<commit_message>
add some docs about nvidia docker and its plugin
</commit_message>
<xml_diff>
--- a/20170527102054/企业实习中期报告参考模板.docx
+++ b/20170527102054/企业实习中期报告参考模板.docx
@@ -1,6 +1,6 @@
 
 <file path=word/document.xml><?xml version="1.0" encoding="utf-8"?>
-<w:document xmlns:wpc="http://schemas.microsoft.com/office/word/2010/wordprocessingCanvas" xmlns:mo="http://schemas.microsoft.com/office/mac/office/2008/main" xmlns:mc="http://schemas.openxmlformats.org/markup-compatibility/2006" xmlns:mv="urn:schemas-microsoft-com:mac:vml" xmlns:o="urn:schemas-microsoft-com:office:office" xmlns:r="http://schemas.openxmlformats.org/officeDocument/2006/relationships" xmlns:m="http://schemas.openxmlformats.org/officeDocument/2006/math" xmlns:v="urn:schemas-microsoft-com:vml" xmlns:wp14="http://schemas.microsoft.com/office/word/2010/wordprocessingDrawing" xmlns:wp="http://schemas.openxmlformats.org/drawingml/2006/wordprocessingDrawing" xmlns:w10="urn:schemas-microsoft-com:office:word" xmlns:w="http://schemas.openxmlformats.org/wordprocessingml/2006/main" xmlns:w14="http://schemas.microsoft.com/office/word/2010/wordml" xmlns:w15="http://schemas.microsoft.com/office/word/2012/wordml" xmlns:wpg="http://schemas.microsoft.com/office/word/2010/wordprocessingGroup" xmlns:wpi="http://schemas.microsoft.com/office/word/2010/wordprocessingInk" xmlns:wne="http://schemas.microsoft.com/office/word/2006/wordml" xmlns:wps="http://schemas.microsoft.com/office/word/2010/wordprocessingShape" mc:Ignorable="w14 w15 wp14 mv">
+<w:document xmlns:wpc="http://schemas.microsoft.com/office/word/2010/wordprocessingCanvas" xmlns:mc="http://schemas.openxmlformats.org/markup-compatibility/2006" xmlns:o="urn:schemas-microsoft-com:office:office" xmlns:r="http://schemas.openxmlformats.org/officeDocument/2006/relationships" xmlns:m="http://schemas.openxmlformats.org/officeDocument/2006/math" xmlns:v="urn:schemas-microsoft-com:vml" xmlns:wp14="http://schemas.microsoft.com/office/word/2010/wordprocessingDrawing" xmlns:wp="http://schemas.openxmlformats.org/drawingml/2006/wordprocessingDrawing" xmlns:w10="urn:schemas-microsoft-com:office:word" xmlns:w="http://schemas.openxmlformats.org/wordprocessingml/2006/main" xmlns:w14="http://schemas.microsoft.com/office/word/2010/wordml" xmlns:wpg="http://schemas.microsoft.com/office/word/2010/wordprocessingGroup" xmlns:wpi="http://schemas.microsoft.com/office/word/2010/wordprocessingInk" xmlns:wne="http://schemas.microsoft.com/office/word/2006/wordml" xmlns:wps="http://schemas.microsoft.com/office/word/2010/wordprocessingShape" mc:Ignorable="w14 wp14">
   <w:background w:color="FFFFFF"/>
   <w:body>
     <w:p>
@@ -17,8 +17,8 @@
       <w:pPr>
         <w:jc w:val="center"/>
         <w:sectPr>
-          <w:headerReference w:type="even" r:id="rId9"/>
-          <w:headerReference w:type="default" r:id="rId10"/>
+          <w:headerReference w:type="even" r:id="rId10"/>
+          <w:headerReference w:type="default" r:id="rId11"/>
           <w:type w:val="continuous"/>
           <w:pgSz w:w="11906" w:h="16838"/>
           <w:pgMar w:top="1440" w:right="1800" w:bottom="1440" w:left="1800" w:header="851" w:footer="992" w:gutter="0"/>
@@ -30,7 +30,7 @@
       </w:pPr>
       <w:r>
         <w:pict w14:anchorId="20023E24">
-          <v:shapetype id="_x0000_t202" coordsize="21600,21600" o:spt="202" path="m0,0l0,21600,21600,21600,21600,0xe">
+          <v:shapetype id="_x0000_t202" coordsize="21600,21600" o:spt="202" path="m,l,21600r21600,l21600,xe">
             <v:stroke joinstyle="miter"/>
             <v:path gradientshapeok="t" o:connecttype="rect"/>
           </v:shapetype>
@@ -54,25 +54,7 @@
                       <w:sz w:val="56"/>
                       <w:szCs w:val="72"/>
                     </w:rPr>
-                    <w:t>企业实习</w:t>
-                  </w:r>
-                  <w:r>
-                    <w:rPr>
-                      <w:rFonts w:eastAsia="黑体" w:hint="eastAsia"/>
-                      <w:b/>
-                      <w:sz w:val="56"/>
-                      <w:szCs w:val="72"/>
-                    </w:rPr>
-                    <w:t>中</w:t>
-                  </w:r>
-                  <w:r>
-                    <w:rPr>
-                      <w:rFonts w:eastAsia="黑体" w:hint="eastAsia"/>
-                      <w:b/>
-                      <w:sz w:val="56"/>
-                      <w:szCs w:val="72"/>
-                    </w:rPr>
-                    <w:t>期报告</w:t>
+                    <w:t>企业实习中期报告</w:t>
                   </w:r>
                 </w:p>
               </w:txbxContent>
@@ -116,6 +98,7 @@
                       <w:u w:val="single"/>
                     </w:rPr>
                     <w:tab/>
+                    <w:t>2014220301019</w:t>
                   </w:r>
                   <w:r>
                     <w:rPr>
@@ -123,7 +106,7 @@
                       <w:sz w:val="32"/>
                       <w:u w:val="single"/>
                     </w:rPr>
-                    <w:t xml:space="preserve">              </w:t>
+                    <w:t xml:space="preserve">  </w:t>
                   </w:r>
                   <w:r>
                     <w:rPr>
@@ -195,11 +178,18 @@
                   </w:r>
                   <w:r>
                     <w:rPr>
+                      <w:sz w:val="32"/>
+                      <w:u w:val="single"/>
+                    </w:rPr>
+                    <w:t>卢杰</w:t>
+                  </w:r>
+                  <w:r>
+                    <w:rPr>
                       <w:rFonts w:hint="eastAsia"/>
                       <w:sz w:val="32"/>
                       <w:u w:val="single"/>
                     </w:rPr>
-                    <w:t xml:space="preserve">      </w:t>
+                    <w:t xml:space="preserve">   </w:t>
                   </w:r>
                   <w:r>
                     <w:rPr>
@@ -258,7 +248,23 @@
                       <w:sz w:val="32"/>
                       <w:u w:val="single"/>
                     </w:rPr>
-                    <w:t xml:space="preserve">                   </w:t>
+                    <w:t xml:space="preserve">    </w:t>
+                  </w:r>
+                  <w:r>
+                    <w:rPr>
+                      <w:rFonts w:hint="eastAsia"/>
+                      <w:sz w:val="32"/>
+                      <w:u w:val="single"/>
+                    </w:rPr>
+                    <w:t>嵌入式系统</w:t>
+                  </w:r>
+                  <w:r>
+                    <w:rPr>
+                      <w:rFonts w:hint="eastAsia"/>
+                      <w:sz w:val="32"/>
+                      <w:u w:val="single"/>
+                    </w:rPr>
+                    <w:t xml:space="preserve">      </w:t>
                   </w:r>
                   <w:r>
                     <w:rPr>
@@ -297,14 +303,7 @@
                       <w:sz w:val="32"/>
                       <w:u w:val="single"/>
                     </w:rPr>
-                    <w:t xml:space="preserve">                   </w:t>
-                  </w:r>
-                  <w:r>
-                    <w:rPr>
-                      <w:sz w:val="32"/>
-                      <w:u w:val="single"/>
-                    </w:rPr>
-                    <w:tab/>
+                    <w:t>英特尔亚太研发有限公司</w:t>
                   </w:r>
                 </w:p>
                 <w:p>
@@ -323,14 +322,7 @@
                       <w:rFonts w:hint="eastAsia"/>
                       <w:sz w:val="32"/>
                     </w:rPr>
-                    <w:t>实习岗位</w:t>
-                  </w:r>
-                  <w:r>
-                    <w:rPr>
-                      <w:rFonts w:hint="eastAsia"/>
-                      <w:sz w:val="32"/>
-                    </w:rPr>
-                    <w:t>名称：</w:t>
+                    <w:t>实习岗位名称：</w:t>
                   </w:r>
                   <w:r>
                     <w:rPr>
@@ -338,14 +330,15 @@
                       <w:sz w:val="32"/>
                       <w:u w:val="single"/>
                     </w:rPr>
-                    <w:t xml:space="preserve">                </w:t>
+                    <w:t xml:space="preserve"> </w:t>
                   </w:r>
                   <w:r>
                     <w:rPr>
+                      <w:rFonts w:hint="eastAsia"/>
                       <w:sz w:val="32"/>
                       <w:u w:val="single"/>
                     </w:rPr>
-                    <w:tab/>
+                    <w:t>虚拟化开发工程师</w:t>
                   </w:r>
                   <w:r>
                     <w:rPr>
@@ -392,7 +385,14 @@
                       <w:sz w:val="32"/>
                       <w:u w:val="single"/>
                     </w:rPr>
-                    <w:t xml:space="preserve">  </w:t>
+                    <w:t xml:space="preserve"> </w:t>
+                  </w:r>
+                  <w:r>
+                    <w:rPr>
+                      <w:sz w:val="32"/>
+                      <w:u w:val="single"/>
+                    </w:rPr>
+                    <w:t>王震宇</w:t>
                   </w:r>
                   <w:r>
                     <w:rPr>
@@ -400,15 +400,7 @@
                       <w:sz w:val="32"/>
                       <w:u w:val="single"/>
                     </w:rPr>
-                    <w:t xml:space="preserve">   </w:t>
-                  </w:r>
-                  <w:r>
-                    <w:rPr>
-                      <w:rFonts w:hint="eastAsia"/>
-                      <w:sz w:val="32"/>
-                      <w:u w:val="single"/>
-                    </w:rPr>
-                    <w:t xml:space="preserve">   </w:t>
+                    <w:t xml:space="preserve"> </w:t>
                   </w:r>
                   <w:r>
                     <w:rPr>
@@ -461,7 +453,7 @@
                       <w:sz w:val="32"/>
                       <w:u w:val="single"/>
                     </w:rPr>
-                    <w:t xml:space="preserve">   </w:t>
+                    <w:t xml:space="preserve">  </w:t>
                   </w:r>
                   <w:r>
                     <w:rPr>
@@ -469,7 +461,7 @@
                       <w:sz w:val="32"/>
                       <w:u w:val="single"/>
                     </w:rPr>
-                    <w:t xml:space="preserve">  </w:t>
+                    <w:t>廖勇</w:t>
                   </w:r>
                   <w:r>
                     <w:rPr>
@@ -564,7 +556,7 @@
                     </pic:cNvPicPr>
                   </pic:nvPicPr>
                   <pic:blipFill>
-                    <a:blip r:embed="rId11">
+                    <a:blip r:embed="rId12">
                       <a:extLst>
                         <a:ext uri="{28A0092B-C50C-407E-A947-70E740481C1C}">
                           <a14:useLocalDpi xmlns:a14="http://schemas.microsoft.com/office/drawing/2010/main" val="0"/>
@@ -598,7 +590,7 @@
     </w:p>
     <w:p>
       <w:pPr>
-        <w:pStyle w:val="11"/>
+        <w:pStyle w:val="10"/>
         <w:spacing w:before="31" w:after="31" w:line="720" w:lineRule="auto"/>
         <w:ind w:left="210" w:right="210"/>
         <w:jc w:val="center"/>
@@ -636,7 +628,7 @@
     </w:p>
     <w:p>
       <w:pPr>
-        <w:pStyle w:val="21"/>
+        <w:pStyle w:val="20"/>
         <w:tabs>
           <w:tab w:val="clear" w:pos="1050"/>
         </w:tabs>
@@ -742,7 +734,7 @@
     </w:p>
     <w:p>
       <w:pPr>
-        <w:pStyle w:val="21"/>
+        <w:pStyle w:val="20"/>
         <w:tabs>
           <w:tab w:val="clear" w:pos="1050"/>
         </w:tabs>
@@ -836,7 +828,7 @@
     </w:p>
     <w:p>
       <w:pPr>
-        <w:pStyle w:val="21"/>
+        <w:pStyle w:val="20"/>
         <w:tabs>
           <w:tab w:val="clear" w:pos="1050"/>
         </w:tabs>
@@ -938,7 +930,7 @@
     </w:p>
     <w:p>
       <w:pPr>
-        <w:pStyle w:val="21"/>
+        <w:pStyle w:val="20"/>
         <w:tabs>
           <w:tab w:val="clear" w:pos="1050"/>
         </w:tabs>
@@ -1032,7 +1024,7 @@
     </w:p>
     <w:p>
       <w:pPr>
-        <w:pStyle w:val="21"/>
+        <w:pStyle w:val="20"/>
         <w:tabs>
           <w:tab w:val="clear" w:pos="1050"/>
         </w:tabs>
@@ -1134,7 +1126,7 @@
     </w:p>
     <w:p>
       <w:pPr>
-        <w:pStyle w:val="21"/>
+        <w:pStyle w:val="20"/>
         <w:tabs>
           <w:tab w:val="clear" w:pos="1050"/>
         </w:tabs>
@@ -1219,7 +1211,7 @@
     </w:p>
     <w:p>
       <w:pPr>
-        <w:pStyle w:val="21"/>
+        <w:pStyle w:val="20"/>
         <w:tabs>
           <w:tab w:val="clear" w:pos="1050"/>
         </w:tabs>
@@ -1305,7 +1297,7 @@
     </w:p>
     <w:p>
       <w:pPr>
-        <w:pStyle w:val="21"/>
+        <w:pStyle w:val="20"/>
         <w:tabs>
           <w:tab w:val="clear" w:pos="1050"/>
         </w:tabs>
@@ -1391,7 +1383,7 @@
     </w:p>
     <w:p>
       <w:pPr>
-        <w:pStyle w:val="21"/>
+        <w:pStyle w:val="20"/>
         <w:tabs>
           <w:tab w:val="clear" w:pos="1050"/>
         </w:tabs>
@@ -1476,7 +1468,7 @@
     </w:p>
     <w:p>
       <w:pPr>
-        <w:pStyle w:val="21"/>
+        <w:pStyle w:val="20"/>
         <w:tabs>
           <w:tab w:val="clear" w:pos="1050"/>
         </w:tabs>
@@ -1630,8 +1622,6 @@
         </w:rPr>
         <w:tab/>
       </w:r>
-      <w:bookmarkStart w:id="3" w:name="_GoBack"/>
-      <w:bookmarkEnd w:id="3"/>
     </w:p>
     <w:p>
       <w:pPr>
@@ -1727,12 +1717,12 @@
           <w:sz w:val="24"/>
         </w:rPr>
         <w:sectPr>
-          <w:headerReference w:type="even" r:id="rId12"/>
-          <w:headerReference w:type="default" r:id="rId13"/>
-          <w:footerReference w:type="even" r:id="rId14"/>
-          <w:footerReference w:type="default" r:id="rId15"/>
-          <w:headerReference w:type="first" r:id="rId16"/>
-          <w:footerReference w:type="first" r:id="rId17"/>
+          <w:headerReference w:type="even" r:id="rId13"/>
+          <w:headerReference w:type="default" r:id="rId14"/>
+          <w:footerReference w:type="even" r:id="rId15"/>
+          <w:footerReference w:type="default" r:id="rId16"/>
+          <w:headerReference w:type="first" r:id="rId17"/>
+          <w:footerReference w:type="first" r:id="rId18"/>
           <w:pgSz w:w="11906" w:h="16838"/>
           <w:pgMar w:top="1440" w:right="1800" w:bottom="1440" w:left="1800" w:header="850" w:footer="992" w:gutter="0"/>
           <w:cols w:space="720"/>
@@ -1792,8 +1782,8 @@
           <w:szCs w:val="30"/>
         </w:rPr>
       </w:pPr>
-      <w:bookmarkStart w:id="4" w:name="_Toc10279"/>
-      <w:bookmarkStart w:id="5" w:name="_Toc479152473"/>
+      <w:bookmarkStart w:id="3" w:name="_Toc10279"/>
+      <w:bookmarkStart w:id="4" w:name="_Toc479152473"/>
       <w:r>
         <w:rPr>
           <w:rFonts w:ascii="Times New Roman" w:eastAsia="黑体" w:hAnsi="Times New Roman"/>
@@ -1813,7 +1803,7 @@
         </w:rPr>
         <w:t xml:space="preserve"> </w:t>
       </w:r>
-      <w:bookmarkEnd w:id="4"/>
+      <w:bookmarkEnd w:id="3"/>
       <w:r>
         <w:rPr>
           <w:rFonts w:ascii="Times New Roman" w:eastAsia="黑体" w:hAnsi="Times New Roman" w:hint="eastAsia"/>
@@ -1832,7 +1822,7 @@
         </w:rPr>
         <w:t>的进展情况</w:t>
       </w:r>
-      <w:bookmarkEnd w:id="5"/>
+      <w:bookmarkEnd w:id="4"/>
     </w:p>
     <w:p>
       <w:pPr>
@@ -1847,8 +1837,8 @@
           <w:sz w:val="28"/>
         </w:rPr>
       </w:pPr>
-      <w:bookmarkStart w:id="6" w:name="_Toc24738"/>
-      <w:bookmarkStart w:id="7" w:name="_Toc479152474"/>
+      <w:bookmarkStart w:id="5" w:name="_Toc24738"/>
+      <w:bookmarkStart w:id="6" w:name="_Toc479152474"/>
       <w:r>
         <w:rPr>
           <w:rFonts w:eastAsia="黑体"/>
@@ -1873,7 +1863,7 @@
         </w:rPr>
         <w:t>完成</w:t>
       </w:r>
-      <w:bookmarkEnd w:id="6"/>
+      <w:bookmarkEnd w:id="5"/>
       <w:r>
         <w:rPr>
           <w:rFonts w:eastAsia="黑体"/>
@@ -1882,67 +1872,230 @@
         </w:rPr>
         <w:t>情况</w:t>
       </w:r>
-      <w:bookmarkEnd w:id="7"/>
+      <w:bookmarkEnd w:id="6"/>
     </w:p>
     <w:p>
       <w:pPr>
         <w:spacing w:line="400" w:lineRule="exact"/>
         <w:rPr>
+          <w:rFonts w:ascii="仿宋" w:eastAsia="仿宋" w:hAnsi="仿宋" w:hint="eastAsia"/>
+          <w:sz w:val="24"/>
+          <w:szCs w:val="21"/>
+        </w:rPr>
+      </w:pPr>
+      <w:r>
+        <w:rPr>
+          <w:rFonts w:ascii="仿宋" w:eastAsia="仿宋" w:hAnsi="仿宋" w:hint="eastAsia"/>
+          <w:sz w:val="24"/>
+          <w:szCs w:val="21"/>
+        </w:rPr>
+        <w:t>（详细介绍已完成的工作情况，包括对复杂软件工程问题的推理分析</w:t>
+      </w:r>
+      <w:r>
+        <w:rPr>
           <w:rFonts w:ascii="仿宋" w:eastAsia="仿宋" w:hAnsi="仿宋"/>
           <w:sz w:val="24"/>
           <w:szCs w:val="21"/>
         </w:rPr>
-      </w:pPr>
-      <w:r>
-        <w:rPr>
-          <w:rFonts w:ascii="仿宋" w:eastAsia="仿宋" w:hAnsi="仿宋" w:hint="eastAsia"/>
-          <w:sz w:val="24"/>
-          <w:szCs w:val="21"/>
-        </w:rPr>
-        <w:t>（详细介绍已完成的工作情况，包括对复杂软件工程问题的推理分析</w:t>
-      </w:r>
+        <w:t>,</w:t>
+      </w:r>
+      <w:r>
+        <w:rPr>
+          <w:rFonts w:ascii="仿宋" w:eastAsia="仿宋" w:hAnsi="仿宋" w:hint="eastAsia"/>
+          <w:sz w:val="24"/>
+          <w:szCs w:val="21"/>
+        </w:rPr>
+        <w:t>针对复杂软件工程问题设计满足特定需求的总体设计和详细设计。</w:t>
+      </w:r>
+      <w:r>
+        <w:rPr>
+          <w:rFonts w:ascii="仿宋" w:eastAsia="仿宋" w:hAnsi="仿宋" w:hint="eastAsia"/>
+          <w:sz w:val="24"/>
+          <w:szCs w:val="21"/>
+        </w:rPr>
+        <w:t>对于已经完成工作，需对</w:t>
+      </w:r>
+      <w:r>
+        <w:rPr>
+          <w:rFonts w:ascii="仿宋" w:eastAsia="仿宋" w:hAnsi="仿宋" w:hint="eastAsia"/>
+          <w:sz w:val="24"/>
+          <w:szCs w:val="21"/>
+        </w:rPr>
+        <w:t>实施</w:t>
+      </w:r>
+      <w:r>
+        <w:rPr>
+          <w:rFonts w:ascii="仿宋" w:eastAsia="仿宋" w:hAnsi="仿宋" w:hint="eastAsia"/>
+          <w:sz w:val="24"/>
+          <w:szCs w:val="21"/>
+        </w:rPr>
+        <w:t>结果进行分析和解释，并通过信息综合得到合理有效的结论。）</w:t>
+      </w:r>
+    </w:p>
+    <w:p>
+      <w:pPr>
+        <w:pStyle w:val="ab"/>
+        <w:numPr>
+          <w:ilvl w:val="2"/>
+          <w:numId w:val="15"/>
+        </w:numPr>
+        <w:spacing w:line="400" w:lineRule="exact"/>
+        <w:ind w:firstLineChars="0"/>
+        <w:rPr>
+          <w:rFonts w:ascii="仿宋" w:eastAsia="仿宋" w:hAnsi="仿宋" w:hint="eastAsia"/>
+          <w:sz w:val="24"/>
+          <w:szCs w:val="21"/>
+        </w:rPr>
+      </w:pPr>
+      <w:r>
+        <w:rPr>
+          <w:rFonts w:ascii="仿宋" w:eastAsia="仿宋" w:hAnsi="仿宋" w:hint="eastAsia"/>
+          <w:sz w:val="24"/>
+          <w:szCs w:val="21"/>
+        </w:rPr>
+        <w:t>推理分析</w:t>
+      </w:r>
+    </w:p>
+    <w:p>
+      <w:pPr>
+        <w:spacing w:line="400" w:lineRule="exact"/>
+        <w:rPr>
+          <w:rFonts w:ascii="仿宋" w:eastAsia="仿宋" w:hAnsi="仿宋" w:hint="eastAsia"/>
+          <w:sz w:val="24"/>
+          <w:szCs w:val="21"/>
+        </w:rPr>
+      </w:pPr>
+    </w:p>
+    <w:p>
+      <w:pPr>
+        <w:spacing w:line="400" w:lineRule="exact"/>
+        <w:rPr>
+          <w:rFonts w:ascii="仿宋" w:eastAsia="仿宋" w:hAnsi="仿宋" w:hint="eastAsia"/>
+          <w:sz w:val="24"/>
+          <w:szCs w:val="21"/>
+        </w:rPr>
+      </w:pPr>
+    </w:p>
+    <w:p>
+      <w:pPr>
+        <w:pStyle w:val="ab"/>
+        <w:numPr>
+          <w:ilvl w:val="2"/>
+          <w:numId w:val="15"/>
+        </w:numPr>
+        <w:spacing w:line="400" w:lineRule="exact"/>
+        <w:ind w:firstLineChars="0"/>
+        <w:rPr>
+          <w:rFonts w:ascii="仿宋" w:eastAsia="仿宋" w:hAnsi="仿宋" w:hint="eastAsia"/>
+          <w:sz w:val="24"/>
+          <w:szCs w:val="21"/>
+        </w:rPr>
+      </w:pPr>
       <w:r>
         <w:rPr>
           <w:rFonts w:ascii="仿宋" w:eastAsia="仿宋" w:hAnsi="仿宋"/>
           <w:sz w:val="24"/>
           <w:szCs w:val="21"/>
         </w:rPr>
-        <w:t>,</w:t>
-      </w:r>
-      <w:r>
-        <w:rPr>
-          <w:rFonts w:ascii="仿宋" w:eastAsia="仿宋" w:hAnsi="仿宋" w:hint="eastAsia"/>
-          <w:sz w:val="24"/>
-          <w:szCs w:val="21"/>
-        </w:rPr>
-        <w:t>针对复杂软件工程问题设计满足特定需求的总体设计和详细设计。</w:t>
-      </w:r>
-      <w:r>
-        <w:rPr>
-          <w:rFonts w:ascii="仿宋" w:eastAsia="仿宋" w:hAnsi="仿宋" w:hint="eastAsia"/>
-          <w:sz w:val="24"/>
-          <w:szCs w:val="21"/>
-        </w:rPr>
-        <w:t>对于已经完成工作，需对</w:t>
-      </w:r>
-      <w:r>
-        <w:rPr>
-          <w:rFonts w:ascii="仿宋" w:eastAsia="仿宋" w:hAnsi="仿宋" w:hint="eastAsia"/>
-          <w:sz w:val="24"/>
-          <w:szCs w:val="21"/>
-        </w:rPr>
-        <w:t>实施</w:t>
-      </w:r>
-      <w:r>
-        <w:rPr>
-          <w:rFonts w:ascii="仿宋" w:eastAsia="仿宋" w:hAnsi="仿宋" w:hint="eastAsia"/>
-          <w:sz w:val="24"/>
-          <w:szCs w:val="21"/>
-        </w:rPr>
-        <w:t>结果进行分析和解释，并通过信息综合得到合理有效的结论。）</w:t>
-      </w:r>
-    </w:p>
-    <w:p/>
+        <w:t>总体设计</w:t>
+      </w:r>
+    </w:p>
+    <w:p>
+      <w:pPr>
+        <w:pStyle w:val="ab"/>
+        <w:numPr>
+          <w:ilvl w:val="2"/>
+          <w:numId w:val="15"/>
+        </w:numPr>
+        <w:spacing w:line="400" w:lineRule="exact"/>
+        <w:ind w:firstLineChars="0"/>
+        <w:rPr>
+          <w:rFonts w:ascii="仿宋" w:eastAsia="仿宋" w:hAnsi="仿宋" w:hint="eastAsia"/>
+          <w:sz w:val="24"/>
+          <w:szCs w:val="21"/>
+        </w:rPr>
+      </w:pPr>
+      <w:r>
+        <w:rPr>
+          <w:rFonts w:ascii="仿宋" w:eastAsia="仿宋" w:hAnsi="仿宋" w:hint="eastAsia"/>
+          <w:sz w:val="24"/>
+          <w:szCs w:val="21"/>
+        </w:rPr>
+        <w:t>详细设计</w:t>
+      </w:r>
+    </w:p>
+    <w:p>
+      <w:pPr>
+        <w:pStyle w:val="ab"/>
+        <w:numPr>
+          <w:ilvl w:val="2"/>
+          <w:numId w:val="15"/>
+        </w:numPr>
+        <w:spacing w:line="400" w:lineRule="exact"/>
+        <w:ind w:firstLineChars="0"/>
+        <w:rPr>
+          <w:rFonts w:ascii="仿宋" w:eastAsia="仿宋" w:hAnsi="仿宋" w:hint="eastAsia"/>
+          <w:sz w:val="24"/>
+          <w:szCs w:val="21"/>
+        </w:rPr>
+      </w:pPr>
+      <w:r>
+        <w:rPr>
+          <w:rFonts w:ascii="仿宋" w:eastAsia="仿宋" w:hAnsi="仿宋" w:hint="eastAsia"/>
+          <w:sz w:val="24"/>
+          <w:szCs w:val="21"/>
+        </w:rPr>
+        <w:t>已完成工作</w:t>
+      </w:r>
+    </w:p>
+    <w:p>
+      <w:pPr>
+        <w:pStyle w:val="ab"/>
+        <w:numPr>
+          <w:ilvl w:val="2"/>
+          <w:numId w:val="15"/>
+        </w:numPr>
+        <w:spacing w:line="400" w:lineRule="exact"/>
+        <w:ind w:firstLineChars="0"/>
+        <w:rPr>
+          <w:rFonts w:ascii="仿宋" w:eastAsia="仿宋" w:hAnsi="仿宋" w:hint="eastAsia"/>
+          <w:sz w:val="24"/>
+          <w:szCs w:val="21"/>
+        </w:rPr>
+      </w:pPr>
+      <w:r>
+        <w:rPr>
+          <w:rFonts w:ascii="仿宋" w:eastAsia="仿宋" w:hAnsi="仿宋" w:hint="eastAsia"/>
+          <w:sz w:val="24"/>
+          <w:szCs w:val="21"/>
+        </w:rPr>
+        <w:t>分析与解释</w:t>
+      </w:r>
+    </w:p>
+    <w:p>
+      <w:pPr>
+        <w:pStyle w:val="ab"/>
+        <w:numPr>
+          <w:ilvl w:val="2"/>
+          <w:numId w:val="15"/>
+        </w:numPr>
+        <w:spacing w:line="400" w:lineRule="exact"/>
+        <w:ind w:firstLineChars="0"/>
+        <w:rPr>
+          <w:rFonts w:ascii="仿宋" w:eastAsia="仿宋" w:hAnsi="仿宋"/>
+          <w:sz w:val="24"/>
+          <w:szCs w:val="21"/>
+        </w:rPr>
+      </w:pPr>
+      <w:r>
+        <w:rPr>
+          <w:rFonts w:ascii="仿宋" w:eastAsia="仿宋" w:hAnsi="仿宋" w:hint="eastAsia"/>
+          <w:sz w:val="24"/>
+          <w:szCs w:val="21"/>
+        </w:rPr>
+        <w:t>结论</w:t>
+      </w:r>
+    </w:p>
     <w:p>
       <w:pPr>
         <w:pStyle w:val="3"/>
@@ -1956,8 +2109,8 @@
           <w:sz w:val="28"/>
         </w:rPr>
       </w:pPr>
-      <w:bookmarkStart w:id="8" w:name="_Toc6810"/>
-      <w:bookmarkStart w:id="9" w:name="_Toc479152475"/>
+      <w:bookmarkStart w:id="7" w:name="_Toc6810"/>
+      <w:bookmarkStart w:id="8" w:name="_Toc479152475"/>
       <w:r>
         <w:rPr>
           <w:rFonts w:eastAsia="黑体"/>
@@ -1982,7 +2135,7 @@
         </w:rPr>
         <w:t xml:space="preserve"> </w:t>
       </w:r>
-      <w:bookmarkEnd w:id="8"/>
+      <w:bookmarkEnd w:id="7"/>
       <w:r>
         <w:rPr>
           <w:rFonts w:eastAsia="黑体"/>
@@ -1991,24 +2144,752 @@
         </w:rPr>
         <w:t>知识技能学习情况</w:t>
       </w:r>
+      <w:bookmarkEnd w:id="8"/>
+    </w:p>
+    <w:p>
+      <w:pPr>
+        <w:spacing w:line="400" w:lineRule="exact"/>
+        <w:rPr>
+          <w:rFonts w:ascii="仿宋" w:eastAsia="仿宋" w:hAnsi="仿宋" w:hint="eastAsia"/>
+          <w:sz w:val="24"/>
+          <w:szCs w:val="21"/>
+        </w:rPr>
+      </w:pPr>
+      <w:r>
+        <w:rPr>
+          <w:rFonts w:ascii="仿宋" w:eastAsia="仿宋" w:hAnsi="仿宋" w:hint="eastAsia"/>
+          <w:sz w:val="24"/>
+          <w:szCs w:val="21"/>
+        </w:rPr>
+        <w:t>（根据课题应用场景，选择开发环境、工具与技术标准；说明工具的学习和使用情况，文献和书籍的查阅、分析、总结和收获；阐述针对个人或职业发展的需求，进行的其它学习等。）</w:t>
+      </w:r>
+    </w:p>
+    <w:p>
+      <w:pPr>
+        <w:spacing w:line="400" w:lineRule="exact"/>
+        <w:rPr>
+          <w:rFonts w:ascii="仿宋" w:eastAsia="仿宋" w:hAnsi="仿宋" w:hint="eastAsia"/>
+          <w:sz w:val="24"/>
+          <w:szCs w:val="21"/>
+        </w:rPr>
+      </w:pPr>
+      <w:r>
+        <w:rPr>
+          <w:rFonts w:ascii="仿宋" w:eastAsia="仿宋" w:hAnsi="仿宋" w:hint="eastAsia"/>
+          <w:sz w:val="24"/>
+          <w:szCs w:val="21"/>
+        </w:rPr>
+        <w:t>1.2.1</w:t>
+      </w:r>
+      <w:r>
+        <w:rPr>
+          <w:rFonts w:ascii="仿宋" w:eastAsia="仿宋" w:hAnsi="仿宋" w:hint="eastAsia"/>
+          <w:sz w:val="24"/>
+          <w:szCs w:val="21"/>
+        </w:rPr>
+        <w:t xml:space="preserve"> </w:t>
+      </w:r>
+      <w:r>
+        <w:rPr>
+          <w:rFonts w:ascii="仿宋" w:eastAsia="仿宋" w:hAnsi="仿宋" w:hint="eastAsia"/>
+          <w:sz w:val="24"/>
+          <w:szCs w:val="21"/>
+        </w:rPr>
+        <w:t>开发环境说明</w:t>
+      </w:r>
+    </w:p>
+    <w:p>
+      <w:pPr>
+        <w:spacing w:line="400" w:lineRule="exact"/>
+        <w:rPr>
+          <w:rFonts w:ascii="仿宋" w:eastAsia="仿宋" w:hAnsi="仿宋" w:hint="eastAsia"/>
+          <w:sz w:val="24"/>
+          <w:szCs w:val="21"/>
+        </w:rPr>
+      </w:pPr>
+      <w:r>
+        <w:rPr>
+          <w:rFonts w:ascii="仿宋" w:eastAsia="仿宋" w:hAnsi="仿宋" w:hint="eastAsia"/>
+          <w:sz w:val="24"/>
+          <w:szCs w:val="21"/>
+        </w:rPr>
+        <w:tab/>
+        <w:t>本组项目的开发是</w:t>
+      </w:r>
+      <w:r>
+        <w:rPr>
+          <w:rFonts w:ascii="仿宋" w:eastAsia="仿宋" w:hAnsi="仿宋" w:hint="eastAsia"/>
+          <w:sz w:val="24"/>
+          <w:szCs w:val="21"/>
+        </w:rPr>
+        <w:t>br</w:t>
+      </w:r>
+      <w:r>
+        <w:rPr>
+          <w:rFonts w:ascii="仿宋" w:eastAsia="仿宋" w:hAnsi="仿宋" w:hint="eastAsia"/>
+          <w:sz w:val="24"/>
+          <w:szCs w:val="21"/>
+        </w:rPr>
+        <w:t>wn</w:t>
+      </w:r>
+      <w:r>
+        <w:rPr>
+          <w:rFonts w:ascii="仿宋" w:eastAsia="仿宋" w:hAnsi="仿宋" w:hint="eastAsia"/>
+          <w:sz w:val="24"/>
+          <w:szCs w:val="21"/>
+        </w:rPr>
+        <w:t>d</w:t>
+      </w:r>
+      <w:r>
+        <w:rPr>
+          <w:rFonts w:ascii="仿宋" w:eastAsia="仿宋" w:hAnsi="仿宋" w:hint="eastAsia"/>
+          <w:sz w:val="24"/>
+          <w:szCs w:val="21"/>
+        </w:rPr>
+        <w:t>wire</w:t>
+      </w:r>
+      <w:r>
+        <w:rPr>
+          <w:rFonts w:ascii="仿宋" w:eastAsia="仿宋" w:hAnsi="仿宋" w:hint="eastAsia"/>
+          <w:sz w:val="24"/>
+          <w:szCs w:val="21"/>
+        </w:rPr>
+        <w:t>/skylake</w:t>
+      </w:r>
+      <w:r>
+        <w:rPr>
+          <w:rFonts w:ascii="仿宋" w:eastAsia="仿宋" w:hAnsi="仿宋" w:hint="eastAsia"/>
+          <w:sz w:val="24"/>
+          <w:szCs w:val="21"/>
+        </w:rPr>
+        <w:t xml:space="preserve"> server上</w:t>
+      </w:r>
+      <w:r>
+        <w:rPr>
+          <w:rFonts w:ascii="仿宋" w:eastAsia="仿宋" w:hAnsi="仿宋" w:hint="eastAsia"/>
+          <w:sz w:val="24"/>
+          <w:szCs w:val="21"/>
+        </w:rPr>
+        <w:t>进行的，</w:t>
+      </w:r>
+    </w:p>
+    <w:p>
+      <w:pPr>
+        <w:spacing w:line="400" w:lineRule="exact"/>
+        <w:rPr>
+          <w:rFonts w:ascii="仿宋" w:eastAsia="仿宋" w:hAnsi="仿宋" w:hint="eastAsia"/>
+          <w:sz w:val="24"/>
+          <w:szCs w:val="21"/>
+        </w:rPr>
+      </w:pPr>
+      <w:r>
+        <w:rPr>
+          <w:rFonts w:ascii="仿宋" w:eastAsia="仿宋" w:hAnsi="仿宋" w:hint="eastAsia"/>
+          <w:sz w:val="24"/>
+          <w:szCs w:val="21"/>
+        </w:rPr>
+        <w:t>1.2.2</w:t>
+      </w:r>
+      <w:r>
+        <w:rPr>
+          <w:rFonts w:ascii="仿宋" w:eastAsia="仿宋" w:hAnsi="仿宋" w:hint="eastAsia"/>
+          <w:sz w:val="24"/>
+          <w:szCs w:val="21"/>
+        </w:rPr>
+        <w:t xml:space="preserve"> </w:t>
+      </w:r>
+      <w:r>
+        <w:rPr>
+          <w:rFonts w:ascii="仿宋" w:eastAsia="仿宋" w:hAnsi="仿宋" w:hint="eastAsia"/>
+          <w:sz w:val="24"/>
+          <w:szCs w:val="21"/>
+        </w:rPr>
+        <w:t>工具学习使用</w:t>
+      </w:r>
+    </w:p>
+    <w:p>
+      <w:pPr>
+        <w:spacing w:line="400" w:lineRule="exact"/>
+        <w:rPr>
+          <w:rFonts w:ascii="仿宋" w:eastAsia="仿宋" w:hAnsi="仿宋" w:hint="eastAsia"/>
+          <w:sz w:val="24"/>
+          <w:szCs w:val="21"/>
+        </w:rPr>
+      </w:pPr>
+      <w:r>
+        <w:rPr>
+          <w:rFonts w:ascii="仿宋" w:eastAsia="仿宋" w:hAnsi="仿宋" w:hint="eastAsia"/>
+          <w:sz w:val="24"/>
+          <w:szCs w:val="21"/>
+        </w:rPr>
+        <w:t>MobaXterm Personal Edition</w:t>
+      </w:r>
+    </w:p>
+    <w:p>
+      <w:pPr>
+        <w:pStyle w:val="3"/>
+        <w:shd w:val="clear" w:color="auto" w:fill="FFFFFF"/>
+        <w:spacing w:before="150" w:after="150" w:line="648" w:lineRule="atLeast"/>
+        <w:rPr>
+          <w:rFonts w:ascii="微软雅黑" w:eastAsia="微软雅黑" w:hAnsi="微软雅黑"/>
+          <w:b w:val="0"/>
+          <w:color w:val="404040"/>
+          <w:sz w:val="36"/>
+          <w:szCs w:val="36"/>
+        </w:rPr>
+      </w:pPr>
+      <w:r>
+        <w:rPr>
+          <w:rFonts w:ascii="微软雅黑" w:eastAsia="微软雅黑" w:hAnsi="微软雅黑" w:hint="eastAsia"/>
+          <w:b w:val="0"/>
+          <w:bCs/>
+          <w:color w:val="404040"/>
+          <w:sz w:val="36"/>
+          <w:szCs w:val="36"/>
+        </w:rPr>
+        <w:t>windows下支持多标签的终端</w:t>
+      </w:r>
+    </w:p>
+    <w:p>
+      <w:pPr>
+        <w:pStyle w:val="a6"/>
+        <w:shd w:val="clear" w:color="auto" w:fill="FFFFFF"/>
+        <w:spacing w:before="0" w:beforeAutospacing="0" w:after="375" w:afterAutospacing="0" w:line="432" w:lineRule="atLeast"/>
+        <w:rPr>
+          <w:rFonts w:ascii="微软雅黑" w:eastAsia="微软雅黑" w:hAnsi="微软雅黑" w:hint="eastAsia"/>
+          <w:color w:val="404040"/>
+        </w:rPr>
+      </w:pPr>
+      <w:r>
+        <w:rPr>
+          <w:rFonts w:ascii="微软雅黑" w:eastAsia="微软雅黑" w:hAnsi="微软雅黑" w:hint="eastAsia"/>
+          <w:color w:val="404040"/>
+        </w:rPr>
+        <w:t>通过MobaXterm进行远程终端链接，你可以创建 SSH, Telnet, Rlogin, RDP, VNC, XDMCP, FTP, SFTP or 串口等链接。你的每次链接都会自动保存并且出现在左侧链接窗口中。</w:t>
+      </w:r>
+    </w:p>
+    <w:p>
+      <w:pPr>
+        <w:pStyle w:val="a6"/>
+        <w:shd w:val="clear" w:color="auto" w:fill="FFFFFF"/>
+        <w:spacing w:before="0" w:beforeAutospacing="0" w:after="375" w:afterAutospacing="0" w:line="432" w:lineRule="atLeast"/>
+        <w:rPr>
+          <w:rFonts w:ascii="微软雅黑" w:eastAsia="微软雅黑" w:hAnsi="微软雅黑" w:hint="eastAsia"/>
+          <w:color w:val="404040"/>
+        </w:rPr>
+      </w:pPr>
+      <w:r>
+        <w:rPr>
+          <w:rFonts w:ascii="微软雅黑" w:eastAsia="微软雅黑" w:hAnsi="微软雅黑"/>
+          <w:noProof/>
+          <w:color w:val="404040"/>
+        </w:rPr>
+        <w:lastRenderedPageBreak/>
+        <w:drawing>
+          <wp:inline distT="0" distB="0" distL="0" distR="0" wp14:anchorId="6D4B6106" wp14:editId="537EB383">
+            <wp:extent cx="6896100" cy="552450"/>
+            <wp:effectExtent l="0" t="0" r="0" b="0"/>
+            <wp:docPr id="8" name="图片 8" descr="全能型开源远程终端：MobaXterm"/>
+            <wp:cNvGraphicFramePr>
+              <a:graphicFrameLocks xmlns:a="http://schemas.openxmlformats.org/drawingml/2006/main" noChangeAspect="1"/>
+            </wp:cNvGraphicFramePr>
+            <a:graphic xmlns:a="http://schemas.openxmlformats.org/drawingml/2006/main">
+              <a:graphicData uri="http://schemas.openxmlformats.org/drawingml/2006/picture">
+                <pic:pic xmlns:pic="http://schemas.openxmlformats.org/drawingml/2006/picture">
+                  <pic:nvPicPr>
+                    <pic:cNvPr id="0" name="Picture 6" descr="全能型开源远程终端：MobaXterm"/>
+                    <pic:cNvPicPr>
+                      <a:picLocks noChangeAspect="1" noChangeArrowheads="1"/>
+                    </pic:cNvPicPr>
+                  </pic:nvPicPr>
+                  <pic:blipFill>
+                    <a:blip r:embed="rId19">
+                      <a:extLst>
+                        <a:ext uri="{28A0092B-C50C-407E-A947-70E740481C1C}">
+                          <a14:useLocalDpi xmlns:a14="http://schemas.microsoft.com/office/drawing/2010/main" val="0"/>
+                        </a:ext>
+                      </a:extLst>
+                    </a:blip>
+                    <a:srcRect/>
+                    <a:stretch>
+                      <a:fillRect/>
+                    </a:stretch>
+                  </pic:blipFill>
+                  <pic:spPr bwMode="auto">
+                    <a:xfrm>
+                      <a:off x="0" y="0"/>
+                      <a:ext cx="6896100" cy="552450"/>
+                    </a:xfrm>
+                    <a:prstGeom prst="rect">
+                      <a:avLst/>
+                    </a:prstGeom>
+                    <a:noFill/>
+                    <a:ln>
+                      <a:noFill/>
+                    </a:ln>
+                  </pic:spPr>
+                </pic:pic>
+              </a:graphicData>
+            </a:graphic>
+          </wp:inline>
+        </w:drawing>
+      </w:r>
+    </w:p>
+    <w:p>
+      <w:pPr>
+        <w:pStyle w:val="a6"/>
+        <w:shd w:val="clear" w:color="auto" w:fill="FFFFFF"/>
+        <w:spacing w:before="0" w:beforeAutospacing="0" w:after="375" w:afterAutospacing="0" w:line="432" w:lineRule="atLeast"/>
+        <w:rPr>
+          <w:rFonts w:ascii="微软雅黑" w:eastAsia="微软雅黑" w:hAnsi="微软雅黑" w:hint="eastAsia"/>
+          <w:color w:val="404040"/>
+        </w:rPr>
+      </w:pPr>
+      <w:r>
+        <w:rPr>
+          <w:rFonts w:ascii="微软雅黑" w:eastAsia="微软雅黑" w:hAnsi="微软雅黑" w:hint="eastAsia"/>
+          <w:color w:val="404040"/>
+        </w:rPr>
+        <w:t>对于本机，MobaXterm让你可以在windows下运行Unix命令，如:ls, cd, grep, awk, tail, cut, sed, wget, rsync, telnet, ssh, rlogin, rsh…等等Unix基本命令。而且MobaXterm有很多免费的插件可以实现你更多的需求</w:t>
+      </w:r>
+    </w:p>
+    <w:p>
+      <w:pPr>
+        <w:pStyle w:val="a6"/>
+        <w:shd w:val="clear" w:color="auto" w:fill="FFFFFF"/>
+        <w:spacing w:before="0" w:beforeAutospacing="0" w:after="375" w:afterAutospacing="0" w:line="432" w:lineRule="atLeast"/>
+        <w:rPr>
+          <w:rFonts w:ascii="微软雅黑" w:eastAsia="微软雅黑" w:hAnsi="微软雅黑" w:hint="eastAsia"/>
+          <w:color w:val="404040"/>
+        </w:rPr>
+      </w:pPr>
+      <w:r>
+        <w:rPr>
+          <w:rFonts w:ascii="微软雅黑" w:eastAsia="微软雅黑" w:hAnsi="微软雅黑"/>
+          <w:noProof/>
+          <w:color w:val="404040"/>
+        </w:rPr>
+        <w:drawing>
+          <wp:inline distT="0" distB="0" distL="0" distR="0" wp14:anchorId="7FD6064E" wp14:editId="46B8DDEB">
+            <wp:extent cx="7315200" cy="4219575"/>
+            <wp:effectExtent l="0" t="0" r="0" b="0"/>
+            <wp:docPr id="7" name="图片 7" descr="全能型开源远程终端：MobaXterm"/>
+            <wp:cNvGraphicFramePr>
+              <a:graphicFrameLocks xmlns:a="http://schemas.openxmlformats.org/drawingml/2006/main" noChangeAspect="1"/>
+            </wp:cNvGraphicFramePr>
+            <a:graphic xmlns:a="http://schemas.openxmlformats.org/drawingml/2006/main">
+              <a:graphicData uri="http://schemas.openxmlformats.org/drawingml/2006/picture">
+                <pic:pic xmlns:pic="http://schemas.openxmlformats.org/drawingml/2006/picture">
+                  <pic:nvPicPr>
+                    <pic:cNvPr id="0" name="Picture 7" descr="全能型开源远程终端：MobaXterm"/>
+                    <pic:cNvPicPr>
+                      <a:picLocks noChangeAspect="1" noChangeArrowheads="1"/>
+                    </pic:cNvPicPr>
+                  </pic:nvPicPr>
+                  <pic:blipFill>
+                    <a:blip r:embed="rId20">
+                      <a:extLst>
+                        <a:ext uri="{28A0092B-C50C-407E-A947-70E740481C1C}">
+                          <a14:useLocalDpi xmlns:a14="http://schemas.microsoft.com/office/drawing/2010/main" val="0"/>
+                        </a:ext>
+                      </a:extLst>
+                    </a:blip>
+                    <a:srcRect/>
+                    <a:stretch>
+                      <a:fillRect/>
+                    </a:stretch>
+                  </pic:blipFill>
+                  <pic:spPr bwMode="auto">
+                    <a:xfrm>
+                      <a:off x="0" y="0"/>
+                      <a:ext cx="7315200" cy="4219575"/>
+                    </a:xfrm>
+                    <a:prstGeom prst="rect">
+                      <a:avLst/>
+                    </a:prstGeom>
+                    <a:noFill/>
+                    <a:ln>
+                      <a:noFill/>
+                    </a:ln>
+                  </pic:spPr>
+                </pic:pic>
+              </a:graphicData>
+            </a:graphic>
+          </wp:inline>
+        </w:drawing>
+      </w:r>
+    </w:p>
+    <w:p>
+      <w:pPr>
+        <w:pStyle w:val="3"/>
+        <w:shd w:val="clear" w:color="auto" w:fill="FFFFFF"/>
+        <w:spacing w:before="150" w:after="150" w:line="648" w:lineRule="atLeast"/>
+        <w:rPr>
+          <w:rFonts w:ascii="微软雅黑" w:eastAsia="微软雅黑" w:hAnsi="微软雅黑" w:hint="eastAsia"/>
+          <w:b w:val="0"/>
+          <w:color w:val="404040"/>
+          <w:sz w:val="36"/>
+          <w:szCs w:val="36"/>
+        </w:rPr>
+      </w:pPr>
+      <w:r>
+        <w:rPr>
+          <w:rFonts w:ascii="微软雅黑" w:eastAsia="微软雅黑" w:hAnsi="微软雅黑" w:hint="eastAsia"/>
+          <w:b w:val="0"/>
+          <w:bCs/>
+          <w:color w:val="404040"/>
+          <w:sz w:val="36"/>
+          <w:szCs w:val="36"/>
+        </w:rPr>
+        <w:t>图形化的SFTP 浏览器</w:t>
+      </w:r>
+    </w:p>
+    <w:p>
+      <w:pPr>
+        <w:pStyle w:val="a6"/>
+        <w:shd w:val="clear" w:color="auto" w:fill="FFFFFF"/>
+        <w:spacing w:before="0" w:beforeAutospacing="0" w:after="375" w:afterAutospacing="0" w:line="432" w:lineRule="atLeast"/>
+        <w:rPr>
+          <w:rFonts w:ascii="微软雅黑" w:eastAsia="微软雅黑" w:hAnsi="微软雅黑" w:hint="eastAsia"/>
+          <w:color w:val="404040"/>
+        </w:rPr>
+      </w:pPr>
+      <w:r>
+        <w:rPr>
+          <w:rFonts w:ascii="微软雅黑" w:eastAsia="微软雅黑" w:hAnsi="微软雅黑" w:hint="eastAsia"/>
+          <w:color w:val="404040"/>
+        </w:rPr>
+        <w:t>当你链接一个ssh终端的时候，左侧窗口就会出现一个图形化的SFTP 浏览器，它可以让你通过安全的SFTP 链接拖放文件来管理远程服务器。（不喜欢可以关闭）</w:t>
+      </w:r>
+    </w:p>
+    <w:p>
+      <w:pPr>
+        <w:pStyle w:val="a6"/>
+        <w:shd w:val="clear" w:color="auto" w:fill="FFFFFF"/>
+        <w:spacing w:before="0" w:beforeAutospacing="0" w:after="375" w:afterAutospacing="0" w:line="432" w:lineRule="atLeast"/>
+        <w:rPr>
+          <w:rFonts w:ascii="微软雅黑" w:eastAsia="微软雅黑" w:hAnsi="微软雅黑" w:hint="eastAsia"/>
+          <w:color w:val="404040"/>
+        </w:rPr>
+      </w:pPr>
+      <w:r>
+        <w:rPr>
+          <w:rFonts w:ascii="微软雅黑" w:eastAsia="微软雅黑" w:hAnsi="微软雅黑"/>
+          <w:noProof/>
+          <w:color w:val="404040"/>
+        </w:rPr>
+        <w:lastRenderedPageBreak/>
+        <w:drawing>
+          <wp:inline distT="0" distB="0" distL="0" distR="0" wp14:anchorId="50BCEA87" wp14:editId="26D2F774">
+            <wp:extent cx="7315200" cy="4219575"/>
+            <wp:effectExtent l="0" t="0" r="0" b="0"/>
+            <wp:docPr id="6" name="图片 6" descr="全能型开源远程终端：MobaXterm"/>
+            <wp:cNvGraphicFramePr>
+              <a:graphicFrameLocks xmlns:a="http://schemas.openxmlformats.org/drawingml/2006/main" noChangeAspect="1"/>
+            </wp:cNvGraphicFramePr>
+            <a:graphic xmlns:a="http://schemas.openxmlformats.org/drawingml/2006/main">
+              <a:graphicData uri="http://schemas.openxmlformats.org/drawingml/2006/picture">
+                <pic:pic xmlns:pic="http://schemas.openxmlformats.org/drawingml/2006/picture">
+                  <pic:nvPicPr>
+                    <pic:cNvPr id="0" name="Picture 8" descr="全能型开源远程终端：MobaXterm"/>
+                    <pic:cNvPicPr>
+                      <a:picLocks noChangeAspect="1" noChangeArrowheads="1"/>
+                    </pic:cNvPicPr>
+                  </pic:nvPicPr>
+                  <pic:blipFill>
+                    <a:blip r:embed="rId21">
+                      <a:extLst>
+                        <a:ext uri="{28A0092B-C50C-407E-A947-70E740481C1C}">
+                          <a14:useLocalDpi xmlns:a14="http://schemas.microsoft.com/office/drawing/2010/main" val="0"/>
+                        </a:ext>
+                      </a:extLst>
+                    </a:blip>
+                    <a:srcRect/>
+                    <a:stretch>
+                      <a:fillRect/>
+                    </a:stretch>
+                  </pic:blipFill>
+                  <pic:spPr bwMode="auto">
+                    <a:xfrm>
+                      <a:off x="0" y="0"/>
+                      <a:ext cx="7315200" cy="4219575"/>
+                    </a:xfrm>
+                    <a:prstGeom prst="rect">
+                      <a:avLst/>
+                    </a:prstGeom>
+                    <a:noFill/>
+                    <a:ln>
+                      <a:noFill/>
+                    </a:ln>
+                  </pic:spPr>
+                </pic:pic>
+              </a:graphicData>
+            </a:graphic>
+          </wp:inline>
+        </w:drawing>
+      </w:r>
+    </w:p>
+    <w:p>
+      <w:pPr>
+        <w:pStyle w:val="3"/>
+        <w:shd w:val="clear" w:color="auto" w:fill="FFFFFF"/>
+        <w:spacing w:before="150" w:after="150" w:line="648" w:lineRule="atLeast"/>
+        <w:rPr>
+          <w:rFonts w:ascii="微软雅黑" w:eastAsia="微软雅黑" w:hAnsi="微软雅黑" w:hint="eastAsia"/>
+          <w:b w:val="0"/>
+          <w:color w:val="404040"/>
+          <w:sz w:val="36"/>
+          <w:szCs w:val="36"/>
+        </w:rPr>
+      </w:pPr>
+      <w:r>
+        <w:rPr>
+          <w:rFonts w:ascii="微软雅黑" w:eastAsia="微软雅黑" w:hAnsi="微软雅黑" w:hint="eastAsia"/>
+          <w:b w:val="0"/>
+          <w:bCs/>
+          <w:color w:val="404040"/>
+          <w:sz w:val="36"/>
+          <w:szCs w:val="36"/>
+        </w:rPr>
+        <w:t>分屏显示及多任务执行</w:t>
+      </w:r>
+    </w:p>
+    <w:p>
+      <w:pPr>
+        <w:pStyle w:val="a6"/>
+        <w:shd w:val="clear" w:color="auto" w:fill="FFFFFF"/>
+        <w:spacing w:before="0" w:beforeAutospacing="0" w:after="375" w:afterAutospacing="0" w:line="432" w:lineRule="atLeast"/>
+        <w:rPr>
+          <w:rFonts w:ascii="微软雅黑" w:eastAsia="微软雅黑" w:hAnsi="微软雅黑" w:hint="eastAsia"/>
+          <w:color w:val="404040"/>
+        </w:rPr>
+      </w:pPr>
+      <w:r>
+        <w:rPr>
+          <w:rFonts w:ascii="微软雅黑" w:eastAsia="微软雅黑" w:hAnsi="微软雅黑" w:hint="eastAsia"/>
+          <w:color w:val="404040"/>
+        </w:rPr>
+        <w:t>MobaXterm支持多分屏显示，方便管理多台服务器，并且你可以仅输入一次，让一条命令同时在这些不同的服务器终端执行。(ps:是不是贼拉的方便)</w:t>
+      </w:r>
+    </w:p>
+    <w:p>
+      <w:pPr>
+        <w:pStyle w:val="a6"/>
+        <w:shd w:val="clear" w:color="auto" w:fill="FFFFFF"/>
+        <w:spacing w:before="0" w:beforeAutospacing="0" w:after="375" w:afterAutospacing="0" w:line="432" w:lineRule="atLeast"/>
+        <w:rPr>
+          <w:rFonts w:ascii="微软雅黑" w:eastAsia="微软雅黑" w:hAnsi="微软雅黑" w:hint="eastAsia"/>
+          <w:color w:val="404040"/>
+        </w:rPr>
+      </w:pPr>
+      <w:r>
+        <w:rPr>
+          <w:rFonts w:ascii="微软雅黑" w:eastAsia="微软雅黑" w:hAnsi="微软雅黑"/>
+          <w:noProof/>
+          <w:color w:val="404040"/>
+        </w:rPr>
+        <w:lastRenderedPageBreak/>
+        <w:drawing>
+          <wp:inline distT="0" distB="0" distL="0" distR="0" wp14:anchorId="7A7E112F" wp14:editId="52EACFB1">
+            <wp:extent cx="8524875" cy="3429000"/>
+            <wp:effectExtent l="0" t="0" r="0" b="0"/>
+            <wp:docPr id="5" name="图片 5" descr="全能型开源远程终端：MobaXterm"/>
+            <wp:cNvGraphicFramePr>
+              <a:graphicFrameLocks xmlns:a="http://schemas.openxmlformats.org/drawingml/2006/main" noChangeAspect="1"/>
+            </wp:cNvGraphicFramePr>
+            <a:graphic xmlns:a="http://schemas.openxmlformats.org/drawingml/2006/main">
+              <a:graphicData uri="http://schemas.openxmlformats.org/drawingml/2006/picture">
+                <pic:pic xmlns:pic="http://schemas.openxmlformats.org/drawingml/2006/picture">
+                  <pic:nvPicPr>
+                    <pic:cNvPr id="0" name="Picture 9" descr="全能型开源远程终端：MobaXterm"/>
+                    <pic:cNvPicPr>
+                      <a:picLocks noChangeAspect="1" noChangeArrowheads="1"/>
+                    </pic:cNvPicPr>
+                  </pic:nvPicPr>
+                  <pic:blipFill>
+                    <a:blip r:embed="rId22">
+                      <a:extLst>
+                        <a:ext uri="{28A0092B-C50C-407E-A947-70E740481C1C}">
+                          <a14:useLocalDpi xmlns:a14="http://schemas.microsoft.com/office/drawing/2010/main" val="0"/>
+                        </a:ext>
+                      </a:extLst>
+                    </a:blip>
+                    <a:srcRect/>
+                    <a:stretch>
+                      <a:fillRect/>
+                    </a:stretch>
+                  </pic:blipFill>
+                  <pic:spPr bwMode="auto">
+                    <a:xfrm>
+                      <a:off x="0" y="0"/>
+                      <a:ext cx="8524875" cy="3429000"/>
+                    </a:xfrm>
+                    <a:prstGeom prst="rect">
+                      <a:avLst/>
+                    </a:prstGeom>
+                    <a:noFill/>
+                    <a:ln>
+                      <a:noFill/>
+                    </a:ln>
+                  </pic:spPr>
+                </pic:pic>
+              </a:graphicData>
+            </a:graphic>
+          </wp:inline>
+        </w:drawing>
+      </w:r>
+    </w:p>
+    <w:p>
+      <w:pPr>
+        <w:pStyle w:val="3"/>
+        <w:shd w:val="clear" w:color="auto" w:fill="FFFFFF"/>
+        <w:spacing w:before="150" w:after="150" w:line="648" w:lineRule="atLeast"/>
+        <w:rPr>
+          <w:rFonts w:ascii="微软雅黑" w:eastAsia="微软雅黑" w:hAnsi="微软雅黑" w:hint="eastAsia"/>
+          <w:b w:val="0"/>
+          <w:color w:val="404040"/>
+          <w:sz w:val="36"/>
+          <w:szCs w:val="36"/>
+        </w:rPr>
+      </w:pPr>
+      <w:r>
+        <w:rPr>
+          <w:rFonts w:ascii="微软雅黑" w:eastAsia="微软雅黑" w:hAnsi="微软雅黑" w:hint="eastAsia"/>
+          <w:b w:val="0"/>
+          <w:bCs/>
+          <w:color w:val="404040"/>
+          <w:sz w:val="36"/>
+          <w:szCs w:val="36"/>
+        </w:rPr>
+        <w:t>内置文本编辑器</w:t>
+      </w:r>
+    </w:p>
+    <w:p>
+      <w:pPr>
+        <w:pStyle w:val="a6"/>
+        <w:shd w:val="clear" w:color="auto" w:fill="FFFFFF"/>
+        <w:spacing w:before="0" w:beforeAutospacing="0" w:after="375" w:afterAutospacing="0" w:line="432" w:lineRule="atLeast"/>
+        <w:rPr>
+          <w:rFonts w:ascii="微软雅黑" w:eastAsia="微软雅黑" w:hAnsi="微软雅黑" w:hint="eastAsia"/>
+          <w:color w:val="404040"/>
+        </w:rPr>
+      </w:pPr>
+      <w:r>
+        <w:rPr>
+          <w:rFonts w:ascii="微软雅黑" w:eastAsia="微软雅黑" w:hAnsi="微软雅黑" w:hint="eastAsia"/>
+          <w:color w:val="404040"/>
+        </w:rPr>
+        <w:t>在SFTP浏览器双击文件，既可以用默认的编辑器打开文件进行编辑。</w:t>
+      </w:r>
+      <w:r>
+        <w:rPr>
+          <w:rFonts w:ascii="微软雅黑" w:eastAsia="微软雅黑" w:hAnsi="微软雅黑" w:hint="eastAsia"/>
+          <w:color w:val="404040"/>
+        </w:rPr>
+        <w:br/>
+      </w:r>
+      <w:bookmarkStart w:id="9" w:name="_GoBack"/>
+      <w:r>
+        <w:rPr>
+          <w:rFonts w:ascii="微软雅黑" w:eastAsia="微软雅黑" w:hAnsi="微软雅黑"/>
+          <w:noProof/>
+          <w:color w:val="404040"/>
+        </w:rPr>
+        <w:drawing>
+          <wp:inline distT="0" distB="0" distL="0" distR="0" wp14:anchorId="5166379A" wp14:editId="06BFA95B">
+            <wp:extent cx="5527739" cy="2822057"/>
+            <wp:effectExtent l="0" t="0" r="0" b="0"/>
+            <wp:docPr id="4" name="图片 4" descr="全能型开源远程终端：MobaXterm"/>
+            <wp:cNvGraphicFramePr>
+              <a:graphicFrameLocks xmlns:a="http://schemas.openxmlformats.org/drawingml/2006/main" noChangeAspect="1"/>
+            </wp:cNvGraphicFramePr>
+            <a:graphic xmlns:a="http://schemas.openxmlformats.org/drawingml/2006/main">
+              <a:graphicData uri="http://schemas.openxmlformats.org/drawingml/2006/picture">
+                <pic:pic xmlns:pic="http://schemas.openxmlformats.org/drawingml/2006/picture">
+                  <pic:nvPicPr>
+                    <pic:cNvPr id="0" name="Picture 10" descr="全能型开源远程终端：MobaXterm"/>
+                    <pic:cNvPicPr>
+                      <a:picLocks noChangeAspect="1" noChangeArrowheads="1"/>
+                    </pic:cNvPicPr>
+                  </pic:nvPicPr>
+                  <pic:blipFill>
+                    <a:blip r:embed="rId23">
+                      <a:extLst>
+                        <a:ext uri="{28A0092B-C50C-407E-A947-70E740481C1C}">
+                          <a14:useLocalDpi xmlns:a14="http://schemas.microsoft.com/office/drawing/2010/main" val="0"/>
+                        </a:ext>
+                      </a:extLst>
+                    </a:blip>
+                    <a:srcRect/>
+                    <a:stretch>
+                      <a:fillRect/>
+                    </a:stretch>
+                  </pic:blipFill>
+                  <pic:spPr bwMode="auto">
+                    <a:xfrm>
+                      <a:off x="0" y="0"/>
+                      <a:ext cx="5533805" cy="2825154"/>
+                    </a:xfrm>
+                    <a:prstGeom prst="rect">
+                      <a:avLst/>
+                    </a:prstGeom>
+                    <a:noFill/>
+                    <a:ln>
+                      <a:noFill/>
+                    </a:ln>
+                  </pic:spPr>
+                </pic:pic>
+              </a:graphicData>
+            </a:graphic>
+          </wp:inline>
+        </w:drawing>
+      </w:r>
       <w:bookmarkEnd w:id="9"/>
     </w:p>
     <w:p>
       <w:pPr>
         <w:spacing w:line="400" w:lineRule="exact"/>
         <w:rPr>
-          <w:rFonts w:ascii="仿宋" w:eastAsia="仿宋" w:hAnsi="仿宋"/>
-          <w:sz w:val="24"/>
-          <w:szCs w:val="21"/>
-        </w:rPr>
-      </w:pPr>
-      <w:r>
-        <w:rPr>
-          <w:rFonts w:ascii="仿宋" w:eastAsia="仿宋" w:hAnsi="仿宋" w:hint="eastAsia"/>
-          <w:sz w:val="24"/>
-          <w:szCs w:val="21"/>
-        </w:rPr>
-        <w:t>（根据课题应用场景，选择开发环境、工具与技术标准；说明工具的学习和使用情况，文献和书籍的查阅、分析、总结和收获；阐述针对个人或职业发展的需求，进行的其它学习等。）</w:t>
+          <w:rFonts w:ascii="仿宋" w:eastAsia="仿宋" w:hAnsi="仿宋" w:hint="eastAsia"/>
+          <w:sz w:val="24"/>
+          <w:szCs w:val="21"/>
+        </w:rPr>
+      </w:pPr>
+    </w:p>
+    <w:p>
+      <w:pPr>
+        <w:spacing w:line="400" w:lineRule="exact"/>
+        <w:rPr>
+          <w:rFonts w:ascii="仿宋" w:eastAsia="仿宋" w:hAnsi="仿宋" w:hint="eastAsia"/>
+          <w:sz w:val="24"/>
+          <w:szCs w:val="21"/>
+        </w:rPr>
+      </w:pPr>
+      <w:r>
+        <w:rPr>
+          <w:rFonts w:ascii="仿宋" w:eastAsia="仿宋" w:hAnsi="仿宋" w:hint="eastAsia"/>
+          <w:sz w:val="24"/>
+          <w:szCs w:val="21"/>
+        </w:rPr>
+        <w:t>1.2.3 文档查阅分析</w:t>
+      </w:r>
+    </w:p>
+    <w:p>
+      <w:pPr>
+        <w:spacing w:line="400" w:lineRule="exact"/>
+        <w:rPr>
+          <w:rFonts w:ascii="仿宋" w:eastAsia="仿宋" w:hAnsi="仿宋" w:hint="eastAsia"/>
+          <w:sz w:val="24"/>
+          <w:szCs w:val="21"/>
+        </w:rPr>
+      </w:pPr>
+      <w:r>
+        <w:rPr>
+          <w:rFonts w:ascii="仿宋" w:eastAsia="仿宋" w:hAnsi="仿宋" w:hint="eastAsia"/>
+          <w:sz w:val="24"/>
+          <w:szCs w:val="21"/>
+        </w:rPr>
+        <w:t>1.2.4 其他学习内容</w:t>
       </w:r>
     </w:p>
     <w:p>
@@ -2031,6 +2912,7 @@
           <w:b w:val="0"/>
           <w:sz w:val="28"/>
         </w:rPr>
+        <w:lastRenderedPageBreak/>
         <w:t xml:space="preserve">1.3. </w:t>
       </w:r>
       <w:r>
@@ -2079,7 +2961,58 @@
       <w:bookmarkStart w:id="11" w:name="_Toc449422072"/>
     </w:p>
     <w:bookmarkEnd w:id="11"/>
-    <w:p/>
+    <w:p>
+      <w:pPr>
+        <w:spacing w:line="400" w:lineRule="exact"/>
+        <w:rPr>
+          <w:rFonts w:ascii="仿宋" w:eastAsia="仿宋" w:hAnsi="仿宋" w:hint="eastAsia"/>
+          <w:sz w:val="24"/>
+          <w:szCs w:val="21"/>
+        </w:rPr>
+      </w:pPr>
+      <w:r>
+        <w:rPr>
+          <w:rFonts w:ascii="仿宋" w:eastAsia="仿宋" w:hAnsi="仿宋"/>
+          <w:sz w:val="24"/>
+          <w:szCs w:val="21"/>
+        </w:rPr>
+        <w:t>1.</w:t>
+      </w:r>
+      <w:r>
+        <w:rPr>
+          <w:rFonts w:ascii="仿宋" w:eastAsia="仿宋" w:hAnsi="仿宋" w:hint="eastAsia"/>
+          <w:sz w:val="24"/>
+          <w:szCs w:val="21"/>
+        </w:rPr>
+        <w:t xml:space="preserve">3.1 </w:t>
+      </w:r>
+      <w:r>
+        <w:rPr>
+          <w:rFonts w:ascii="仿宋" w:eastAsia="仿宋" w:hAnsi="仿宋" w:hint="eastAsia"/>
+          <w:sz w:val="24"/>
+          <w:szCs w:val="21"/>
+        </w:rPr>
+        <w:t>软件工程系统</w:t>
+      </w:r>
+    </w:p>
+    <w:p>
+      <w:pPr>
+        <w:spacing w:line="400" w:lineRule="exact"/>
+        <w:rPr>
+          <w:rFonts w:ascii="仿宋" w:eastAsia="仿宋" w:hAnsi="仿宋"/>
+          <w:sz w:val="24"/>
+          <w:szCs w:val="21"/>
+        </w:rPr>
+      </w:pPr>
+      <w:r>
+        <w:rPr>
+          <w:rFonts w:ascii="仿宋" w:eastAsia="仿宋" w:hAnsi="仿宋" w:hint="eastAsia"/>
+          <w:sz w:val="24"/>
+          <w:szCs w:val="21"/>
+        </w:rPr>
+        <w:t>1.3.2 职业道德规范</w:t>
+      </w:r>
+    </w:p>
     <w:p>
       <w:pPr>
         <w:pStyle w:val="3"/>
@@ -2116,6 +3049,56 @@
       <w:pPr>
         <w:spacing w:line="400" w:lineRule="exact"/>
         <w:rPr>
+          <w:rFonts w:ascii="仿宋" w:eastAsia="仿宋" w:hAnsi="仿宋" w:hint="eastAsia"/>
+          <w:sz w:val="24"/>
+          <w:szCs w:val="21"/>
+        </w:rPr>
+      </w:pPr>
+      <w:r>
+        <w:rPr>
+          <w:rFonts w:ascii="仿宋" w:eastAsia="仿宋" w:hAnsi="仿宋" w:hint="eastAsia"/>
+          <w:sz w:val="24"/>
+          <w:szCs w:val="21"/>
+        </w:rPr>
+        <w:t>（</w:t>
+      </w:r>
+      <w:r>
+        <w:rPr>
+          <w:rFonts w:ascii="仿宋" w:eastAsia="仿宋" w:hAnsi="仿宋" w:hint="eastAsia"/>
+          <w:sz w:val="24"/>
+          <w:szCs w:val="21"/>
+        </w:rPr>
+        <w:t>阐述在实习执行过程中，针对特定的目标或问题，与工程项目组成员，</w:t>
+      </w:r>
+      <w:r>
+        <w:rPr>
+          <w:rFonts w:ascii="仿宋" w:eastAsia="仿宋" w:hAnsi="仿宋" w:hint="eastAsia"/>
+          <w:sz w:val="24"/>
+          <w:szCs w:val="21"/>
+        </w:rPr>
+        <w:t>包括与其他学科的成员合作并开展工作</w:t>
+      </w:r>
+      <w:r>
+        <w:rPr>
+          <w:rFonts w:ascii="仿宋" w:eastAsia="仿宋" w:hAnsi="仿宋" w:hint="eastAsia"/>
+          <w:sz w:val="24"/>
+          <w:szCs w:val="21"/>
+        </w:rPr>
+        <w:t>的情况。</w:t>
+      </w:r>
+      <w:r>
+        <w:rPr>
+          <w:rFonts w:ascii="仿宋" w:eastAsia="仿宋" w:hAnsi="仿宋" w:hint="eastAsia"/>
+          <w:sz w:val="24"/>
+          <w:szCs w:val="21"/>
+        </w:rPr>
+        <w:t>）</w:t>
+      </w:r>
+    </w:p>
+    <w:p>
+      <w:pPr>
+        <w:spacing w:line="400" w:lineRule="exact"/>
+        <w:rPr>
           <w:rFonts w:ascii="仿宋" w:eastAsia="仿宋" w:hAnsi="仿宋"/>
           <w:sz w:val="24"/>
           <w:szCs w:val="21"/>
@@ -2123,43 +3106,11 @@
       </w:pPr>
       <w:r>
         <w:rPr>
-          <w:rFonts w:ascii="仿宋" w:eastAsia="仿宋" w:hAnsi="仿宋" w:hint="eastAsia"/>
-          <w:sz w:val="24"/>
-          <w:szCs w:val="21"/>
-        </w:rPr>
-        <w:t>（</w:t>
-      </w:r>
-      <w:r>
-        <w:rPr>
-          <w:rFonts w:ascii="仿宋" w:eastAsia="仿宋" w:hAnsi="仿宋" w:hint="eastAsia"/>
-          <w:sz w:val="24"/>
-          <w:szCs w:val="21"/>
-        </w:rPr>
-        <w:t>阐述在实习执行过程中，针对特定的目标或问题，与工程项目组成员，</w:t>
-      </w:r>
-      <w:r>
-        <w:rPr>
-          <w:rFonts w:ascii="仿宋" w:eastAsia="仿宋" w:hAnsi="仿宋" w:hint="eastAsia"/>
-          <w:sz w:val="24"/>
-          <w:szCs w:val="21"/>
-        </w:rPr>
-        <w:t>包括与其他学科的成员合作并开展工作</w:t>
-      </w:r>
-      <w:r>
-        <w:rPr>
-          <w:rFonts w:ascii="仿宋" w:eastAsia="仿宋" w:hAnsi="仿宋" w:hint="eastAsia"/>
-          <w:sz w:val="24"/>
-          <w:szCs w:val="21"/>
-        </w:rPr>
-        <w:t>的情况。</w:t>
-      </w:r>
-      <w:r>
-        <w:rPr>
-          <w:rFonts w:ascii="仿宋" w:eastAsia="仿宋" w:hAnsi="仿宋" w:hint="eastAsia"/>
-          <w:sz w:val="24"/>
-          <w:szCs w:val="21"/>
-        </w:rPr>
-        <w:t>）</w:t>
+          <w:rFonts w:ascii="仿宋" w:eastAsia="仿宋" w:hAnsi="仿宋"/>
+          <w:sz w:val="24"/>
+          <w:szCs w:val="21"/>
+        </w:rPr>
+        <w:t>本项目在第二季度开始实施的，每周二中午都会进行各自工作的汇总和下一步工作的重点分析。</w:t>
       </w:r>
     </w:p>
     <w:p>
@@ -2223,10 +3174,10 @@
           <w:szCs w:val="24"/>
         </w:rPr>
         <w:sectPr>
-          <w:headerReference w:type="even" r:id="rId18"/>
-          <w:headerReference w:type="default" r:id="rId19"/>
-          <w:footerReference w:type="even" r:id="rId20"/>
-          <w:footerReference w:type="default" r:id="rId21"/>
+          <w:headerReference w:type="even" r:id="rId24"/>
+          <w:headerReference w:type="default" r:id="rId25"/>
+          <w:footerReference w:type="even" r:id="rId26"/>
+          <w:footerReference w:type="default" r:id="rId27"/>
           <w:pgSz w:w="11906" w:h="16838" w:code="9"/>
           <w:pgMar w:top="1440" w:right="1797" w:bottom="1440" w:left="1797" w:header="850" w:footer="992" w:gutter="0"/>
           <w:pgNumType w:start="1"/>
@@ -2309,6 +3260,100 @@
       <w:pPr>
         <w:spacing w:line="400" w:lineRule="exact"/>
         <w:rPr>
+          <w:rFonts w:ascii="仿宋" w:eastAsia="仿宋" w:hAnsi="仿宋" w:hint="eastAsia"/>
+          <w:sz w:val="24"/>
+          <w:szCs w:val="21"/>
+        </w:rPr>
+      </w:pPr>
+      <w:r>
+        <w:rPr>
+          <w:rFonts w:ascii="仿宋" w:eastAsia="仿宋" w:hAnsi="仿宋" w:hint="eastAsia"/>
+          <w:sz w:val="24"/>
+          <w:szCs w:val="21"/>
+        </w:rPr>
+        <w:t>（</w:t>
+      </w:r>
+      <w:r>
+        <w:rPr>
+          <w:rFonts w:ascii="仿宋" w:eastAsia="仿宋" w:hAnsi="仿宋" w:hint="eastAsia"/>
+          <w:sz w:val="24"/>
+          <w:szCs w:val="21"/>
+        </w:rPr>
+        <w:t>分析、总结和归纳实习执行过程中存在的主要问题</w:t>
+      </w:r>
+      <w:r>
+        <w:rPr>
+          <w:rFonts w:ascii="仿宋" w:eastAsia="仿宋" w:hAnsi="仿宋" w:hint="eastAsia"/>
+          <w:sz w:val="24"/>
+          <w:szCs w:val="21"/>
+        </w:rPr>
+        <w:t>与具体的应对措施，能通过具体事例来说明在心理素质培养以及</w:t>
+      </w:r>
+      <w:r>
+        <w:rPr>
+          <w:rFonts w:ascii="仿宋" w:eastAsia="仿宋" w:hAnsi="仿宋" w:hint="eastAsia"/>
+          <w:sz w:val="24"/>
+          <w:szCs w:val="21"/>
+        </w:rPr>
+        <w:t>应对项目风险与挑战的能力</w:t>
+      </w:r>
+      <w:r>
+        <w:rPr>
+          <w:rFonts w:ascii="仿宋" w:eastAsia="仿宋" w:hAnsi="仿宋" w:hint="eastAsia"/>
+          <w:sz w:val="24"/>
+          <w:szCs w:val="21"/>
+        </w:rPr>
+        <w:t>锻炼等方面是否有所收获。</w:t>
+      </w:r>
+      <w:r>
+        <w:rPr>
+          <w:rFonts w:ascii="仿宋" w:eastAsia="仿宋" w:hAnsi="仿宋" w:hint="eastAsia"/>
+          <w:sz w:val="24"/>
+          <w:szCs w:val="21"/>
+        </w:rPr>
+        <w:t>）</w:t>
+      </w:r>
+    </w:p>
+    <w:p>
+      <w:pPr>
+        <w:spacing w:line="400" w:lineRule="exact"/>
+        <w:rPr>
+          <w:rFonts w:ascii="仿宋" w:eastAsia="仿宋" w:hAnsi="仿宋" w:hint="eastAsia"/>
+          <w:sz w:val="24"/>
+          <w:szCs w:val="21"/>
+        </w:rPr>
+      </w:pPr>
+      <w:r>
+        <w:rPr>
+          <w:rFonts w:ascii="仿宋" w:eastAsia="仿宋" w:hAnsi="仿宋" w:hint="eastAsia"/>
+          <w:sz w:val="24"/>
+          <w:szCs w:val="21"/>
+        </w:rPr>
+        <w:t>2.1.1 问题总结</w:t>
+      </w:r>
+    </w:p>
+    <w:p>
+      <w:pPr>
+        <w:spacing w:line="400" w:lineRule="exact"/>
+        <w:rPr>
+          <w:rFonts w:ascii="仿宋" w:eastAsia="仿宋" w:hAnsi="仿宋" w:hint="eastAsia"/>
+          <w:sz w:val="24"/>
+          <w:szCs w:val="21"/>
+        </w:rPr>
+      </w:pPr>
+      <w:r>
+        <w:rPr>
+          <w:rFonts w:ascii="仿宋" w:eastAsia="仿宋" w:hAnsi="仿宋" w:hint="eastAsia"/>
+          <w:sz w:val="24"/>
+          <w:szCs w:val="21"/>
+        </w:rPr>
+        <w:t>2.1.2 解决方式</w:t>
+      </w:r>
+    </w:p>
+    <w:p>
+      <w:pPr>
+        <w:spacing w:line="400" w:lineRule="exact"/>
+        <w:rPr>
           <w:rFonts w:ascii="仿宋" w:eastAsia="仿宋" w:hAnsi="仿宋"/>
           <w:sz w:val="24"/>
           <w:szCs w:val="21"/>
@@ -2316,51 +3361,19 @@
       </w:pPr>
       <w:r>
         <w:rPr>
-          <w:rFonts w:ascii="仿宋" w:eastAsia="仿宋" w:hAnsi="仿宋" w:hint="eastAsia"/>
-          <w:sz w:val="24"/>
-          <w:szCs w:val="21"/>
-        </w:rPr>
-        <w:t>（</w:t>
-      </w:r>
-      <w:r>
-        <w:rPr>
-          <w:rFonts w:ascii="仿宋" w:eastAsia="仿宋" w:hAnsi="仿宋" w:hint="eastAsia"/>
-          <w:sz w:val="24"/>
-          <w:szCs w:val="21"/>
-        </w:rPr>
-        <w:t>分析、总结和归纳实习执行过程中存在的主要问题</w:t>
-      </w:r>
-      <w:r>
-        <w:rPr>
-          <w:rFonts w:ascii="仿宋" w:eastAsia="仿宋" w:hAnsi="仿宋" w:hint="eastAsia"/>
-          <w:sz w:val="24"/>
-          <w:szCs w:val="21"/>
-        </w:rPr>
-        <w:t>与具体的应对措施，能通过具体事例来说明在心理素质培养以及</w:t>
-      </w:r>
-      <w:r>
-        <w:rPr>
-          <w:rFonts w:ascii="仿宋" w:eastAsia="仿宋" w:hAnsi="仿宋" w:hint="eastAsia"/>
-          <w:sz w:val="24"/>
-          <w:szCs w:val="21"/>
-        </w:rPr>
-        <w:t>应对项目风险与挑战的能力</w:t>
-      </w:r>
-      <w:r>
-        <w:rPr>
-          <w:rFonts w:ascii="仿宋" w:eastAsia="仿宋" w:hAnsi="仿宋" w:hint="eastAsia"/>
-          <w:sz w:val="24"/>
-          <w:szCs w:val="21"/>
-        </w:rPr>
-        <w:t>锻炼等方面是否有所收获。</w:t>
-      </w:r>
-      <w:r>
-        <w:rPr>
-          <w:rFonts w:ascii="仿宋" w:eastAsia="仿宋" w:hAnsi="仿宋" w:hint="eastAsia"/>
-          <w:sz w:val="24"/>
-          <w:szCs w:val="21"/>
-        </w:rPr>
-        <w:t>）</w:t>
+          <w:rFonts w:ascii="仿宋" w:eastAsia="仿宋" w:hAnsi="仿宋"/>
+          <w:sz w:val="24"/>
+          <w:szCs w:val="21"/>
+        </w:rPr>
+        <w:t>2.1.3</w:t>
+      </w:r>
+      <w:r>
+        <w:rPr>
+          <w:rFonts w:ascii="仿宋" w:eastAsia="仿宋" w:hAnsi="仿宋" w:hint="eastAsia"/>
+          <w:sz w:val="24"/>
+          <w:szCs w:val="21"/>
+        </w:rPr>
+        <w:t xml:space="preserve"> 收获</w:t>
       </w:r>
     </w:p>
     <w:p>
@@ -2406,18 +3419,573 @@
       <w:pPr>
         <w:spacing w:line="400" w:lineRule="exact"/>
         <w:rPr>
+          <w:rFonts w:ascii="仿宋" w:eastAsia="仿宋" w:hAnsi="仿宋" w:hint="eastAsia"/>
+          <w:sz w:val="24"/>
+          <w:szCs w:val="21"/>
+        </w:rPr>
+      </w:pPr>
+      <w:r>
+        <w:rPr>
+          <w:rFonts w:ascii="仿宋" w:eastAsia="仿宋" w:hAnsi="仿宋" w:hint="eastAsia"/>
+          <w:sz w:val="24"/>
+          <w:szCs w:val="21"/>
+        </w:rPr>
+        <w:lastRenderedPageBreak/>
+        <w:t>（针对当前尚未解决的复杂工程问题，分析文献寻求解决方案，并在安全、环境、法律等约束条件下，通过技术经济评价对设计方案的可行性进行研究，说明方案的合理性。）</w:t>
+      </w:r>
+    </w:p>
+    <w:p>
+      <w:pPr>
+        <w:spacing w:line="400" w:lineRule="exact"/>
+        <w:rPr>
+          <w:rFonts w:ascii="仿宋" w:eastAsia="仿宋" w:hAnsi="仿宋" w:hint="eastAsia"/>
+          <w:sz w:val="24"/>
+          <w:szCs w:val="21"/>
+        </w:rPr>
+      </w:pPr>
+      <w:r>
+        <w:rPr>
+          <w:rFonts w:ascii="仿宋" w:eastAsia="仿宋" w:hAnsi="仿宋" w:hint="eastAsia"/>
+          <w:sz w:val="24"/>
+          <w:szCs w:val="21"/>
+        </w:rPr>
+        <w:t>2.2.1 尚未解决的问题</w:t>
+      </w:r>
+    </w:p>
+    <w:p>
+      <w:pPr>
+        <w:spacing w:line="400" w:lineRule="exact"/>
+        <w:ind w:firstLine="420"/>
+        <w:rPr>
+          <w:rFonts w:ascii="仿宋" w:eastAsia="仿宋" w:hAnsi="仿宋" w:hint="eastAsia"/>
+          <w:sz w:val="24"/>
+          <w:szCs w:val="21"/>
+        </w:rPr>
+      </w:pPr>
+      <w:r>
+        <w:rPr>
           <w:rFonts w:ascii="仿宋" w:eastAsia="仿宋" w:hAnsi="仿宋"/>
           <w:sz w:val="24"/>
           <w:szCs w:val="21"/>
         </w:rPr>
-      </w:pPr>
-      <w:r>
-        <w:rPr>
-          <w:rFonts w:ascii="仿宋" w:eastAsia="仿宋" w:hAnsi="仿宋" w:hint="eastAsia"/>
-          <w:sz w:val="24"/>
-          <w:szCs w:val="21"/>
-        </w:rPr>
-        <w:t>（针对当前尚未解决的复杂工程问题，分析文献寻求解决方案，并在安全、环境、法律等约束条件下，通过技术经济评价对设计方案的可行性进行研究，说明方案的合理性。）</w:t>
+        <w:t>设计D</w:t>
+      </w:r>
+      <w:r>
+        <w:rPr>
+          <w:rFonts w:ascii="仿宋" w:eastAsia="仿宋" w:hAnsi="仿宋" w:hint="eastAsia"/>
+          <w:sz w:val="24"/>
+          <w:szCs w:val="21"/>
+        </w:rPr>
+        <w:t>ocker plugin，用于在创建容器之前进行驱动版本检查，以避免因驱动版本问题造成的影响。</w:t>
+      </w:r>
+    </w:p>
+    <w:p>
+      <w:pPr>
+        <w:spacing w:line="400" w:lineRule="exact"/>
+        <w:rPr>
+          <w:rFonts w:ascii="仿宋" w:eastAsia="仿宋" w:hAnsi="仿宋" w:hint="eastAsia"/>
+          <w:sz w:val="24"/>
+          <w:szCs w:val="21"/>
+        </w:rPr>
+      </w:pPr>
+      <w:r>
+        <w:rPr>
+          <w:rFonts w:ascii="仿宋" w:eastAsia="仿宋" w:hAnsi="仿宋" w:hint="eastAsia"/>
+          <w:sz w:val="24"/>
+          <w:szCs w:val="21"/>
+        </w:rPr>
+        <w:t>2.2.2 解决方案</w:t>
+      </w:r>
+    </w:p>
+    <w:p>
+      <w:pPr>
+        <w:spacing w:line="400" w:lineRule="exact"/>
+        <w:rPr>
+          <w:rFonts w:ascii="仿宋" w:eastAsia="仿宋" w:hAnsi="仿宋" w:hint="eastAsia"/>
+          <w:sz w:val="24"/>
+          <w:szCs w:val="21"/>
+        </w:rPr>
+      </w:pPr>
+      <w:r>
+        <w:rPr>
+          <w:rFonts w:ascii="仿宋" w:eastAsia="仿宋" w:hAnsi="仿宋" w:hint="eastAsia"/>
+          <w:sz w:val="24"/>
+          <w:szCs w:val="21"/>
+        </w:rPr>
+        <w:t>2.2.3 可行性分析</w:t>
+      </w:r>
+    </w:p>
+    <w:p>
+      <w:pPr>
+        <w:spacing w:line="400" w:lineRule="exact"/>
+        <w:rPr>
+          <w:rFonts w:ascii="仿宋" w:eastAsia="仿宋" w:hAnsi="仿宋" w:hint="eastAsia"/>
+          <w:sz w:val="24"/>
+          <w:szCs w:val="21"/>
+        </w:rPr>
+      </w:pPr>
+      <w:r>
+        <w:rPr>
+          <w:rFonts w:ascii="仿宋" w:eastAsia="仿宋" w:hAnsi="仿宋" w:hint="eastAsia"/>
+          <w:sz w:val="24"/>
+          <w:szCs w:val="21"/>
+        </w:rPr>
+        <w:t>2.2.3.1 nvidia 同类产品分析</w:t>
+      </w:r>
+    </w:p>
+    <w:p>
+      <w:pPr>
+        <w:spacing w:line="400" w:lineRule="exact"/>
+        <w:ind w:firstLine="420"/>
+        <w:rPr>
+          <w:rFonts w:ascii="仿宋" w:eastAsia="仿宋" w:hAnsi="仿宋" w:hint="eastAsia"/>
+          <w:sz w:val="24"/>
+          <w:szCs w:val="21"/>
+        </w:rPr>
+      </w:pPr>
+      <w:r>
+        <w:rPr>
+          <w:rFonts w:ascii="仿宋" w:eastAsia="仿宋" w:hAnsi="仿宋"/>
+          <w:sz w:val="24"/>
+          <w:szCs w:val="21"/>
+        </w:rPr>
+        <w:t>N</w:t>
+      </w:r>
+      <w:r>
+        <w:rPr>
+          <w:rFonts w:ascii="仿宋" w:eastAsia="仿宋" w:hAnsi="仿宋" w:hint="eastAsia"/>
+          <w:sz w:val="24"/>
+          <w:szCs w:val="21"/>
+        </w:rPr>
+        <w:t>vdia针对Docker Container推出了自己的解决方案</w:t>
+      </w:r>
+      <w:r>
+        <w:rPr>
+          <w:rFonts w:ascii="仿宋" w:eastAsia="仿宋" w:hAnsi="仿宋"/>
+          <w:sz w:val="24"/>
+          <w:szCs w:val="21"/>
+        </w:rPr>
+        <w:t>—</w:t>
+      </w:r>
+      <w:r>
+        <w:rPr>
+          <w:rFonts w:ascii="仿宋" w:eastAsia="仿宋" w:hAnsi="仿宋" w:hint="eastAsia"/>
+          <w:sz w:val="24"/>
+          <w:szCs w:val="21"/>
+        </w:rPr>
+        <w:t>nvidia docker + nvidia docker plugin的形式，nvidia docker是在原生docker上封装了一层，对docker命令行接口进行一些替换和处理，如create和run命令；nvidia docker plugin则是充当一个daemon进程</w:t>
+      </w:r>
+      <w:r>
+        <w:rPr>
+          <w:rFonts w:ascii="仿宋" w:eastAsia="仿宋" w:hAnsi="仿宋" w:hint="eastAsia"/>
+          <w:sz w:val="24"/>
+          <w:szCs w:val="21"/>
+        </w:rPr>
+        <w:t>，用于发现host的驱动文件和GPU硬件，并对docker daemon发起的存储挂载请求做出响应。</w:t>
+      </w:r>
+      <w:r>
+        <w:rPr>
+          <w:rFonts w:ascii="仿宋" w:eastAsia="仿宋" w:hAnsi="仿宋" w:hint="eastAsia"/>
+          <w:sz w:val="24"/>
+          <w:szCs w:val="21"/>
+        </w:rPr>
+        <w:t>下面是关于nvidia docker对于驱动版本检查机制的分析，整体分析如图2-1所示。</w:t>
+      </w:r>
+    </w:p>
+    <w:p>
+      <w:pPr>
+        <w:pStyle w:val="ab"/>
+        <w:numPr>
+          <w:ilvl w:val="0"/>
+          <w:numId w:val="16"/>
+        </w:numPr>
+        <w:spacing w:line="400" w:lineRule="exact"/>
+        <w:ind w:firstLineChars="0"/>
+        <w:rPr>
+          <w:rFonts w:ascii="仿宋" w:eastAsia="仿宋" w:hAnsi="仿宋" w:hint="eastAsia"/>
+          <w:sz w:val="24"/>
+          <w:szCs w:val="21"/>
+        </w:rPr>
+      </w:pPr>
+      <w:r>
+        <w:rPr>
+          <w:rFonts w:ascii="仿宋" w:eastAsia="仿宋" w:hAnsi="仿宋" w:hint="eastAsia"/>
+          <w:sz w:val="24"/>
+          <w:szCs w:val="21"/>
+        </w:rPr>
+        <w:t>整体架构分析</w:t>
+      </w:r>
+    </w:p>
+    <w:p>
+      <w:pPr>
+        <w:spacing w:line="360" w:lineRule="auto"/>
+        <w:jc w:val="center"/>
+        <w:rPr>
+          <w:rFonts w:ascii="仿宋" w:eastAsia="仿宋" w:hAnsi="仿宋" w:hint="eastAsia"/>
+          <w:sz w:val="24"/>
+          <w:szCs w:val="21"/>
+        </w:rPr>
+      </w:pPr>
+      <w:r>
+        <w:object w:dxaOrig="5400" w:dyaOrig="7815" w14:anchorId="2814AB5A">
+          <v:shapetype id="_x0000_t75" coordsize="21600,21600" o:spt="75" o:preferrelative="t" path="m@4@5l@4@11@9@11@9@5xe" filled="f" stroked="f">
+            <v:stroke joinstyle="miter"/>
+            <v:formulas>
+              <v:f eqn="if lineDrawn pixelLineWidth 0"/>
+              <v:f eqn="sum @0 1 0"/>
+              <v:f eqn="sum 0 0 @1"/>
+              <v:f eqn="prod @2 1 2"/>
+              <v:f eqn="prod @3 21600 pixelWidth"/>
+              <v:f eqn="prod @3 21600 pixelHeight"/>
+              <v:f eqn="sum @0 0 1"/>
+              <v:f eqn="prod @6 1 2"/>
+              <v:f eqn="prod @7 21600 pixelWidth"/>
+              <v:f eqn="sum @8 21600 0"/>
+              <v:f eqn="prod @7 21600 pixelHeight"/>
+              <v:f eqn="sum @10 21600 0"/>
+            </v:formulas>
+            <v:path o:extrusionok="f" gradientshapeok="t" o:connecttype="rect"/>
+            <o:lock v:ext="edit" aspectratio="t"/>
+          </v:shapetype>
+          <v:shape id="_x0000_i1025" type="#_x0000_t75" style="width:270pt;height:390.75pt" o:ole="">
+            <v:imagedata r:id="rId28" o:title=""/>
+          </v:shape>
+          <o:OLEObject Type="Embed" ProgID="Visio.Drawing.15" ShapeID="_x0000_i1025" DrawAspect="Content" ObjectID="_1558193840" r:id="rId29"/>
+        </w:object>
+      </w:r>
+    </w:p>
+    <w:p>
+      <w:pPr>
+        <w:spacing w:before="120" w:after="240" w:line="400" w:lineRule="exact"/>
+        <w:ind w:firstLine="420"/>
+        <w:jc w:val="center"/>
+        <w:rPr>
+          <w:rFonts w:ascii="仿宋" w:eastAsia="仿宋" w:hAnsi="仿宋" w:hint="eastAsia"/>
+          <w:sz w:val="24"/>
+          <w:szCs w:val="21"/>
+        </w:rPr>
+      </w:pPr>
+      <w:r>
+        <w:rPr>
+          <w:rFonts w:ascii="仿宋" w:eastAsia="仿宋" w:hAnsi="仿宋" w:hint="eastAsia"/>
+          <w:sz w:val="24"/>
+          <w:szCs w:val="21"/>
+        </w:rPr>
+        <w:t>图2-1 nvidia docker整体架构</w:t>
+      </w:r>
+    </w:p>
+    <w:p>
+      <w:pPr>
+        <w:spacing w:line="400" w:lineRule="exact"/>
+        <w:ind w:firstLine="420"/>
+        <w:rPr>
+          <w:rFonts w:ascii="仿宋" w:eastAsia="仿宋" w:hAnsi="仿宋" w:hint="eastAsia"/>
+          <w:sz w:val="24"/>
+          <w:szCs w:val="21"/>
+        </w:rPr>
+      </w:pPr>
+      <w:r>
+        <w:rPr>
+          <w:rFonts w:ascii="仿宋" w:eastAsia="仿宋" w:hAnsi="仿宋"/>
+          <w:sz w:val="24"/>
+          <w:szCs w:val="21"/>
+        </w:rPr>
+        <w:t>N</w:t>
+      </w:r>
+      <w:r>
+        <w:rPr>
+          <w:rFonts w:ascii="仿宋" w:eastAsia="仿宋" w:hAnsi="仿宋" w:hint="eastAsia"/>
+          <w:sz w:val="24"/>
+          <w:szCs w:val="21"/>
+        </w:rPr>
+        <w:t>vidia docker作为在原生docker之上的一层，对于create和run参数有着其自定义的处理步骤，之后才将处理结果传给原生docker进行处理。</w:t>
+      </w:r>
+      <w:r>
+        <w:rPr>
+          <w:rFonts w:ascii="仿宋" w:eastAsia="仿宋" w:hAnsi="仿宋"/>
+          <w:sz w:val="24"/>
+          <w:szCs w:val="21"/>
+        </w:rPr>
+        <w:t>N</w:t>
+      </w:r>
+      <w:r>
+        <w:rPr>
+          <w:rFonts w:ascii="仿宋" w:eastAsia="仿宋" w:hAnsi="仿宋" w:hint="eastAsia"/>
+          <w:sz w:val="24"/>
+          <w:szCs w:val="21"/>
+        </w:rPr>
+        <w:t>vidia docker与原生的docker交互发生在cudaSupported函数，其具体实现如图2-3所示。</w:t>
+      </w:r>
+      <w:r>
+        <w:rPr>
+          <w:rFonts w:ascii="仿宋" w:eastAsia="仿宋" w:hAnsi="仿宋" w:hint="eastAsia"/>
+          <w:sz w:val="24"/>
+          <w:szCs w:val="21"/>
+        </w:rPr>
+        <w:t>在nvidia docker获取image驱动版本的实现中考虑了remote和local两种情况，remote模式下采用json格式的文本传输获取CUDA版本；local模式下采用</w:t>
+      </w:r>
+      <w:r>
+        <w:rPr>
+          <w:rFonts w:ascii="仿宋" w:eastAsia="仿宋" w:hAnsi="仿宋" w:hint="eastAsia"/>
+          <w:sz w:val="24"/>
+          <w:szCs w:val="21"/>
+        </w:rPr>
+        <w:t>GetCUDAVersion函数实现CUDA版本的获取，该函数具体分析如图2-2所示。</w:t>
+      </w:r>
+    </w:p>
+    <w:p>
+      <w:pPr>
+        <w:pStyle w:val="ab"/>
+        <w:numPr>
+          <w:ilvl w:val="0"/>
+          <w:numId w:val="16"/>
+        </w:numPr>
+        <w:spacing w:line="400" w:lineRule="exact"/>
+        <w:ind w:firstLineChars="0"/>
+        <w:rPr>
+          <w:rFonts w:ascii="仿宋" w:eastAsia="仿宋" w:hAnsi="仿宋" w:hint="eastAsia"/>
+          <w:sz w:val="24"/>
+          <w:szCs w:val="21"/>
+        </w:rPr>
+      </w:pPr>
+      <w:r>
+        <w:rPr>
+          <w:rFonts w:ascii="仿宋" w:eastAsia="仿宋" w:hAnsi="仿宋" w:hint="eastAsia"/>
+          <w:sz w:val="24"/>
+          <w:szCs w:val="21"/>
+        </w:rPr>
+        <w:t>获取CUDA版本</w:t>
+      </w:r>
+    </w:p>
+    <w:p>
+      <w:pPr>
+        <w:spacing w:line="360" w:lineRule="auto"/>
+        <w:jc w:val="center"/>
+        <w:rPr>
+          <w:rFonts w:hint="eastAsia"/>
+        </w:rPr>
+      </w:pPr>
+      <w:r>
+        <w:object w:dxaOrig="1575" w:dyaOrig="9540" w14:anchorId="3B540ECB">
+          <v:shape id="_x0000_i1026" type="#_x0000_t75" style="width:78.75pt;height:477pt" o:ole="">
+            <v:imagedata r:id="rId30" o:title=""/>
+          </v:shape>
+          <o:OLEObject Type="Embed" ProgID="Visio.Drawing.15" ShapeID="_x0000_i1026" DrawAspect="Content" ObjectID="_1558193841" r:id="rId31"/>
+        </w:object>
+      </w:r>
+    </w:p>
+    <w:p>
+      <w:pPr>
+        <w:spacing w:before="120" w:after="240" w:line="400" w:lineRule="exact"/>
+        <w:ind w:firstLine="420"/>
+        <w:jc w:val="center"/>
+        <w:rPr>
+          <w:rFonts w:ascii="仿宋" w:eastAsia="仿宋" w:hAnsi="仿宋" w:hint="eastAsia"/>
+          <w:sz w:val="24"/>
+          <w:szCs w:val="21"/>
+        </w:rPr>
+      </w:pPr>
+      <w:r>
+        <w:rPr>
+          <w:rFonts w:ascii="仿宋" w:eastAsia="仿宋" w:hAnsi="仿宋" w:hint="eastAsia"/>
+          <w:sz w:val="24"/>
+          <w:szCs w:val="21"/>
+        </w:rPr>
+        <w:t>图2-2 local模式获取cuda版本</w:t>
+      </w:r>
+    </w:p>
+    <w:p>
+      <w:pPr>
+        <w:spacing w:line="400" w:lineRule="exact"/>
+        <w:ind w:firstLine="420"/>
+        <w:rPr>
+          <w:rFonts w:ascii="仿宋" w:eastAsia="仿宋" w:hAnsi="仿宋" w:hint="eastAsia"/>
+          <w:sz w:val="24"/>
+          <w:szCs w:val="21"/>
+        </w:rPr>
+      </w:pPr>
+      <w:r>
+        <w:rPr>
+          <w:rFonts w:ascii="仿宋" w:eastAsia="仿宋" w:hAnsi="仿宋" w:hint="eastAsia"/>
+          <w:sz w:val="24"/>
+          <w:szCs w:val="21"/>
+        </w:rPr>
+        <w:t>在local模式下获取cuda版本，比较特殊的一步是driverGetVersion的本质是采用了go语言调用c语言是形式，引入cuda_runtime_api头文件，用go语言调用其cuda api里面的cudaDriverGetVersion函数来获取cuda版本</w:t>
+      </w:r>
+      <w:r>
+        <w:rPr>
+          <w:rFonts w:ascii="仿宋" w:eastAsia="仿宋" w:hAnsi="仿宋" w:hint="eastAsia"/>
+          <w:sz w:val="24"/>
+          <w:szCs w:val="21"/>
+        </w:rPr>
+        <w:t>。这里所获取到的版本将会用于和容器image里的lable版本进行比较得出驱动是否匹配的信息，以此决定是否创建一个容器。与</w:t>
+      </w:r>
+      <w:r>
+        <w:rPr>
+          <w:rFonts w:ascii="仿宋" w:eastAsia="仿宋" w:hAnsi="仿宋"/>
+          <w:sz w:val="24"/>
+          <w:szCs w:val="21"/>
+        </w:rPr>
+        <w:t>I</w:t>
+      </w:r>
+      <w:r>
+        <w:rPr>
+          <w:rFonts w:ascii="仿宋" w:eastAsia="仿宋" w:hAnsi="仿宋" w:hint="eastAsia"/>
+          <w:sz w:val="24"/>
+          <w:szCs w:val="21"/>
+        </w:rPr>
+        <w:t>mage里面的lable所进行比较的是该驱动所能支持的最大的CUDA版本。其具体流程如图2-3所示。</w:t>
+      </w:r>
+    </w:p>
+    <w:p>
+      <w:pPr>
+        <w:pStyle w:val="ab"/>
+        <w:numPr>
+          <w:ilvl w:val="0"/>
+          <w:numId w:val="16"/>
+        </w:numPr>
+        <w:spacing w:line="400" w:lineRule="exact"/>
+        <w:ind w:firstLineChars="0"/>
+        <w:rPr>
+          <w:rFonts w:ascii="仿宋" w:eastAsia="仿宋" w:hAnsi="仿宋" w:hint="eastAsia"/>
+          <w:sz w:val="24"/>
+          <w:szCs w:val="21"/>
+        </w:rPr>
+      </w:pPr>
+      <w:r>
+        <w:rPr>
+          <w:rFonts w:ascii="仿宋" w:eastAsia="仿宋" w:hAnsi="仿宋" w:hint="eastAsia"/>
+          <w:sz w:val="24"/>
+          <w:szCs w:val="21"/>
+        </w:rPr>
+        <w:t>获取lable版本</w:t>
+      </w:r>
+    </w:p>
+    <w:p>
+      <w:pPr>
+        <w:spacing w:line="360" w:lineRule="auto"/>
+        <w:ind w:firstLine="420"/>
+        <w:jc w:val="center"/>
+        <w:rPr>
+          <w:rFonts w:hint="eastAsia"/>
+        </w:rPr>
+      </w:pPr>
+      <w:r>
+        <w:object w:dxaOrig="2655" w:dyaOrig="7950" w14:anchorId="0ED589A3">
+          <v:shape id="_x0000_i1027" type="#_x0000_t75" style="width:132.75pt;height:397.5pt" o:ole="">
+            <v:imagedata r:id="rId32" o:title=""/>
+          </v:shape>
+          <o:OLEObject Type="Embed" ProgID="Visio.Drawing.15" ShapeID="_x0000_i1027" DrawAspect="Content" ObjectID="_1558193842" r:id="rId33"/>
+        </w:object>
+      </w:r>
+    </w:p>
+    <w:p>
+      <w:pPr>
+        <w:spacing w:before="120" w:after="240" w:line="400" w:lineRule="exact"/>
+        <w:ind w:firstLine="420"/>
+        <w:jc w:val="center"/>
+        <w:rPr>
+          <w:rFonts w:ascii="仿宋" w:eastAsia="仿宋" w:hAnsi="仿宋" w:hint="eastAsia"/>
+          <w:sz w:val="24"/>
+          <w:szCs w:val="21"/>
+        </w:rPr>
+      </w:pPr>
+      <w:r>
+        <w:rPr>
+          <w:rFonts w:ascii="仿宋" w:eastAsia="仿宋" w:hAnsi="仿宋" w:hint="eastAsia"/>
+          <w:sz w:val="24"/>
+          <w:szCs w:val="21"/>
+        </w:rPr>
+        <w:t>图2-3 获取image版本标签进行匹配</w:t>
+      </w:r>
+    </w:p>
+    <w:p>
+      <w:pPr>
+        <w:spacing w:line="400" w:lineRule="exact"/>
+        <w:ind w:firstLine="420"/>
+        <w:jc w:val="left"/>
+        <w:rPr>
+          <w:rFonts w:ascii="仿宋" w:eastAsia="仿宋" w:hAnsi="仿宋" w:hint="eastAsia"/>
+          <w:sz w:val="24"/>
+          <w:szCs w:val="21"/>
+        </w:rPr>
+      </w:pPr>
+      <w:r>
+        <w:rPr>
+          <w:rFonts w:ascii="仿宋" w:eastAsia="仿宋" w:hAnsi="仿宋" w:hint="eastAsia"/>
+          <w:sz w:val="24"/>
+          <w:szCs w:val="21"/>
+        </w:rPr>
+        <w:t>在编译CUDA image的Dockerfile里我们可以看见关于com.nvidia.cuda.</w:t>
+      </w:r>
+    </w:p>
+    <w:p>
+      <w:pPr>
+        <w:spacing w:line="400" w:lineRule="exact"/>
+        <w:jc w:val="left"/>
+        <w:rPr>
+          <w:rFonts w:ascii="仿宋" w:eastAsia="仿宋" w:hAnsi="仿宋" w:hint="eastAsia"/>
+          <w:sz w:val="24"/>
+          <w:szCs w:val="21"/>
+        </w:rPr>
+      </w:pPr>
+      <w:r>
+        <w:rPr>
+          <w:rFonts w:ascii="仿宋" w:eastAsia="仿宋" w:hAnsi="仿宋" w:hint="eastAsia"/>
+          <w:sz w:val="24"/>
+          <w:szCs w:val="21"/>
+        </w:rPr>
+        <w:t>-</w:t>
+      </w:r>
+      <w:r>
+        <w:rPr>
+          <w:rFonts w:ascii="仿宋" w:eastAsia="仿宋" w:hAnsi="仿宋" w:hint="eastAsia"/>
+          <w:sz w:val="24"/>
+          <w:szCs w:val="21"/>
+        </w:rPr>
+        <w:t>version的定义，通过Lable可以指定image的版本，说明等；</w:t>
+      </w:r>
+      <w:r>
+        <w:rPr>
+          <w:rFonts w:ascii="仿宋" w:eastAsia="仿宋" w:hAnsi="仿宋" w:hint="eastAsia"/>
+          <w:sz w:val="24"/>
+          <w:szCs w:val="21"/>
+        </w:rPr>
+        <w:t xml:space="preserve">nvidia docker本质上还是调用了原生的docker的inspect命令，来获取image里面所定义的lable信息，docker inspect </w:t>
+      </w:r>
+      <w:r>
+        <w:rPr>
+          <w:rFonts w:ascii="仿宋" w:eastAsia="仿宋" w:hAnsi="仿宋"/>
+          <w:sz w:val="24"/>
+          <w:szCs w:val="21"/>
+        </w:rPr>
+        <w:t>–-</w:t>
+      </w:r>
+      <w:r>
+        <w:rPr>
+          <w:rFonts w:ascii="仿宋" w:eastAsia="仿宋" w:hAnsi="仿宋" w:hint="eastAsia"/>
+          <w:sz w:val="24"/>
+          <w:szCs w:val="21"/>
+        </w:rPr>
+        <w:t>format 命令可以用于获取image或container里面的元数据，即这里所需要的com.nvidia.cuda.version标签信息。</w:t>
+      </w:r>
+    </w:p>
+    <w:p>
+      <w:pPr>
+        <w:spacing w:line="400" w:lineRule="exact"/>
+        <w:rPr>
+          <w:rFonts w:ascii="仿宋" w:eastAsia="仿宋" w:hAnsi="仿宋"/>
+          <w:sz w:val="24"/>
+          <w:szCs w:val="21"/>
+        </w:rPr>
+      </w:pPr>
+      <w:r>
+        <w:rPr>
+          <w:rFonts w:ascii="仿宋" w:eastAsia="仿宋" w:hAnsi="仿宋" w:hint="eastAsia"/>
+          <w:sz w:val="24"/>
+          <w:szCs w:val="21"/>
+        </w:rPr>
+        <w:t>2.2.4 结论</w:t>
       </w:r>
     </w:p>
     <w:p>
@@ -2510,7 +4078,8 @@
     </w:p>
     <w:p>
       <w:pPr>
-        <w:spacing w:line="400" w:lineRule="exact"/>
+        <w:widowControl/>
+        <w:jc w:val="left"/>
         <w:rPr>
           <w:rFonts w:cs="宋体"/>
           <w:bCs/>
@@ -2518,17 +4087,15 @@
           <w:szCs w:val="24"/>
         </w:rPr>
       </w:pPr>
-    </w:p>
-    <w:p>
-      <w:pPr>
-        <w:spacing w:line="400" w:lineRule="exact"/>
+      <w:r>
         <w:rPr>
           <w:rFonts w:cs="宋体"/>
           <w:bCs/>
           <w:sz w:val="24"/>
           <w:szCs w:val="24"/>
         </w:rPr>
-      </w:pPr>
+        <w:br w:type="page"/>
+      </w:r>
     </w:p>
     <w:p>
       <w:pPr>
@@ -2539,86 +4106,10 @@
           <w:sz w:val="24"/>
           <w:szCs w:val="24"/>
         </w:rPr>
-      </w:pPr>
-    </w:p>
-    <w:p>
-      <w:pPr>
-        <w:spacing w:line="400" w:lineRule="exact"/>
-        <w:rPr>
-          <w:rFonts w:cs="宋体"/>
-          <w:bCs/>
-          <w:sz w:val="24"/>
-          <w:szCs w:val="24"/>
-        </w:rPr>
-      </w:pPr>
-    </w:p>
-    <w:p>
-      <w:pPr>
-        <w:spacing w:line="400" w:lineRule="exact"/>
-        <w:rPr>
-          <w:rFonts w:cs="宋体"/>
-          <w:bCs/>
-          <w:sz w:val="24"/>
-          <w:szCs w:val="24"/>
-        </w:rPr>
-      </w:pPr>
-    </w:p>
-    <w:p>
-      <w:pPr>
-        <w:spacing w:line="400" w:lineRule="exact"/>
-        <w:rPr>
-          <w:rFonts w:cs="宋体"/>
-          <w:bCs/>
-          <w:sz w:val="24"/>
-          <w:szCs w:val="24"/>
-        </w:rPr>
-      </w:pPr>
-    </w:p>
-    <w:p>
-      <w:pPr>
-        <w:spacing w:line="400" w:lineRule="exact"/>
-        <w:rPr>
-          <w:rFonts w:cs="宋体"/>
-          <w:bCs/>
-          <w:sz w:val="24"/>
-          <w:szCs w:val="24"/>
-        </w:rPr>
-      </w:pPr>
-    </w:p>
-    <w:p>
-      <w:pPr>
-        <w:widowControl/>
-        <w:jc w:val="left"/>
-        <w:rPr>
-          <w:rFonts w:cs="宋体"/>
-          <w:bCs/>
-          <w:sz w:val="24"/>
-          <w:szCs w:val="24"/>
-        </w:rPr>
-      </w:pPr>
-      <w:r>
-        <w:rPr>
-          <w:rFonts w:cs="宋体"/>
-          <w:bCs/>
-          <w:sz w:val="24"/>
-          <w:szCs w:val="24"/>
-        </w:rPr>
-        <w:br w:type="page"/>
-      </w:r>
-    </w:p>
-    <w:p>
-      <w:pPr>
-        <w:spacing w:line="400" w:lineRule="exact"/>
-        <w:rPr>
-          <w:rFonts w:cs="宋体"/>
-          <w:bCs/>
-          <w:sz w:val="24"/>
-          <w:szCs w:val="24"/>
-        </w:rPr>
         <w:sectPr>
-          <w:headerReference w:type="default" r:id="rId22"/>
-          <w:footerReference w:type="even" r:id="rId23"/>
-          <w:footerReference w:type="default" r:id="rId24"/>
+          <w:headerReference w:type="default" r:id="rId34"/>
+          <w:footerReference w:type="even" r:id="rId35"/>
+          <w:footerReference w:type="default" r:id="rId36"/>
           <w:type w:val="continuous"/>
           <w:pgSz w:w="11906" w:h="16838"/>
           <w:pgMar w:top="1440" w:right="1800" w:bottom="1440" w:left="1800" w:header="850" w:footer="992" w:gutter="0"/>
@@ -2769,7 +4260,122 @@
     </w:p>
     <w:p>
       <w:pPr>
-        <w:pStyle w:val="a9"/>
+        <w:pStyle w:val="3"/>
+        <w:keepNext w:val="0"/>
+        <w:keepLines w:val="0"/>
+        <w:spacing w:before="360" w:after="360" w:line="400" w:lineRule="exact"/>
+        <w:rPr>
+          <w:rFonts w:eastAsia="黑体" w:hint="eastAsia"/>
+          <w:b w:val="0"/>
+          <w:sz w:val="28"/>
+        </w:rPr>
+      </w:pPr>
+      <w:r>
+        <w:rPr>
+          <w:rFonts w:eastAsia="黑体"/>
+          <w:b w:val="0"/>
+          <w:sz w:val="28"/>
+        </w:rPr>
+        <w:t>3.1</w:t>
+      </w:r>
+      <w:r>
+        <w:rPr>
+          <w:rFonts w:eastAsia="黑体" w:hint="eastAsia"/>
+          <w:b w:val="0"/>
+          <w:sz w:val="28"/>
+        </w:rPr>
+        <w:t xml:space="preserve"> </w:t>
+      </w:r>
+      <w:r>
+        <w:rPr>
+          <w:rFonts w:eastAsia="黑体" w:hint="eastAsia"/>
+          <w:b w:val="0"/>
+          <w:sz w:val="28"/>
+        </w:rPr>
+        <w:t>前期任务完成度</w:t>
+      </w:r>
+    </w:p>
+    <w:p>
+      <w:pPr>
+        <w:pStyle w:val="3"/>
+        <w:keepNext w:val="0"/>
+        <w:keepLines w:val="0"/>
+        <w:spacing w:before="360" w:after="360" w:line="400" w:lineRule="exact"/>
+        <w:rPr>
+          <w:rFonts w:eastAsia="黑体" w:hint="eastAsia"/>
+          <w:b w:val="0"/>
+          <w:sz w:val="28"/>
+        </w:rPr>
+      </w:pPr>
+      <w:r>
+        <w:rPr>
+          <w:rFonts w:eastAsia="黑体" w:hint="eastAsia"/>
+          <w:b w:val="0"/>
+          <w:sz w:val="28"/>
+        </w:rPr>
+        <w:t xml:space="preserve">3.2 </w:t>
+      </w:r>
+      <w:r>
+        <w:rPr>
+          <w:rFonts w:eastAsia="黑体" w:hint="eastAsia"/>
+          <w:b w:val="0"/>
+          <w:sz w:val="28"/>
+        </w:rPr>
+        <w:t>后续实施计划</w:t>
+      </w:r>
+    </w:p>
+    <w:p>
+      <w:pPr>
+        <w:spacing w:line="400" w:lineRule="exact"/>
+        <w:rPr>
+          <w:rFonts w:ascii="仿宋" w:eastAsia="仿宋" w:hAnsi="仿宋" w:hint="eastAsia"/>
+          <w:sz w:val="24"/>
+          <w:szCs w:val="21"/>
+        </w:rPr>
+      </w:pPr>
+      <w:r>
+        <w:rPr>
+          <w:rFonts w:ascii="仿宋" w:eastAsia="仿宋" w:hAnsi="仿宋" w:hint="eastAsia"/>
+          <w:sz w:val="24"/>
+          <w:szCs w:val="21"/>
+        </w:rPr>
+        <w:t>3.2.1 实施方案计划</w:t>
+      </w:r>
+    </w:p>
+    <w:p>
+      <w:pPr>
+        <w:spacing w:line="400" w:lineRule="exact"/>
+        <w:rPr>
+          <w:rFonts w:ascii="仿宋" w:eastAsia="仿宋" w:hAnsi="仿宋"/>
+          <w:sz w:val="24"/>
+          <w:szCs w:val="21"/>
+        </w:rPr>
+      </w:pPr>
+      <w:r>
+        <w:rPr>
+          <w:rFonts w:ascii="仿宋" w:eastAsia="仿宋" w:hAnsi="仿宋" w:hint="eastAsia"/>
+          <w:sz w:val="24"/>
+          <w:szCs w:val="21"/>
+        </w:rPr>
+        <w:t>3.2.2 知识技能学习计划</w:t>
+      </w:r>
+    </w:p>
+    <w:p>
+      <w:pPr>
+        <w:pStyle w:val="3"/>
+        <w:keepNext w:val="0"/>
+        <w:keepLines w:val="0"/>
+        <w:spacing w:before="360" w:after="360" w:line="400" w:lineRule="exact"/>
+        <w:rPr>
+          <w:rFonts w:eastAsia="黑体"/>
+          <w:b w:val="0"/>
+          <w:sz w:val="28"/>
+        </w:rPr>
+      </w:pPr>
+    </w:p>
+    <w:p>
+      <w:pPr>
+        <w:pStyle w:val="a6"/>
         <w:shd w:val="clear" w:color="auto" w:fill="FFFFFF"/>
         <w:spacing w:before="0" w:beforeAutospacing="0" w:after="400" w:afterAutospacing="0" w:line="400" w:lineRule="exact"/>
         <w:ind w:firstLine="420"/>
@@ -2782,7 +4388,7 @@
     </w:p>
     <w:p>
       <w:pPr>
-        <w:pStyle w:val="a9"/>
+        <w:pStyle w:val="a6"/>
         <w:shd w:val="clear" w:color="auto" w:fill="FFFFFF"/>
         <w:spacing w:before="0" w:beforeAutospacing="0" w:after="400" w:afterAutospacing="0" w:line="400" w:lineRule="exact"/>
         <w:ind w:firstLine="420"/>
@@ -2795,7 +4401,7 @@
     </w:p>
     <w:p>
       <w:pPr>
-        <w:pStyle w:val="a9"/>
+        <w:pStyle w:val="a6"/>
         <w:shd w:val="clear" w:color="auto" w:fill="FFFFFF"/>
         <w:spacing w:before="0" w:beforeAutospacing="0" w:after="400" w:afterAutospacing="0" w:line="400" w:lineRule="exact"/>
         <w:ind w:firstLine="420"/>
@@ -2808,7 +4414,7 @@
     </w:p>
     <w:p>
       <w:pPr>
-        <w:pStyle w:val="a9"/>
+        <w:pStyle w:val="a6"/>
         <w:shd w:val="clear" w:color="auto" w:fill="FFFFFF"/>
         <w:spacing w:before="0" w:beforeAutospacing="0" w:after="400" w:afterAutospacing="0" w:line="400" w:lineRule="exact"/>
         <w:ind w:firstLine="420"/>
@@ -2821,7 +4427,7 @@
     </w:p>
     <w:p>
       <w:pPr>
-        <w:pStyle w:val="a9"/>
+        <w:pStyle w:val="a6"/>
         <w:shd w:val="clear" w:color="auto" w:fill="FFFFFF"/>
         <w:spacing w:before="0" w:beforeAutospacing="0" w:after="400" w:afterAutospacing="0" w:line="400" w:lineRule="exact"/>
         <w:ind w:firstLine="420"/>
@@ -2834,7 +4440,7 @@
     </w:p>
     <w:p>
       <w:pPr>
-        <w:pStyle w:val="a9"/>
+        <w:pStyle w:val="a6"/>
         <w:shd w:val="clear" w:color="auto" w:fill="FFFFFF"/>
         <w:spacing w:before="0" w:beforeAutospacing="0" w:after="400" w:afterAutospacing="0" w:line="400" w:lineRule="exact"/>
         <w:ind w:firstLine="420"/>
@@ -2847,7 +4453,7 @@
     </w:p>
     <w:p>
       <w:pPr>
-        <w:pStyle w:val="a9"/>
+        <w:pStyle w:val="a6"/>
         <w:shd w:val="clear" w:color="auto" w:fill="FFFFFF"/>
         <w:spacing w:before="0" w:beforeAutospacing="0" w:after="400" w:afterAutospacing="0" w:line="400" w:lineRule="exact"/>
         <w:ind w:firstLine="420"/>
@@ -2860,7 +4466,7 @@
     </w:p>
     <w:p>
       <w:pPr>
-        <w:pStyle w:val="a9"/>
+        <w:pStyle w:val="a6"/>
         <w:shd w:val="clear" w:color="auto" w:fill="FFFFFF"/>
         <w:spacing w:before="0" w:beforeAutospacing="0" w:after="400" w:afterAutospacing="0" w:line="400" w:lineRule="exact"/>
         <w:ind w:firstLine="420"/>
@@ -2873,7 +4479,7 @@
     </w:p>
     <w:p>
       <w:pPr>
-        <w:pStyle w:val="a9"/>
+        <w:pStyle w:val="a6"/>
         <w:shd w:val="clear" w:color="auto" w:fill="FFFFFF"/>
         <w:spacing w:before="0" w:beforeAutospacing="0" w:after="400" w:afterAutospacing="0" w:line="400" w:lineRule="exact"/>
         <w:ind w:firstLine="420"/>
@@ -2886,7 +4492,7 @@
     </w:p>
     <w:p>
       <w:pPr>
-        <w:pStyle w:val="a9"/>
+        <w:pStyle w:val="a6"/>
         <w:shd w:val="clear" w:color="auto" w:fill="FFFFFF"/>
         <w:spacing w:before="0" w:beforeAutospacing="0" w:after="400" w:afterAutospacing="0" w:line="400" w:lineRule="exact"/>
         <w:ind w:firstLine="420"/>
@@ -2899,33 +4505,7 @@
     </w:p>
     <w:p>
       <w:pPr>
-        <w:pStyle w:val="a9"/>
-        <w:shd w:val="clear" w:color="auto" w:fill="FFFFFF"/>
-        <w:spacing w:before="0" w:beforeAutospacing="0" w:after="400" w:afterAutospacing="0" w:line="400" w:lineRule="exact"/>
-        <w:ind w:firstLine="420"/>
-        <w:rPr>
-          <w:rFonts w:ascii="Times New Roman" w:hAnsi="Times New Roman" w:cs="宋体"/>
-          <w:bCs/>
-          <w:szCs w:val="28"/>
-        </w:rPr>
-      </w:pPr>
-    </w:p>
-    <w:p>
-      <w:pPr>
-        <w:pStyle w:val="a9"/>
-        <w:shd w:val="clear" w:color="auto" w:fill="FFFFFF"/>
-        <w:spacing w:before="0" w:beforeAutospacing="0" w:after="400" w:afterAutospacing="0" w:line="400" w:lineRule="exact"/>
-        <w:ind w:firstLine="420"/>
-        <w:rPr>
-          <w:rFonts w:ascii="Times New Roman" w:hAnsi="Times New Roman" w:cs="宋体"/>
-          <w:bCs/>
-          <w:szCs w:val="28"/>
-        </w:rPr>
-      </w:pPr>
-    </w:p>
-    <w:p>
-      <w:pPr>
-        <w:pStyle w:val="a9"/>
+        <w:pStyle w:val="a6"/>
         <w:shd w:val="clear" w:color="auto" w:fill="FFFFFF"/>
         <w:spacing w:before="0" w:beforeAutospacing="0" w:after="400" w:afterAutospacing="0" w:line="400" w:lineRule="exact"/>
         <w:ind w:firstLine="420"/>
@@ -2958,8 +4538,8 @@
           <w:szCs w:val="28"/>
         </w:rPr>
         <w:sectPr>
-          <w:headerReference w:type="even" r:id="rId25"/>
-          <w:footerReference w:type="even" r:id="rId26"/>
+          <w:headerReference w:type="even" r:id="rId37"/>
+          <w:footerReference w:type="even" r:id="rId38"/>
           <w:type w:val="continuous"/>
           <w:pgSz w:w="11906" w:h="16838"/>
           <w:pgMar w:top="1440" w:right="1800" w:bottom="1440" w:left="1800" w:header="850" w:footer="992" w:gutter="0"/>
@@ -3064,21 +4644,7 @@
         <w:rPr>
           <w:szCs w:val="21"/>
         </w:rPr>
-        <w:t xml:space="preserve">[2] X. F. Liu, B. Z. Wang, W. Shao. A marching-on-in-order scheme for exact attenuation constant extraction of </w:t>
-      </w:r>
-      <w:proofErr w:type="spellStart"/>
-      <w:r>
-        <w:rPr>
-          <w:szCs w:val="21"/>
-        </w:rPr>
-        <w:t>lossy</w:t>
-      </w:r>
-      <w:proofErr w:type="spellEnd"/>
-      <w:r>
-        <w:rPr>
-          <w:szCs w:val="21"/>
-        </w:rPr>
-        <w:t xml:space="preserve"> transmission lines[C]. China-Japan Joint Microwave Conference Proceedings, Chengdu, 2006, 527-529</w:t>
+        <w:t>[2] X. F. Liu, B. Z. Wang, W. Shao. A marching-on-in-order scheme for exact attenuation constant extraction of lossy transmission lines[C]. China-Japan Joint Microwave Conference Proceedings, Chengdu, 2006, 527-529</w:t>
       </w:r>
     </w:p>
     <w:p>
@@ -3136,7 +4702,7 @@
       </w:r>
     </w:p>
     <w:sectPr>
-      <w:headerReference w:type="even" r:id="rId27"/>
+      <w:headerReference w:type="even" r:id="rId39"/>
       <w:type w:val="continuous"/>
       <w:pgSz w:w="11906" w:h="16838"/>
       <w:pgMar w:top="1440" w:right="1800" w:bottom="1440" w:left="1800" w:header="850" w:footer="992" w:gutter="0"/>
@@ -3148,7 +4714,7 @@
 </file>
 
 <file path=word/endnotes.xml><?xml version="1.0" encoding="utf-8"?>
-<w:endnotes xmlns:wpc="http://schemas.microsoft.com/office/word/2010/wordprocessingCanvas" xmlns:mo="http://schemas.microsoft.com/office/mac/office/2008/main" xmlns:mc="http://schemas.openxmlformats.org/markup-compatibility/2006" xmlns:mv="urn:schemas-microsoft-com:mac:vml" xmlns:o="urn:schemas-microsoft-com:office:office" xmlns:r="http://schemas.openxmlformats.org/officeDocument/2006/relationships" xmlns:m="http://schemas.openxmlformats.org/officeDocument/2006/math" xmlns:v="urn:schemas-microsoft-com:vml" xmlns:wp14="http://schemas.microsoft.com/office/word/2010/wordprocessingDrawing" xmlns:wp="http://schemas.openxmlformats.org/drawingml/2006/wordprocessingDrawing" xmlns:w10="urn:schemas-microsoft-com:office:word" xmlns:w="http://schemas.openxmlformats.org/wordprocessingml/2006/main" xmlns:w14="http://schemas.microsoft.com/office/word/2010/wordml" xmlns:w15="http://schemas.microsoft.com/office/word/2012/wordml" xmlns:wpg="http://schemas.microsoft.com/office/word/2010/wordprocessingGroup" xmlns:wpi="http://schemas.microsoft.com/office/word/2010/wordprocessingInk" xmlns:wne="http://schemas.microsoft.com/office/word/2006/wordml" xmlns:wps="http://schemas.microsoft.com/office/word/2010/wordprocessingShape" mc:Ignorable="w14 w15 wp14 mv">
+<w:endnotes xmlns:wpc="http://schemas.microsoft.com/office/word/2010/wordprocessingCanvas" xmlns:mc="http://schemas.openxmlformats.org/markup-compatibility/2006" xmlns:o="urn:schemas-microsoft-com:office:office" xmlns:r="http://schemas.openxmlformats.org/officeDocument/2006/relationships" xmlns:m="http://schemas.openxmlformats.org/officeDocument/2006/math" xmlns:v="urn:schemas-microsoft-com:vml" xmlns:wp14="http://schemas.microsoft.com/office/word/2010/wordprocessingDrawing" xmlns:wp="http://schemas.openxmlformats.org/drawingml/2006/wordprocessingDrawing" xmlns:w10="urn:schemas-microsoft-com:office:word" xmlns:w="http://schemas.openxmlformats.org/wordprocessingml/2006/main" xmlns:w14="http://schemas.microsoft.com/office/word/2010/wordml" xmlns:wpg="http://schemas.microsoft.com/office/word/2010/wordprocessingGroup" xmlns:wpi="http://schemas.microsoft.com/office/word/2010/wordprocessingInk" xmlns:wne="http://schemas.microsoft.com/office/word/2006/wordml" xmlns:wps="http://schemas.microsoft.com/office/word/2010/wordprocessingShape" mc:Ignorable="w14 wp14">
   <w:endnote w:type="separator" w:id="-1">
     <w:p>
       <w:r>
@@ -3167,36 +4733,36 @@
 </file>
 
 <file path=word/footer1.xml><?xml version="1.0" encoding="utf-8"?>
-<w:ftr xmlns:wpc="http://schemas.microsoft.com/office/word/2010/wordprocessingCanvas" xmlns:mo="http://schemas.microsoft.com/office/mac/office/2008/main" xmlns:mc="http://schemas.openxmlformats.org/markup-compatibility/2006" xmlns:mv="urn:schemas-microsoft-com:mac:vml" xmlns:o="urn:schemas-microsoft-com:office:office" xmlns:r="http://schemas.openxmlformats.org/officeDocument/2006/relationships" xmlns:m="http://schemas.openxmlformats.org/officeDocument/2006/math" xmlns:v="urn:schemas-microsoft-com:vml" xmlns:wp14="http://schemas.microsoft.com/office/word/2010/wordprocessingDrawing" xmlns:wp="http://schemas.openxmlformats.org/drawingml/2006/wordprocessingDrawing" xmlns:w10="urn:schemas-microsoft-com:office:word" xmlns:w="http://schemas.openxmlformats.org/wordprocessingml/2006/main" xmlns:w14="http://schemas.microsoft.com/office/word/2010/wordml" xmlns:w15="http://schemas.microsoft.com/office/word/2012/wordml" xmlns:wpg="http://schemas.microsoft.com/office/word/2010/wordprocessingGroup" xmlns:wpi="http://schemas.microsoft.com/office/word/2010/wordprocessingInk" xmlns:wne="http://schemas.microsoft.com/office/word/2006/wordml" xmlns:wps="http://schemas.microsoft.com/office/word/2010/wordprocessingShape" mc:Ignorable="w14 w15 wp14">
+<w:ftr xmlns:wpc="http://schemas.microsoft.com/office/word/2010/wordprocessingCanvas" xmlns:mc="http://schemas.openxmlformats.org/markup-compatibility/2006" xmlns:o="urn:schemas-microsoft-com:office:office" xmlns:r="http://schemas.openxmlformats.org/officeDocument/2006/relationships" xmlns:m="http://schemas.openxmlformats.org/officeDocument/2006/math" xmlns:v="urn:schemas-microsoft-com:vml" xmlns:wp14="http://schemas.microsoft.com/office/word/2010/wordprocessingDrawing" xmlns:wp="http://schemas.openxmlformats.org/drawingml/2006/wordprocessingDrawing" xmlns:w10="urn:schemas-microsoft-com:office:word" xmlns:w="http://schemas.openxmlformats.org/wordprocessingml/2006/main" xmlns:w14="http://schemas.microsoft.com/office/word/2010/wordml" xmlns:wpg="http://schemas.microsoft.com/office/word/2010/wordprocessingGroup" xmlns:wpi="http://schemas.microsoft.com/office/word/2010/wordprocessingInk" xmlns:wne="http://schemas.microsoft.com/office/word/2006/wordml" xmlns:wps="http://schemas.microsoft.com/office/word/2010/wordprocessingShape" mc:Ignorable="w14 wp14">
   <w:p>
     <w:pPr>
-      <w:pStyle w:val="a5"/>
+      <w:pStyle w:val="a4"/>
     </w:pPr>
   </w:p>
 </w:ftr>
 </file>
 
 <file path=word/footer2.xml><?xml version="1.0" encoding="utf-8"?>
-<w:ftr xmlns:wpc="http://schemas.microsoft.com/office/word/2010/wordprocessingCanvas" xmlns:mo="http://schemas.microsoft.com/office/mac/office/2008/main" xmlns:mc="http://schemas.openxmlformats.org/markup-compatibility/2006" xmlns:mv="urn:schemas-microsoft-com:mac:vml" xmlns:o="urn:schemas-microsoft-com:office:office" xmlns:r="http://schemas.openxmlformats.org/officeDocument/2006/relationships" xmlns:m="http://schemas.openxmlformats.org/officeDocument/2006/math" xmlns:v="urn:schemas-microsoft-com:vml" xmlns:wp14="http://schemas.microsoft.com/office/word/2010/wordprocessingDrawing" xmlns:wp="http://schemas.openxmlformats.org/drawingml/2006/wordprocessingDrawing" xmlns:w10="urn:schemas-microsoft-com:office:word" xmlns:w="http://schemas.openxmlformats.org/wordprocessingml/2006/main" xmlns:w14="http://schemas.microsoft.com/office/word/2010/wordml" xmlns:w15="http://schemas.microsoft.com/office/word/2012/wordml" xmlns:wpg="http://schemas.microsoft.com/office/word/2010/wordprocessingGroup" xmlns:wpi="http://schemas.microsoft.com/office/word/2010/wordprocessingInk" xmlns:wne="http://schemas.microsoft.com/office/word/2006/wordml" xmlns:wps="http://schemas.microsoft.com/office/word/2010/wordprocessingShape" mc:Ignorable="w14 w15 wp14">
+<w:ftr xmlns:wpc="http://schemas.microsoft.com/office/word/2010/wordprocessingCanvas" xmlns:mc="http://schemas.openxmlformats.org/markup-compatibility/2006" xmlns:o="urn:schemas-microsoft-com:office:office" xmlns:r="http://schemas.openxmlformats.org/officeDocument/2006/relationships" xmlns:m="http://schemas.openxmlformats.org/officeDocument/2006/math" xmlns:v="urn:schemas-microsoft-com:vml" xmlns:wp14="http://schemas.microsoft.com/office/word/2010/wordprocessingDrawing" xmlns:wp="http://schemas.openxmlformats.org/drawingml/2006/wordprocessingDrawing" xmlns:w10="urn:schemas-microsoft-com:office:word" xmlns:w="http://schemas.openxmlformats.org/wordprocessingml/2006/main" xmlns:w14="http://schemas.microsoft.com/office/word/2010/wordml" xmlns:wpg="http://schemas.microsoft.com/office/word/2010/wordprocessingGroup" xmlns:wpi="http://schemas.microsoft.com/office/word/2010/wordprocessingInk" xmlns:wne="http://schemas.microsoft.com/office/word/2006/wordml" xmlns:wps="http://schemas.microsoft.com/office/word/2010/wordprocessingShape" mc:Ignorable="w14 wp14">
   <w:p>
     <w:pPr>
-      <w:pStyle w:val="a5"/>
+      <w:pStyle w:val="a4"/>
       <w:jc w:val="center"/>
     </w:pPr>
   </w:p>
   <w:p>
     <w:pPr>
-      <w:pStyle w:val="a5"/>
+      <w:pStyle w:val="a4"/>
     </w:pPr>
   </w:p>
 </w:ftr>
 </file>
 
 <file path=word/footer3.xml><?xml version="1.0" encoding="utf-8"?>
-<w:ftr xmlns:wpc="http://schemas.microsoft.com/office/word/2010/wordprocessingCanvas" xmlns:mo="http://schemas.microsoft.com/office/mac/office/2008/main" xmlns:mc="http://schemas.openxmlformats.org/markup-compatibility/2006" xmlns:mv="urn:schemas-microsoft-com:mac:vml" xmlns:o="urn:schemas-microsoft-com:office:office" xmlns:r="http://schemas.openxmlformats.org/officeDocument/2006/relationships" xmlns:m="http://schemas.openxmlformats.org/officeDocument/2006/math" xmlns:v="urn:schemas-microsoft-com:vml" xmlns:wp14="http://schemas.microsoft.com/office/word/2010/wordprocessingDrawing" xmlns:wp="http://schemas.openxmlformats.org/drawingml/2006/wordprocessingDrawing" xmlns:w10="urn:schemas-microsoft-com:office:word" xmlns:w="http://schemas.openxmlformats.org/wordprocessingml/2006/main" xmlns:w14="http://schemas.microsoft.com/office/word/2010/wordml" xmlns:w15="http://schemas.microsoft.com/office/word/2012/wordml" xmlns:wpg="http://schemas.microsoft.com/office/word/2010/wordprocessingGroup" xmlns:wpi="http://schemas.microsoft.com/office/word/2010/wordprocessingInk" xmlns:wne="http://schemas.microsoft.com/office/word/2006/wordml" xmlns:wps="http://schemas.microsoft.com/office/word/2010/wordprocessingShape" mc:Ignorable="w14 w15 wp14">
+<w:ftr xmlns:wpc="http://schemas.microsoft.com/office/word/2010/wordprocessingCanvas" xmlns:mc="http://schemas.openxmlformats.org/markup-compatibility/2006" xmlns:o="urn:schemas-microsoft-com:office:office" xmlns:r="http://schemas.openxmlformats.org/officeDocument/2006/relationships" xmlns:m="http://schemas.openxmlformats.org/officeDocument/2006/math" xmlns:v="urn:schemas-microsoft-com:vml" xmlns:wp14="http://schemas.microsoft.com/office/word/2010/wordprocessingDrawing" xmlns:wp="http://schemas.openxmlformats.org/drawingml/2006/wordprocessingDrawing" xmlns:w10="urn:schemas-microsoft-com:office:word" xmlns:w="http://schemas.openxmlformats.org/wordprocessingml/2006/main" xmlns:w14="http://schemas.microsoft.com/office/word/2010/wordml" xmlns:wpg="http://schemas.microsoft.com/office/word/2010/wordprocessingGroup" xmlns:wpi="http://schemas.microsoft.com/office/word/2010/wordprocessingInk" xmlns:wne="http://schemas.microsoft.com/office/word/2006/wordml" xmlns:wps="http://schemas.microsoft.com/office/word/2010/wordprocessingShape" mc:Ignorable="w14 wp14">
   <w:p>
     <w:pPr>
-      <w:pStyle w:val="a5"/>
+      <w:pStyle w:val="a4"/>
       <w:jc w:val="center"/>
     </w:pPr>
     <w:r>
@@ -3205,23 +4771,22 @@
   </w:p>
   <w:p>
     <w:pPr>
-      <w:pStyle w:val="a5"/>
+      <w:pStyle w:val="a4"/>
     </w:pPr>
   </w:p>
 </w:ftr>
 </file>
 
 <file path=word/footer4.xml><?xml version="1.0" encoding="utf-8"?>
-<w:ftr xmlns:wpc="http://schemas.microsoft.com/office/word/2010/wordprocessingCanvas" xmlns:mo="http://schemas.microsoft.com/office/mac/office/2008/main" xmlns:mc="http://schemas.openxmlformats.org/markup-compatibility/2006" xmlns:mv="urn:schemas-microsoft-com:mac:vml" xmlns:o="urn:schemas-microsoft-com:office:office" xmlns:r="http://schemas.openxmlformats.org/officeDocument/2006/relationships" xmlns:m="http://schemas.openxmlformats.org/officeDocument/2006/math" xmlns:v="urn:schemas-microsoft-com:vml" xmlns:wp14="http://schemas.microsoft.com/office/word/2010/wordprocessingDrawing" xmlns:wp="http://schemas.openxmlformats.org/drawingml/2006/wordprocessingDrawing" xmlns:w10="urn:schemas-microsoft-com:office:word" xmlns:w="http://schemas.openxmlformats.org/wordprocessingml/2006/main" xmlns:w14="http://schemas.microsoft.com/office/word/2010/wordml" xmlns:w15="http://schemas.microsoft.com/office/word/2012/wordml" xmlns:wpg="http://schemas.microsoft.com/office/word/2010/wordprocessingGroup" xmlns:wpi="http://schemas.microsoft.com/office/word/2010/wordprocessingInk" xmlns:wne="http://schemas.microsoft.com/office/word/2006/wordml" xmlns:wps="http://schemas.microsoft.com/office/word/2010/wordprocessingShape" mc:Ignorable="w14 w15 wp14">
+<w:ftr xmlns:wpc="http://schemas.microsoft.com/office/word/2010/wordprocessingCanvas" xmlns:mc="http://schemas.openxmlformats.org/markup-compatibility/2006" xmlns:o="urn:schemas-microsoft-com:office:office" xmlns:r="http://schemas.openxmlformats.org/officeDocument/2006/relationships" xmlns:m="http://schemas.openxmlformats.org/officeDocument/2006/math" xmlns:v="urn:schemas-microsoft-com:vml" xmlns:wp14="http://schemas.microsoft.com/office/word/2010/wordprocessingDrawing" xmlns:wp="http://schemas.openxmlformats.org/drawingml/2006/wordprocessingDrawing" xmlns:w10="urn:schemas-microsoft-com:office:word" xmlns:w="http://schemas.openxmlformats.org/wordprocessingml/2006/main" xmlns:w14="http://schemas.microsoft.com/office/word/2010/wordml" xmlns:wpg="http://schemas.microsoft.com/office/word/2010/wordprocessingGroup" xmlns:wpi="http://schemas.microsoft.com/office/word/2010/wordprocessingInk" xmlns:wne="http://schemas.microsoft.com/office/word/2006/wordml" xmlns:wps="http://schemas.microsoft.com/office/word/2010/wordprocessingShape" mc:Ignorable="w14 wp14">
   <w:sdt>
     <w:sdtPr>
       <w:id w:val="7635502"/>
     </w:sdtPr>
-    <w:sdtEndPr/>
     <w:sdtContent>
       <w:p>
         <w:pPr>
-          <w:pStyle w:val="a5"/>
+          <w:pStyle w:val="a4"/>
           <w:jc w:val="center"/>
         </w:pPr>
         <w:r>
@@ -3238,7 +4803,7 @@
             <w:noProof/>
             <w:lang w:val="zh-CN"/>
           </w:rPr>
-          <w:t>2</w:t>
+          <w:t>4</w:t>
         </w:r>
         <w:r>
           <w:fldChar w:fldCharType="end"/>
@@ -3248,17 +4813,17 @@
   </w:sdt>
   <w:p>
     <w:pPr>
-      <w:pStyle w:val="a5"/>
+      <w:pStyle w:val="a4"/>
     </w:pPr>
   </w:p>
 </w:ftr>
 </file>
 
 <file path=word/footer5.xml><?xml version="1.0" encoding="utf-8"?>
-<w:ftr xmlns:wpc="http://schemas.microsoft.com/office/word/2010/wordprocessingCanvas" xmlns:mo="http://schemas.microsoft.com/office/mac/office/2008/main" xmlns:mc="http://schemas.openxmlformats.org/markup-compatibility/2006" xmlns:mv="urn:schemas-microsoft-com:mac:vml" xmlns:o="urn:schemas-microsoft-com:office:office" xmlns:r="http://schemas.openxmlformats.org/officeDocument/2006/relationships" xmlns:m="http://schemas.openxmlformats.org/officeDocument/2006/math" xmlns:v="urn:schemas-microsoft-com:vml" xmlns:wp14="http://schemas.microsoft.com/office/word/2010/wordprocessingDrawing" xmlns:wp="http://schemas.openxmlformats.org/drawingml/2006/wordprocessingDrawing" xmlns:w10="urn:schemas-microsoft-com:office:word" xmlns:w="http://schemas.openxmlformats.org/wordprocessingml/2006/main" xmlns:w14="http://schemas.microsoft.com/office/word/2010/wordml" xmlns:w15="http://schemas.microsoft.com/office/word/2012/wordml" xmlns:wpg="http://schemas.microsoft.com/office/word/2010/wordprocessingGroup" xmlns:wpi="http://schemas.microsoft.com/office/word/2010/wordprocessingInk" xmlns:wne="http://schemas.microsoft.com/office/word/2006/wordml" xmlns:wps="http://schemas.microsoft.com/office/word/2010/wordprocessingShape" mc:Ignorable="w14 w15 wp14">
+<w:ftr xmlns:wpc="http://schemas.microsoft.com/office/word/2010/wordprocessingCanvas" xmlns:mc="http://schemas.openxmlformats.org/markup-compatibility/2006" xmlns:o="urn:schemas-microsoft-com:office:office" xmlns:r="http://schemas.openxmlformats.org/officeDocument/2006/relationships" xmlns:m="http://schemas.openxmlformats.org/officeDocument/2006/math" xmlns:v="urn:schemas-microsoft-com:vml" xmlns:wp14="http://schemas.microsoft.com/office/word/2010/wordprocessingDrawing" xmlns:wp="http://schemas.openxmlformats.org/drawingml/2006/wordprocessingDrawing" xmlns:w10="urn:schemas-microsoft-com:office:word" xmlns:w="http://schemas.openxmlformats.org/wordprocessingml/2006/main" xmlns:w14="http://schemas.microsoft.com/office/word/2010/wordml" xmlns:wpg="http://schemas.microsoft.com/office/word/2010/wordprocessingGroup" xmlns:wpi="http://schemas.microsoft.com/office/word/2010/wordprocessingInk" xmlns:wne="http://schemas.microsoft.com/office/word/2006/wordml" xmlns:wps="http://schemas.microsoft.com/office/word/2010/wordprocessingShape" mc:Ignorable="w14 wp14">
   <w:p>
     <w:pPr>
-      <w:pStyle w:val="a5"/>
+      <w:pStyle w:val="a4"/>
       <w:jc w:val="center"/>
     </w:pPr>
     <w:r>
@@ -3272,16 +4837,15 @@
 </file>
 
 <file path=word/footer6.xml><?xml version="1.0" encoding="utf-8"?>
-<w:ftr xmlns:wpc="http://schemas.microsoft.com/office/word/2010/wordprocessingCanvas" xmlns:mo="http://schemas.microsoft.com/office/mac/office/2008/main" xmlns:mc="http://schemas.openxmlformats.org/markup-compatibility/2006" xmlns:mv="urn:schemas-microsoft-com:mac:vml" xmlns:o="urn:schemas-microsoft-com:office:office" xmlns:r="http://schemas.openxmlformats.org/officeDocument/2006/relationships" xmlns:m="http://schemas.openxmlformats.org/officeDocument/2006/math" xmlns:v="urn:schemas-microsoft-com:vml" xmlns:wp14="http://schemas.microsoft.com/office/word/2010/wordprocessingDrawing" xmlns:wp="http://schemas.openxmlformats.org/drawingml/2006/wordprocessingDrawing" xmlns:w10="urn:schemas-microsoft-com:office:word" xmlns:w="http://schemas.openxmlformats.org/wordprocessingml/2006/main" xmlns:w14="http://schemas.microsoft.com/office/word/2010/wordml" xmlns:w15="http://schemas.microsoft.com/office/word/2012/wordml" xmlns:wpg="http://schemas.microsoft.com/office/word/2010/wordprocessingGroup" xmlns:wpi="http://schemas.microsoft.com/office/word/2010/wordprocessingInk" xmlns:wne="http://schemas.microsoft.com/office/word/2006/wordml" xmlns:wps="http://schemas.microsoft.com/office/word/2010/wordprocessingShape" mc:Ignorable="w14 w15 wp14">
+<w:ftr xmlns:wpc="http://schemas.microsoft.com/office/word/2010/wordprocessingCanvas" xmlns:mc="http://schemas.openxmlformats.org/markup-compatibility/2006" xmlns:o="urn:schemas-microsoft-com:office:office" xmlns:r="http://schemas.openxmlformats.org/officeDocument/2006/relationships" xmlns:m="http://schemas.openxmlformats.org/officeDocument/2006/math" xmlns:v="urn:schemas-microsoft-com:vml" xmlns:wp14="http://schemas.microsoft.com/office/word/2010/wordprocessingDrawing" xmlns:wp="http://schemas.openxmlformats.org/drawingml/2006/wordprocessingDrawing" xmlns:w10="urn:schemas-microsoft-com:office:word" xmlns:w="http://schemas.openxmlformats.org/wordprocessingml/2006/main" xmlns:w14="http://schemas.microsoft.com/office/word/2010/wordml" xmlns:wpg="http://schemas.microsoft.com/office/word/2010/wordprocessingGroup" xmlns:wpi="http://schemas.microsoft.com/office/word/2010/wordprocessingInk" xmlns:wne="http://schemas.microsoft.com/office/word/2006/wordml" xmlns:wps="http://schemas.microsoft.com/office/word/2010/wordprocessingShape" mc:Ignorable="w14 wp14">
   <w:sdt>
     <w:sdtPr>
       <w:id w:val="7635503"/>
     </w:sdtPr>
-    <w:sdtEndPr/>
     <w:sdtContent>
       <w:p>
         <w:pPr>
-          <w:pStyle w:val="a5"/>
+          <w:pStyle w:val="a4"/>
           <w:jc w:val="center"/>
         </w:pPr>
         <w:r>
@@ -3298,7 +4862,7 @@
             <w:noProof/>
             <w:lang w:val="zh-CN"/>
           </w:rPr>
-          <w:t>2</w:t>
+          <w:t>10</w:t>
         </w:r>
         <w:r>
           <w:fldChar w:fldCharType="end"/>
@@ -3308,17 +4872,17 @@
   </w:sdt>
   <w:p>
     <w:pPr>
-      <w:pStyle w:val="a5"/>
+      <w:pStyle w:val="a4"/>
     </w:pPr>
   </w:p>
 </w:ftr>
 </file>
 
 <file path=word/footer7.xml><?xml version="1.0" encoding="utf-8"?>
-<w:ftr xmlns:wpc="http://schemas.microsoft.com/office/word/2010/wordprocessingCanvas" xmlns:mo="http://schemas.microsoft.com/office/mac/office/2008/main" xmlns:mc="http://schemas.openxmlformats.org/markup-compatibility/2006" xmlns:mv="urn:schemas-microsoft-com:mac:vml" xmlns:o="urn:schemas-microsoft-com:office:office" xmlns:r="http://schemas.openxmlformats.org/officeDocument/2006/relationships" xmlns:m="http://schemas.openxmlformats.org/officeDocument/2006/math" xmlns:v="urn:schemas-microsoft-com:vml" xmlns:wp14="http://schemas.microsoft.com/office/word/2010/wordprocessingDrawing" xmlns:wp="http://schemas.openxmlformats.org/drawingml/2006/wordprocessingDrawing" xmlns:w10="urn:schemas-microsoft-com:office:word" xmlns:w="http://schemas.openxmlformats.org/wordprocessingml/2006/main" xmlns:w14="http://schemas.microsoft.com/office/word/2010/wordml" xmlns:w15="http://schemas.microsoft.com/office/word/2012/wordml" xmlns:wpg="http://schemas.microsoft.com/office/word/2010/wordprocessingGroup" xmlns:wpi="http://schemas.microsoft.com/office/word/2010/wordprocessingInk" xmlns:wne="http://schemas.microsoft.com/office/word/2006/wordml" xmlns:wps="http://schemas.microsoft.com/office/word/2010/wordprocessingShape" mc:Ignorable="w14 w15 wp14">
+<w:ftr xmlns:wpc="http://schemas.microsoft.com/office/word/2010/wordprocessingCanvas" xmlns:mc="http://schemas.openxmlformats.org/markup-compatibility/2006" xmlns:o="urn:schemas-microsoft-com:office:office" xmlns:r="http://schemas.openxmlformats.org/officeDocument/2006/relationships" xmlns:m="http://schemas.openxmlformats.org/officeDocument/2006/math" xmlns:v="urn:schemas-microsoft-com:vml" xmlns:wp14="http://schemas.microsoft.com/office/word/2010/wordprocessingDrawing" xmlns:wp="http://schemas.openxmlformats.org/drawingml/2006/wordprocessingDrawing" xmlns:w10="urn:schemas-microsoft-com:office:word" xmlns:w="http://schemas.openxmlformats.org/wordprocessingml/2006/main" xmlns:w14="http://schemas.microsoft.com/office/word/2010/wordml" xmlns:wpg="http://schemas.microsoft.com/office/word/2010/wordprocessingGroup" xmlns:wpi="http://schemas.microsoft.com/office/word/2010/wordprocessingInk" xmlns:wne="http://schemas.microsoft.com/office/word/2006/wordml" xmlns:wps="http://schemas.microsoft.com/office/word/2010/wordprocessingShape" mc:Ignorable="w14 wp14">
   <w:p>
     <w:pPr>
-      <w:pStyle w:val="a5"/>
+      <w:pStyle w:val="a4"/>
       <w:jc w:val="center"/>
     </w:pPr>
     <w:r>
@@ -3332,16 +4896,15 @@
 </file>
 
 <file path=word/footer8.xml><?xml version="1.0" encoding="utf-8"?>
-<w:ftr xmlns:wpc="http://schemas.microsoft.com/office/word/2010/wordprocessingCanvas" xmlns:mo="http://schemas.microsoft.com/office/mac/office/2008/main" xmlns:mc="http://schemas.openxmlformats.org/markup-compatibility/2006" xmlns:mv="urn:schemas-microsoft-com:mac:vml" xmlns:o="urn:schemas-microsoft-com:office:office" xmlns:r="http://schemas.openxmlformats.org/officeDocument/2006/relationships" xmlns:m="http://schemas.openxmlformats.org/officeDocument/2006/math" xmlns:v="urn:schemas-microsoft-com:vml" xmlns:wp14="http://schemas.microsoft.com/office/word/2010/wordprocessingDrawing" xmlns:wp="http://schemas.openxmlformats.org/drawingml/2006/wordprocessingDrawing" xmlns:w10="urn:schemas-microsoft-com:office:word" xmlns:w="http://schemas.openxmlformats.org/wordprocessingml/2006/main" xmlns:w14="http://schemas.microsoft.com/office/word/2010/wordml" xmlns:w15="http://schemas.microsoft.com/office/word/2012/wordml" xmlns:wpg="http://schemas.microsoft.com/office/word/2010/wordprocessingGroup" xmlns:wpi="http://schemas.microsoft.com/office/word/2010/wordprocessingInk" xmlns:wne="http://schemas.microsoft.com/office/word/2006/wordml" xmlns:wps="http://schemas.microsoft.com/office/word/2010/wordprocessingShape" mc:Ignorable="w14 w15 wp14">
+<w:ftr xmlns:wpc="http://schemas.microsoft.com/office/word/2010/wordprocessingCanvas" xmlns:mc="http://schemas.openxmlformats.org/markup-compatibility/2006" xmlns:o="urn:schemas-microsoft-com:office:office" xmlns:r="http://schemas.openxmlformats.org/officeDocument/2006/relationships" xmlns:m="http://schemas.openxmlformats.org/officeDocument/2006/math" xmlns:v="urn:schemas-microsoft-com:vml" xmlns:wp14="http://schemas.microsoft.com/office/word/2010/wordprocessingDrawing" xmlns:wp="http://schemas.openxmlformats.org/drawingml/2006/wordprocessingDrawing" xmlns:w10="urn:schemas-microsoft-com:office:word" xmlns:w="http://schemas.openxmlformats.org/wordprocessingml/2006/main" xmlns:w14="http://schemas.microsoft.com/office/word/2010/wordml" xmlns:wpg="http://schemas.microsoft.com/office/word/2010/wordprocessingGroup" xmlns:wpi="http://schemas.microsoft.com/office/word/2010/wordprocessingInk" xmlns:wne="http://schemas.microsoft.com/office/word/2006/wordml" xmlns:wps="http://schemas.microsoft.com/office/word/2010/wordprocessingShape" mc:Ignorable="w14 wp14">
   <w:sdt>
     <w:sdtPr>
       <w:id w:val="22689661"/>
     </w:sdtPr>
-    <w:sdtEndPr/>
     <w:sdtContent>
       <w:p>
         <w:pPr>
-          <w:pStyle w:val="a5"/>
+          <w:pStyle w:val="a4"/>
           <w:jc w:val="center"/>
         </w:pPr>
         <w:r>
@@ -3358,7 +4921,7 @@
             <w:noProof/>
             <w:lang w:val="zh-CN"/>
           </w:rPr>
-          <w:t>4</w:t>
+          <w:t>12</w:t>
         </w:r>
         <w:r>
           <w:fldChar w:fldCharType="end"/>
@@ -3368,14 +4931,14 @@
   </w:sdt>
   <w:p>
     <w:pPr>
-      <w:pStyle w:val="a5"/>
+      <w:pStyle w:val="a4"/>
     </w:pPr>
   </w:p>
 </w:ftr>
 </file>
 
 <file path=word/footnotes.xml><?xml version="1.0" encoding="utf-8"?>
-<w:footnotes xmlns:wpc="http://schemas.microsoft.com/office/word/2010/wordprocessingCanvas" xmlns:mo="http://schemas.microsoft.com/office/mac/office/2008/main" xmlns:mc="http://schemas.openxmlformats.org/markup-compatibility/2006" xmlns:mv="urn:schemas-microsoft-com:mac:vml" xmlns:o="urn:schemas-microsoft-com:office:office" xmlns:r="http://schemas.openxmlformats.org/officeDocument/2006/relationships" xmlns:m="http://schemas.openxmlformats.org/officeDocument/2006/math" xmlns:v="urn:schemas-microsoft-com:vml" xmlns:wp14="http://schemas.microsoft.com/office/word/2010/wordprocessingDrawing" xmlns:wp="http://schemas.openxmlformats.org/drawingml/2006/wordprocessingDrawing" xmlns:w10="urn:schemas-microsoft-com:office:word" xmlns:w="http://schemas.openxmlformats.org/wordprocessingml/2006/main" xmlns:w14="http://schemas.microsoft.com/office/word/2010/wordml" xmlns:w15="http://schemas.microsoft.com/office/word/2012/wordml" xmlns:wpg="http://schemas.microsoft.com/office/word/2010/wordprocessingGroup" xmlns:wpi="http://schemas.microsoft.com/office/word/2010/wordprocessingInk" xmlns:wne="http://schemas.microsoft.com/office/word/2006/wordml" xmlns:wps="http://schemas.microsoft.com/office/word/2010/wordprocessingShape" mc:Ignorable="w14 w15 wp14 mv">
+<w:footnotes xmlns:wpc="http://schemas.microsoft.com/office/word/2010/wordprocessingCanvas" xmlns:mc="http://schemas.openxmlformats.org/markup-compatibility/2006" xmlns:o="urn:schemas-microsoft-com:office:office" xmlns:r="http://schemas.openxmlformats.org/officeDocument/2006/relationships" xmlns:m="http://schemas.openxmlformats.org/officeDocument/2006/math" xmlns:v="urn:schemas-microsoft-com:vml" xmlns:wp14="http://schemas.microsoft.com/office/word/2010/wordprocessingDrawing" xmlns:wp="http://schemas.openxmlformats.org/drawingml/2006/wordprocessingDrawing" xmlns:w10="urn:schemas-microsoft-com:office:word" xmlns:w="http://schemas.openxmlformats.org/wordprocessingml/2006/main" xmlns:w14="http://schemas.microsoft.com/office/word/2010/wordml" xmlns:wpg="http://schemas.microsoft.com/office/word/2010/wordprocessingGroup" xmlns:wpi="http://schemas.microsoft.com/office/word/2010/wordprocessingInk" xmlns:wne="http://schemas.microsoft.com/office/word/2006/wordml" xmlns:wps="http://schemas.microsoft.com/office/word/2010/wordprocessingShape" mc:Ignorable="w14 wp14">
   <w:footnote w:type="separator" w:id="-1">
     <w:p>
       <w:r>
@@ -3394,10 +4957,10 @@
 </file>
 
 <file path=word/header1.xml><?xml version="1.0" encoding="utf-8"?>
-<w:hdr xmlns:wpc="http://schemas.microsoft.com/office/word/2010/wordprocessingCanvas" xmlns:mo="http://schemas.microsoft.com/office/mac/office/2008/main" xmlns:mc="http://schemas.openxmlformats.org/markup-compatibility/2006" xmlns:mv="urn:schemas-microsoft-com:mac:vml" xmlns:o="urn:schemas-microsoft-com:office:office" xmlns:r="http://schemas.openxmlformats.org/officeDocument/2006/relationships" xmlns:m="http://schemas.openxmlformats.org/officeDocument/2006/math" xmlns:v="urn:schemas-microsoft-com:vml" xmlns:wp14="http://schemas.microsoft.com/office/word/2010/wordprocessingDrawing" xmlns:wp="http://schemas.openxmlformats.org/drawingml/2006/wordprocessingDrawing" xmlns:w10="urn:schemas-microsoft-com:office:word" xmlns:w="http://schemas.openxmlformats.org/wordprocessingml/2006/main" xmlns:w14="http://schemas.microsoft.com/office/word/2010/wordml" xmlns:w15="http://schemas.microsoft.com/office/word/2012/wordml" xmlns:wpg="http://schemas.microsoft.com/office/word/2010/wordprocessingGroup" xmlns:wpi="http://schemas.microsoft.com/office/word/2010/wordprocessingInk" xmlns:wne="http://schemas.microsoft.com/office/word/2006/wordml" xmlns:wps="http://schemas.microsoft.com/office/word/2010/wordprocessingShape" mc:Ignorable="w14 w15 wp14">
+<w:hdr xmlns:wpc="http://schemas.microsoft.com/office/word/2010/wordprocessingCanvas" xmlns:mc="http://schemas.openxmlformats.org/markup-compatibility/2006" xmlns:o="urn:schemas-microsoft-com:office:office" xmlns:r="http://schemas.openxmlformats.org/officeDocument/2006/relationships" xmlns:m="http://schemas.openxmlformats.org/officeDocument/2006/math" xmlns:v="urn:schemas-microsoft-com:vml" xmlns:wp14="http://schemas.microsoft.com/office/word/2010/wordprocessingDrawing" xmlns:wp="http://schemas.openxmlformats.org/drawingml/2006/wordprocessingDrawing" xmlns:w10="urn:schemas-microsoft-com:office:word" xmlns:w="http://schemas.openxmlformats.org/wordprocessingml/2006/main" xmlns:w14="http://schemas.microsoft.com/office/word/2010/wordml" xmlns:wpg="http://schemas.microsoft.com/office/word/2010/wordprocessingGroup" xmlns:wpi="http://schemas.microsoft.com/office/word/2010/wordprocessingInk" xmlns:wne="http://schemas.microsoft.com/office/word/2006/wordml" xmlns:wps="http://schemas.microsoft.com/office/word/2010/wordprocessingShape" mc:Ignorable="w14 wp14">
   <w:p>
     <w:pPr>
-      <w:pStyle w:val="a7"/>
+      <w:pStyle w:val="a5"/>
       <w:jc w:val="center"/>
     </w:pPr>
     <w:r>
@@ -3419,10 +4982,10 @@
 </file>
 
 <file path=word/header10.xml><?xml version="1.0" encoding="utf-8"?>
-<w:hdr xmlns:wpc="http://schemas.microsoft.com/office/word/2010/wordprocessingCanvas" xmlns:mo="http://schemas.microsoft.com/office/mac/office/2008/main" xmlns:mc="http://schemas.openxmlformats.org/markup-compatibility/2006" xmlns:mv="urn:schemas-microsoft-com:mac:vml" xmlns:o="urn:schemas-microsoft-com:office:office" xmlns:r="http://schemas.openxmlformats.org/officeDocument/2006/relationships" xmlns:m="http://schemas.openxmlformats.org/officeDocument/2006/math" xmlns:v="urn:schemas-microsoft-com:vml" xmlns:wp14="http://schemas.microsoft.com/office/word/2010/wordprocessingDrawing" xmlns:wp="http://schemas.openxmlformats.org/drawingml/2006/wordprocessingDrawing" xmlns:w10="urn:schemas-microsoft-com:office:word" xmlns:w="http://schemas.openxmlformats.org/wordprocessingml/2006/main" xmlns:w14="http://schemas.microsoft.com/office/word/2010/wordml" xmlns:w15="http://schemas.microsoft.com/office/word/2012/wordml" xmlns:wpg="http://schemas.microsoft.com/office/word/2010/wordprocessingGroup" xmlns:wpi="http://schemas.microsoft.com/office/word/2010/wordprocessingInk" xmlns:wne="http://schemas.microsoft.com/office/word/2006/wordml" xmlns:wps="http://schemas.microsoft.com/office/word/2010/wordprocessingShape" mc:Ignorable="w14 w15 wp14">
+<w:hdr xmlns:wpc="http://schemas.microsoft.com/office/word/2010/wordprocessingCanvas" xmlns:mc="http://schemas.openxmlformats.org/markup-compatibility/2006" xmlns:o="urn:schemas-microsoft-com:office:office" xmlns:r="http://schemas.openxmlformats.org/officeDocument/2006/relationships" xmlns:m="http://schemas.openxmlformats.org/officeDocument/2006/math" xmlns:v="urn:schemas-microsoft-com:vml" xmlns:wp14="http://schemas.microsoft.com/office/word/2010/wordprocessingDrawing" xmlns:wp="http://schemas.openxmlformats.org/drawingml/2006/wordprocessingDrawing" xmlns:w10="urn:schemas-microsoft-com:office:word" xmlns:w="http://schemas.openxmlformats.org/wordprocessingml/2006/main" xmlns:w14="http://schemas.microsoft.com/office/word/2010/wordml" xmlns:wpg="http://schemas.microsoft.com/office/word/2010/wordprocessingGroup" xmlns:wpi="http://schemas.microsoft.com/office/word/2010/wordprocessingInk" xmlns:wne="http://schemas.microsoft.com/office/word/2006/wordml" xmlns:wps="http://schemas.microsoft.com/office/word/2010/wordprocessingShape" mc:Ignorable="w14 wp14">
   <w:p>
     <w:pPr>
-      <w:pStyle w:val="a7"/>
+      <w:pStyle w:val="a5"/>
       <w:pBdr>
         <w:bottom w:val="single" w:sz="4" w:space="1" w:color="auto"/>
       </w:pBdr>
@@ -3446,10 +5009,10 @@
 </file>
 
 <file path=word/header2.xml><?xml version="1.0" encoding="utf-8"?>
-<w:hdr xmlns:wpc="http://schemas.microsoft.com/office/word/2010/wordprocessingCanvas" xmlns:mo="http://schemas.microsoft.com/office/mac/office/2008/main" xmlns:mc="http://schemas.openxmlformats.org/markup-compatibility/2006" xmlns:mv="urn:schemas-microsoft-com:mac:vml" xmlns:o="urn:schemas-microsoft-com:office:office" xmlns:r="http://schemas.openxmlformats.org/officeDocument/2006/relationships" xmlns:m="http://schemas.openxmlformats.org/officeDocument/2006/math" xmlns:v="urn:schemas-microsoft-com:vml" xmlns:wp14="http://schemas.microsoft.com/office/word/2010/wordprocessingDrawing" xmlns:wp="http://schemas.openxmlformats.org/drawingml/2006/wordprocessingDrawing" xmlns:w10="urn:schemas-microsoft-com:office:word" xmlns:w="http://schemas.openxmlformats.org/wordprocessingml/2006/main" xmlns:w14="http://schemas.microsoft.com/office/word/2010/wordml" xmlns:w15="http://schemas.microsoft.com/office/word/2012/wordml" xmlns:wpg="http://schemas.microsoft.com/office/word/2010/wordprocessingGroup" xmlns:wpi="http://schemas.microsoft.com/office/word/2010/wordprocessingInk" xmlns:wne="http://schemas.microsoft.com/office/word/2006/wordml" xmlns:wps="http://schemas.microsoft.com/office/word/2010/wordprocessingShape" mc:Ignorable="w14 w15 wp14">
+<w:hdr xmlns:wpc="http://schemas.microsoft.com/office/word/2010/wordprocessingCanvas" xmlns:mc="http://schemas.openxmlformats.org/markup-compatibility/2006" xmlns:o="urn:schemas-microsoft-com:office:office" xmlns:r="http://schemas.openxmlformats.org/officeDocument/2006/relationships" xmlns:m="http://schemas.openxmlformats.org/officeDocument/2006/math" xmlns:v="urn:schemas-microsoft-com:vml" xmlns:wp14="http://schemas.microsoft.com/office/word/2010/wordprocessingDrawing" xmlns:wp="http://schemas.openxmlformats.org/drawingml/2006/wordprocessingDrawing" xmlns:w10="urn:schemas-microsoft-com:office:word" xmlns:w="http://schemas.openxmlformats.org/wordprocessingml/2006/main" xmlns:w14="http://schemas.microsoft.com/office/word/2010/wordml" xmlns:wpg="http://schemas.microsoft.com/office/word/2010/wordprocessingGroup" xmlns:wpi="http://schemas.microsoft.com/office/word/2010/wordprocessingInk" xmlns:wne="http://schemas.microsoft.com/office/word/2006/wordml" xmlns:wps="http://schemas.microsoft.com/office/word/2010/wordprocessingShape" mc:Ignorable="w14 wp14">
   <w:p>
     <w:pPr>
-      <w:pStyle w:val="a7"/>
+      <w:pStyle w:val="a5"/>
       <w:pBdr>
         <w:bottom w:val="single" w:sz="4" w:space="1" w:color="auto"/>
       </w:pBdr>
@@ -3459,10 +5022,10 @@
 </file>
 
 <file path=word/header3.xml><?xml version="1.0" encoding="utf-8"?>
-<w:hdr xmlns:wpc="http://schemas.microsoft.com/office/word/2010/wordprocessingCanvas" xmlns:mo="http://schemas.microsoft.com/office/mac/office/2008/main" xmlns:mc="http://schemas.openxmlformats.org/markup-compatibility/2006" xmlns:mv="urn:schemas-microsoft-com:mac:vml" xmlns:o="urn:schemas-microsoft-com:office:office" xmlns:r="http://schemas.openxmlformats.org/officeDocument/2006/relationships" xmlns:m="http://schemas.openxmlformats.org/officeDocument/2006/math" xmlns:v="urn:schemas-microsoft-com:vml" xmlns:wp14="http://schemas.microsoft.com/office/word/2010/wordprocessingDrawing" xmlns:wp="http://schemas.openxmlformats.org/drawingml/2006/wordprocessingDrawing" xmlns:w10="urn:schemas-microsoft-com:office:word" xmlns:w="http://schemas.openxmlformats.org/wordprocessingml/2006/main" xmlns:w14="http://schemas.microsoft.com/office/word/2010/wordml" xmlns:w15="http://schemas.microsoft.com/office/word/2012/wordml" xmlns:wpg="http://schemas.microsoft.com/office/word/2010/wordprocessingGroup" xmlns:wpi="http://schemas.microsoft.com/office/word/2010/wordprocessingInk" xmlns:wne="http://schemas.microsoft.com/office/word/2006/wordml" xmlns:wps="http://schemas.microsoft.com/office/word/2010/wordprocessingShape" mc:Ignorable="w14 w15 wp14">
+<w:hdr xmlns:wpc="http://schemas.microsoft.com/office/word/2010/wordprocessingCanvas" xmlns:mc="http://schemas.openxmlformats.org/markup-compatibility/2006" xmlns:o="urn:schemas-microsoft-com:office:office" xmlns:r="http://schemas.openxmlformats.org/officeDocument/2006/relationships" xmlns:m="http://schemas.openxmlformats.org/officeDocument/2006/math" xmlns:v="urn:schemas-microsoft-com:vml" xmlns:wp14="http://schemas.microsoft.com/office/word/2010/wordprocessingDrawing" xmlns:wp="http://schemas.openxmlformats.org/drawingml/2006/wordprocessingDrawing" xmlns:w10="urn:schemas-microsoft-com:office:word" xmlns:w="http://schemas.openxmlformats.org/wordprocessingml/2006/main" xmlns:w14="http://schemas.microsoft.com/office/word/2010/wordml" xmlns:wpg="http://schemas.microsoft.com/office/word/2010/wordprocessingGroup" xmlns:wpi="http://schemas.microsoft.com/office/word/2010/wordprocessingInk" xmlns:wne="http://schemas.microsoft.com/office/word/2006/wordml" xmlns:wps="http://schemas.microsoft.com/office/word/2010/wordprocessingShape" mc:Ignorable="w14 wp14">
   <w:p>
     <w:pPr>
-      <w:pStyle w:val="a7"/>
+      <w:pStyle w:val="a5"/>
       <w:jc w:val="center"/>
     </w:pPr>
     <w:r>
@@ -3484,10 +5047,10 @@
 </file>
 
 <file path=word/header4.xml><?xml version="1.0" encoding="utf-8"?>
-<w:hdr xmlns:wpc="http://schemas.microsoft.com/office/word/2010/wordprocessingCanvas" xmlns:mo="http://schemas.microsoft.com/office/mac/office/2008/main" xmlns:mc="http://schemas.openxmlformats.org/markup-compatibility/2006" xmlns:mv="urn:schemas-microsoft-com:mac:vml" xmlns:o="urn:schemas-microsoft-com:office:office" xmlns:r="http://schemas.openxmlformats.org/officeDocument/2006/relationships" xmlns:m="http://schemas.openxmlformats.org/officeDocument/2006/math" xmlns:v="urn:schemas-microsoft-com:vml" xmlns:wp14="http://schemas.microsoft.com/office/word/2010/wordprocessingDrawing" xmlns:wp="http://schemas.openxmlformats.org/drawingml/2006/wordprocessingDrawing" xmlns:w10="urn:schemas-microsoft-com:office:word" xmlns:w="http://schemas.openxmlformats.org/wordprocessingml/2006/main" xmlns:w14="http://schemas.microsoft.com/office/word/2010/wordml" xmlns:w15="http://schemas.microsoft.com/office/word/2012/wordml" xmlns:wpg="http://schemas.microsoft.com/office/word/2010/wordprocessingGroup" xmlns:wpi="http://schemas.microsoft.com/office/word/2010/wordprocessingInk" xmlns:wne="http://schemas.microsoft.com/office/word/2006/wordml" xmlns:wps="http://schemas.microsoft.com/office/word/2010/wordprocessingShape" mc:Ignorable="w14 w15 wp14">
+<w:hdr xmlns:wpc="http://schemas.microsoft.com/office/word/2010/wordprocessingCanvas" xmlns:mc="http://schemas.openxmlformats.org/markup-compatibility/2006" xmlns:o="urn:schemas-microsoft-com:office:office" xmlns:r="http://schemas.openxmlformats.org/officeDocument/2006/relationships" xmlns:m="http://schemas.openxmlformats.org/officeDocument/2006/math" xmlns:v="urn:schemas-microsoft-com:vml" xmlns:wp14="http://schemas.microsoft.com/office/word/2010/wordprocessingDrawing" xmlns:wp="http://schemas.openxmlformats.org/drawingml/2006/wordprocessingDrawing" xmlns:w10="urn:schemas-microsoft-com:office:word" xmlns:w="http://schemas.openxmlformats.org/wordprocessingml/2006/main" xmlns:w14="http://schemas.microsoft.com/office/word/2010/wordml" xmlns:wpg="http://schemas.microsoft.com/office/word/2010/wordprocessingGroup" xmlns:wpi="http://schemas.microsoft.com/office/word/2010/wordprocessingInk" xmlns:wne="http://schemas.microsoft.com/office/word/2006/wordml" xmlns:wps="http://schemas.microsoft.com/office/word/2010/wordprocessingShape" mc:Ignorable="w14 wp14">
   <w:p>
     <w:pPr>
-      <w:pStyle w:val="a7"/>
+      <w:pStyle w:val="a5"/>
       <w:pBdr>
         <w:bottom w:val="single" w:sz="4" w:space="1" w:color="auto"/>
       </w:pBdr>
@@ -3512,10 +5075,10 @@
 </file>
 
 <file path=word/header5.xml><?xml version="1.0" encoding="utf-8"?>
-<w:hdr xmlns:wpc="http://schemas.microsoft.com/office/word/2010/wordprocessingCanvas" xmlns:mo="http://schemas.microsoft.com/office/mac/office/2008/main" xmlns:mc="http://schemas.openxmlformats.org/markup-compatibility/2006" xmlns:mv="urn:schemas-microsoft-com:mac:vml" xmlns:o="urn:schemas-microsoft-com:office:office" xmlns:r="http://schemas.openxmlformats.org/officeDocument/2006/relationships" xmlns:m="http://schemas.openxmlformats.org/officeDocument/2006/math" xmlns:v="urn:schemas-microsoft-com:vml" xmlns:wp14="http://schemas.microsoft.com/office/word/2010/wordprocessingDrawing" xmlns:wp="http://schemas.openxmlformats.org/drawingml/2006/wordprocessingDrawing" xmlns:w10="urn:schemas-microsoft-com:office:word" xmlns:w="http://schemas.openxmlformats.org/wordprocessingml/2006/main" xmlns:w14="http://schemas.microsoft.com/office/word/2010/wordml" xmlns:w15="http://schemas.microsoft.com/office/word/2012/wordml" xmlns:wpg="http://schemas.microsoft.com/office/word/2010/wordprocessingGroup" xmlns:wpi="http://schemas.microsoft.com/office/word/2010/wordprocessingInk" xmlns:wne="http://schemas.microsoft.com/office/word/2006/wordml" xmlns:wps="http://schemas.microsoft.com/office/word/2010/wordprocessingShape" mc:Ignorable="w14 w15 wp14">
+<w:hdr xmlns:wpc="http://schemas.microsoft.com/office/word/2010/wordprocessingCanvas" xmlns:mc="http://schemas.openxmlformats.org/markup-compatibility/2006" xmlns:o="urn:schemas-microsoft-com:office:office" xmlns:r="http://schemas.openxmlformats.org/officeDocument/2006/relationships" xmlns:m="http://schemas.openxmlformats.org/officeDocument/2006/math" xmlns:v="urn:schemas-microsoft-com:vml" xmlns:wp14="http://schemas.microsoft.com/office/word/2010/wordprocessingDrawing" xmlns:wp="http://schemas.openxmlformats.org/drawingml/2006/wordprocessingDrawing" xmlns:w10="urn:schemas-microsoft-com:office:word" xmlns:w="http://schemas.openxmlformats.org/wordprocessingml/2006/main" xmlns:w14="http://schemas.microsoft.com/office/word/2010/wordml" xmlns:wpg="http://schemas.microsoft.com/office/word/2010/wordprocessingGroup" xmlns:wpi="http://schemas.microsoft.com/office/word/2010/wordprocessingInk" xmlns:wne="http://schemas.microsoft.com/office/word/2006/wordml" xmlns:wps="http://schemas.microsoft.com/office/word/2010/wordprocessingShape" mc:Ignorable="w14 wp14">
   <w:p>
     <w:pPr>
-      <w:pStyle w:val="a7"/>
+      <w:pStyle w:val="a5"/>
       <w:pBdr>
         <w:top w:val="none" w:sz="0" w:space="0" w:color="auto"/>
         <w:left w:val="none" w:sz="0" w:space="0" w:color="auto"/>
@@ -3541,10 +5104,10 @@
 </file>
 
 <file path=word/header6.xml><?xml version="1.0" encoding="utf-8"?>
-<w:hdr xmlns:wpc="http://schemas.microsoft.com/office/word/2010/wordprocessingCanvas" xmlns:mo="http://schemas.microsoft.com/office/mac/office/2008/main" xmlns:mc="http://schemas.openxmlformats.org/markup-compatibility/2006" xmlns:mv="urn:schemas-microsoft-com:mac:vml" xmlns:o="urn:schemas-microsoft-com:office:office" xmlns:r="http://schemas.openxmlformats.org/officeDocument/2006/relationships" xmlns:m="http://schemas.openxmlformats.org/officeDocument/2006/math" xmlns:v="urn:schemas-microsoft-com:vml" xmlns:wp14="http://schemas.microsoft.com/office/word/2010/wordprocessingDrawing" xmlns:wp="http://schemas.openxmlformats.org/drawingml/2006/wordprocessingDrawing" xmlns:w10="urn:schemas-microsoft-com:office:word" xmlns:w="http://schemas.openxmlformats.org/wordprocessingml/2006/main" xmlns:w14="http://schemas.microsoft.com/office/word/2010/wordml" xmlns:w15="http://schemas.microsoft.com/office/word/2012/wordml" xmlns:wpg="http://schemas.microsoft.com/office/word/2010/wordprocessingGroup" xmlns:wpi="http://schemas.microsoft.com/office/word/2010/wordprocessingInk" xmlns:wne="http://schemas.microsoft.com/office/word/2006/wordml" xmlns:wps="http://schemas.microsoft.com/office/word/2010/wordprocessingShape" mc:Ignorable="w14 w15 wp14">
+<w:hdr xmlns:wpc="http://schemas.microsoft.com/office/word/2010/wordprocessingCanvas" xmlns:mc="http://schemas.openxmlformats.org/markup-compatibility/2006" xmlns:o="urn:schemas-microsoft-com:office:office" xmlns:r="http://schemas.openxmlformats.org/officeDocument/2006/relationships" xmlns:m="http://schemas.openxmlformats.org/officeDocument/2006/math" xmlns:v="urn:schemas-microsoft-com:vml" xmlns:wp14="http://schemas.microsoft.com/office/word/2010/wordprocessingDrawing" xmlns:wp="http://schemas.openxmlformats.org/drawingml/2006/wordprocessingDrawing" xmlns:w10="urn:schemas-microsoft-com:office:word" xmlns:w="http://schemas.openxmlformats.org/wordprocessingml/2006/main" xmlns:w14="http://schemas.microsoft.com/office/word/2010/wordml" xmlns:wpg="http://schemas.microsoft.com/office/word/2010/wordprocessingGroup" xmlns:wpi="http://schemas.microsoft.com/office/word/2010/wordprocessingInk" xmlns:wne="http://schemas.microsoft.com/office/word/2006/wordml" xmlns:wps="http://schemas.microsoft.com/office/word/2010/wordprocessingShape" mc:Ignorable="w14 wp14">
   <w:p>
     <w:pPr>
-      <w:pStyle w:val="a7"/>
+      <w:pStyle w:val="a5"/>
       <w:pBdr>
         <w:bottom w:val="single" w:sz="4" w:space="1" w:color="auto"/>
       </w:pBdr>
@@ -3561,23 +5124,7 @@
         <w:sz w:val="21"/>
         <w:szCs w:val="21"/>
       </w:rPr>
-      <w:t>企业实习</w:t>
-    </w:r>
-    <w:r>
-      <w:rPr>
-        <w:rFonts w:asciiTheme="minorEastAsia" w:eastAsiaTheme="minorEastAsia" w:hAnsiTheme="minorEastAsia" w:hint="eastAsia"/>
-        <w:sz w:val="21"/>
-        <w:szCs w:val="21"/>
-      </w:rPr>
-      <w:t>中</w:t>
-    </w:r>
-    <w:r>
-      <w:rPr>
-        <w:rFonts w:asciiTheme="minorEastAsia" w:eastAsiaTheme="minorEastAsia" w:hAnsiTheme="minorEastAsia" w:hint="eastAsia"/>
-        <w:sz w:val="21"/>
-        <w:szCs w:val="21"/>
-      </w:rPr>
-      <w:t>期</w:t>
+      <w:t>企业实习中期</w:t>
     </w:r>
     <w:r>
       <w:rPr>
@@ -3592,7 +5139,7 @@
 </file>
 
 <file path=word/header7.xml><?xml version="1.0" encoding="utf-8"?>
-<w:hdr xmlns:wpc="http://schemas.microsoft.com/office/word/2010/wordprocessingCanvas" xmlns:mo="http://schemas.microsoft.com/office/mac/office/2008/main" xmlns:mc="http://schemas.openxmlformats.org/markup-compatibility/2006" xmlns:mv="urn:schemas-microsoft-com:mac:vml" xmlns:o="urn:schemas-microsoft-com:office:office" xmlns:r="http://schemas.openxmlformats.org/officeDocument/2006/relationships" xmlns:m="http://schemas.openxmlformats.org/officeDocument/2006/math" xmlns:v="urn:schemas-microsoft-com:vml" xmlns:wp14="http://schemas.microsoft.com/office/word/2010/wordprocessingDrawing" xmlns:wp="http://schemas.openxmlformats.org/drawingml/2006/wordprocessingDrawing" xmlns:w10="urn:schemas-microsoft-com:office:word" xmlns:w="http://schemas.openxmlformats.org/wordprocessingml/2006/main" xmlns:w14="http://schemas.microsoft.com/office/word/2010/wordml" xmlns:w15="http://schemas.microsoft.com/office/word/2012/wordml" xmlns:wpg="http://schemas.microsoft.com/office/word/2010/wordprocessingGroup" xmlns:wpi="http://schemas.microsoft.com/office/word/2010/wordprocessingInk" xmlns:wne="http://schemas.microsoft.com/office/word/2006/wordml" xmlns:wps="http://schemas.microsoft.com/office/word/2010/wordprocessingShape" mc:Ignorable="w14 w15 wp14">
+<w:hdr xmlns:wpc="http://schemas.microsoft.com/office/word/2010/wordprocessingCanvas" xmlns:mc="http://schemas.openxmlformats.org/markup-compatibility/2006" xmlns:o="urn:schemas-microsoft-com:office:office" xmlns:r="http://schemas.openxmlformats.org/officeDocument/2006/relationships" xmlns:m="http://schemas.openxmlformats.org/officeDocument/2006/math" xmlns:v="urn:schemas-microsoft-com:vml" xmlns:wp14="http://schemas.microsoft.com/office/word/2010/wordprocessingDrawing" xmlns:wp="http://schemas.openxmlformats.org/drawingml/2006/wordprocessingDrawing" xmlns:w10="urn:schemas-microsoft-com:office:word" xmlns:w="http://schemas.openxmlformats.org/wordprocessingml/2006/main" xmlns:w14="http://schemas.microsoft.com/office/word/2010/wordml" xmlns:wpg="http://schemas.microsoft.com/office/word/2010/wordprocessingGroup" xmlns:wpi="http://schemas.microsoft.com/office/word/2010/wordprocessingInk" xmlns:wne="http://schemas.microsoft.com/office/word/2006/wordml" xmlns:wps="http://schemas.microsoft.com/office/word/2010/wordprocessingShape" mc:Ignorable="w14 wp14">
   <w:p>
     <w:pPr>
       <w:pBdr>
@@ -3620,20 +5167,14 @@
       <w:rPr>
         <w:rFonts w:asciiTheme="minorEastAsia" w:eastAsiaTheme="minorEastAsia" w:hAnsiTheme="minorEastAsia" w:hint="eastAsia"/>
       </w:rPr>
-      <w:t>企业实习</w:t>
-    </w:r>
-    <w:r>
-      <w:rPr>
-        <w:rFonts w:asciiTheme="minorEastAsia" w:eastAsiaTheme="minorEastAsia" w:hAnsiTheme="minorEastAsia" w:hint="eastAsia"/>
-      </w:rPr>
-      <w:t>的进展情况</w:t>
+      <w:t>企业实习的进展情况</w:t>
     </w:r>
   </w:p>
 </w:hdr>
 </file>
 
 <file path=word/header8.xml><?xml version="1.0" encoding="utf-8"?>
-<w:hdr xmlns:wpc="http://schemas.microsoft.com/office/word/2010/wordprocessingCanvas" xmlns:mo="http://schemas.microsoft.com/office/mac/office/2008/main" xmlns:mc="http://schemas.openxmlformats.org/markup-compatibility/2006" xmlns:mv="urn:schemas-microsoft-com:mac:vml" xmlns:o="urn:schemas-microsoft-com:office:office" xmlns:r="http://schemas.openxmlformats.org/officeDocument/2006/relationships" xmlns:m="http://schemas.openxmlformats.org/officeDocument/2006/math" xmlns:v="urn:schemas-microsoft-com:vml" xmlns:wp14="http://schemas.microsoft.com/office/word/2010/wordprocessingDrawing" xmlns:wp="http://schemas.openxmlformats.org/drawingml/2006/wordprocessingDrawing" xmlns:w10="urn:schemas-microsoft-com:office:word" xmlns:w="http://schemas.openxmlformats.org/wordprocessingml/2006/main" xmlns:w14="http://schemas.microsoft.com/office/word/2010/wordml" xmlns:w15="http://schemas.microsoft.com/office/word/2012/wordml" xmlns:wpg="http://schemas.microsoft.com/office/word/2010/wordprocessingGroup" xmlns:wpi="http://schemas.microsoft.com/office/word/2010/wordprocessingInk" xmlns:wne="http://schemas.microsoft.com/office/word/2006/wordml" xmlns:wps="http://schemas.microsoft.com/office/word/2010/wordprocessingShape" mc:Ignorable="w14 w15 wp14">
+<w:hdr xmlns:wpc="http://schemas.microsoft.com/office/word/2010/wordprocessingCanvas" xmlns:mc="http://schemas.openxmlformats.org/markup-compatibility/2006" xmlns:o="urn:schemas-microsoft-com:office:office" xmlns:r="http://schemas.openxmlformats.org/officeDocument/2006/relationships" xmlns:m="http://schemas.openxmlformats.org/officeDocument/2006/math" xmlns:v="urn:schemas-microsoft-com:vml" xmlns:wp14="http://schemas.microsoft.com/office/word/2010/wordprocessingDrawing" xmlns:wp="http://schemas.openxmlformats.org/drawingml/2006/wordprocessingDrawing" xmlns:w10="urn:schemas-microsoft-com:office:word" xmlns:w="http://schemas.openxmlformats.org/wordprocessingml/2006/main" xmlns:w14="http://schemas.microsoft.com/office/word/2010/wordml" xmlns:wpg="http://schemas.microsoft.com/office/word/2010/wordprocessingGroup" xmlns:wpi="http://schemas.microsoft.com/office/word/2010/wordprocessingInk" xmlns:wne="http://schemas.microsoft.com/office/word/2006/wordml" xmlns:wps="http://schemas.microsoft.com/office/word/2010/wordprocessingShape" mc:Ignorable="w14 wp14">
   <w:p>
     <w:pPr>
       <w:pBdr>
@@ -3655,23 +5196,17 @@
       <w:rPr>
         <w:rFonts w:asciiTheme="minorEastAsia" w:eastAsiaTheme="minorEastAsia" w:hAnsiTheme="minorEastAsia" w:hint="eastAsia"/>
       </w:rPr>
-      <w:t>.</w:t>
-    </w:r>
-    <w:r>
-      <w:rPr>
-        <w:rFonts w:asciiTheme="minorEastAsia" w:eastAsiaTheme="minorEastAsia" w:hAnsiTheme="minorEastAsia" w:hint="eastAsia"/>
-      </w:rPr>
-      <w:t>前期任务完成度与后续实施计划</w:t>
+      <w:t>.前期任务完成度与后续实施计划</w:t>
     </w:r>
   </w:p>
 </w:hdr>
 </file>
 
 <file path=word/header9.xml><?xml version="1.0" encoding="utf-8"?>
-<w:hdr xmlns:wpc="http://schemas.microsoft.com/office/word/2010/wordprocessingCanvas" xmlns:mo="http://schemas.microsoft.com/office/mac/office/2008/main" xmlns:mc="http://schemas.openxmlformats.org/markup-compatibility/2006" xmlns:mv="urn:schemas-microsoft-com:mac:vml" xmlns:o="urn:schemas-microsoft-com:office:office" xmlns:r="http://schemas.openxmlformats.org/officeDocument/2006/relationships" xmlns:m="http://schemas.openxmlformats.org/officeDocument/2006/math" xmlns:v="urn:schemas-microsoft-com:vml" xmlns:wp14="http://schemas.microsoft.com/office/word/2010/wordprocessingDrawing" xmlns:wp="http://schemas.openxmlformats.org/drawingml/2006/wordprocessingDrawing" xmlns:w10="urn:schemas-microsoft-com:office:word" xmlns:w="http://schemas.openxmlformats.org/wordprocessingml/2006/main" xmlns:w14="http://schemas.microsoft.com/office/word/2010/wordml" xmlns:w15="http://schemas.microsoft.com/office/word/2012/wordml" xmlns:wpg="http://schemas.microsoft.com/office/word/2010/wordprocessingGroup" xmlns:wpi="http://schemas.microsoft.com/office/word/2010/wordprocessingInk" xmlns:wne="http://schemas.microsoft.com/office/word/2006/wordml" xmlns:wps="http://schemas.microsoft.com/office/word/2010/wordprocessingShape" mc:Ignorable="w14 w15 wp14">
+<w:hdr xmlns:wpc="http://schemas.microsoft.com/office/word/2010/wordprocessingCanvas" xmlns:mc="http://schemas.openxmlformats.org/markup-compatibility/2006" xmlns:o="urn:schemas-microsoft-com:office:office" xmlns:r="http://schemas.openxmlformats.org/officeDocument/2006/relationships" xmlns:m="http://schemas.openxmlformats.org/officeDocument/2006/math" xmlns:v="urn:schemas-microsoft-com:vml" xmlns:wp14="http://schemas.microsoft.com/office/word/2010/wordprocessingDrawing" xmlns:wp="http://schemas.openxmlformats.org/drawingml/2006/wordprocessingDrawing" xmlns:w10="urn:schemas-microsoft-com:office:word" xmlns:w="http://schemas.openxmlformats.org/wordprocessingml/2006/main" xmlns:w14="http://schemas.microsoft.com/office/word/2010/wordml" xmlns:wpg="http://schemas.microsoft.com/office/word/2010/wordprocessingGroup" xmlns:wpi="http://schemas.microsoft.com/office/word/2010/wordprocessingInk" xmlns:wne="http://schemas.microsoft.com/office/word/2006/wordml" xmlns:wps="http://schemas.microsoft.com/office/word/2010/wordprocessingShape" mc:Ignorable="w14 wp14">
   <w:p>
     <w:pPr>
-      <w:pStyle w:val="a7"/>
+      <w:pStyle w:val="a5"/>
       <w:pBdr>
         <w:bottom w:val="single" w:sz="4" w:space="1" w:color="auto"/>
       </w:pBdr>
@@ -3688,15 +5223,7 @@
         <w:sz w:val="21"/>
         <w:szCs w:val="21"/>
       </w:rPr>
-      <w:t>毕业设计</w:t>
-    </w:r>
-    <w:r>
-      <w:rPr>
-        <w:rFonts w:asciiTheme="minorEastAsia" w:eastAsiaTheme="minorEastAsia" w:hAnsiTheme="minorEastAsia" w:hint="eastAsia"/>
-        <w:sz w:val="21"/>
-        <w:szCs w:val="21"/>
-      </w:rPr>
-      <w:t>（顶岗实习）初期</w:t>
+      <w:t>企业实习中期</w:t>
     </w:r>
     <w:r>
       <w:rPr>
@@ -3709,7 +5236,7 @@
   </w:p>
   <w:p>
     <w:pPr>
-      <w:pStyle w:val="a7"/>
+      <w:pStyle w:val="a5"/>
       <w:jc w:val="right"/>
     </w:pPr>
   </w:p>
@@ -3717,7 +5244,7 @@
 </file>
 
 <file path=word/numbering.xml><?xml version="1.0" encoding="utf-8"?>
-<w:numbering xmlns:wpc="http://schemas.microsoft.com/office/word/2010/wordprocessingCanvas" xmlns:mo="http://schemas.microsoft.com/office/mac/office/2008/main" xmlns:mc="http://schemas.openxmlformats.org/markup-compatibility/2006" xmlns:mv="urn:schemas-microsoft-com:mac:vml" xmlns:o="urn:schemas-microsoft-com:office:office" xmlns:r="http://schemas.openxmlformats.org/officeDocument/2006/relationships" xmlns:m="http://schemas.openxmlformats.org/officeDocument/2006/math" xmlns:v="urn:schemas-microsoft-com:vml" xmlns:wp14="http://schemas.microsoft.com/office/word/2010/wordprocessingDrawing" xmlns:wp="http://schemas.openxmlformats.org/drawingml/2006/wordprocessingDrawing" xmlns:w10="urn:schemas-microsoft-com:office:word" xmlns:w="http://schemas.openxmlformats.org/wordprocessingml/2006/main" xmlns:w14="http://schemas.microsoft.com/office/word/2010/wordml" xmlns:w15="http://schemas.microsoft.com/office/word/2012/wordml" xmlns:wpg="http://schemas.microsoft.com/office/word/2010/wordprocessingGroup" xmlns:wpi="http://schemas.microsoft.com/office/word/2010/wordprocessingInk" xmlns:wne="http://schemas.microsoft.com/office/word/2006/wordml" xmlns:wps="http://schemas.microsoft.com/office/word/2010/wordprocessingShape" mc:Ignorable="w14 w15 wp14 mv">
+<w:numbering xmlns:wpc="http://schemas.microsoft.com/office/word/2010/wordprocessingCanvas" xmlns:mc="http://schemas.openxmlformats.org/markup-compatibility/2006" xmlns:o="urn:schemas-microsoft-com:office:office" xmlns:r="http://schemas.openxmlformats.org/officeDocument/2006/relationships" xmlns:m="http://schemas.openxmlformats.org/officeDocument/2006/math" xmlns:v="urn:schemas-microsoft-com:vml" xmlns:wp14="http://schemas.microsoft.com/office/word/2010/wordprocessingDrawing" xmlns:wp="http://schemas.openxmlformats.org/drawingml/2006/wordprocessingDrawing" xmlns:w10="urn:schemas-microsoft-com:office:word" xmlns:w="http://schemas.openxmlformats.org/wordprocessingml/2006/main" xmlns:w14="http://schemas.microsoft.com/office/word/2010/wordml" xmlns:wpg="http://schemas.microsoft.com/office/word/2010/wordprocessingGroup" xmlns:wpi="http://schemas.microsoft.com/office/word/2010/wordprocessingInk" xmlns:wne="http://schemas.microsoft.com/office/word/2006/wordml" xmlns:wps="http://schemas.microsoft.com/office/word/2010/wordprocessingShape" mc:Ignorable="w14 wp14">
   <w:abstractNum w:abstractNumId="0">
     <w:nsid w:val="06842244"/>
     <w:multiLevelType w:val="multilevel"/>
@@ -4962,6 +6489,208 @@
       <w:pPr>
         <w:ind w:left="3780" w:hanging="420"/>
       </w:pPr>
+    </w:lvl>
+  </w:abstractNum>
+  <w:abstractNum w:abstractNumId="14">
+    <w:nsid w:val="72EF7A6F"/>
+    <w:multiLevelType w:val="hybridMultilevel"/>
+    <w:tmpl w:val="7A34AD2E"/>
+    <w:lvl w:ilvl="0" w:tplc="12602B52">
+      <w:start w:val="1"/>
+      <w:numFmt w:val="decimal"/>
+      <w:lvlText w:val="（%1）"/>
+      <w:lvlJc w:val="left"/>
+      <w:pPr>
+        <w:ind w:left="420" w:hanging="420"/>
+      </w:pPr>
+      <w:rPr>
+        <w:rFonts w:hint="eastAsia"/>
+      </w:rPr>
+    </w:lvl>
+    <w:lvl w:ilvl="1" w:tplc="04090019" w:tentative="1">
+      <w:start w:val="1"/>
+      <w:numFmt w:val="lowerLetter"/>
+      <w:lvlText w:val="%2)"/>
+      <w:lvlJc w:val="left"/>
+      <w:pPr>
+        <w:ind w:left="840" w:hanging="420"/>
+      </w:pPr>
+    </w:lvl>
+    <w:lvl w:ilvl="2" w:tplc="0409001B" w:tentative="1">
+      <w:start w:val="1"/>
+      <w:numFmt w:val="lowerRoman"/>
+      <w:lvlText w:val="%3."/>
+      <w:lvlJc w:val="right"/>
+      <w:pPr>
+        <w:ind w:left="1260" w:hanging="420"/>
+      </w:pPr>
+    </w:lvl>
+    <w:lvl w:ilvl="3" w:tplc="0409000F" w:tentative="1">
+      <w:start w:val="1"/>
+      <w:numFmt w:val="decimal"/>
+      <w:lvlText w:val="%4."/>
+      <w:lvlJc w:val="left"/>
+      <w:pPr>
+        <w:ind w:left="1680" w:hanging="420"/>
+      </w:pPr>
+    </w:lvl>
+    <w:lvl w:ilvl="4" w:tplc="04090019" w:tentative="1">
+      <w:start w:val="1"/>
+      <w:numFmt w:val="lowerLetter"/>
+      <w:lvlText w:val="%5)"/>
+      <w:lvlJc w:val="left"/>
+      <w:pPr>
+        <w:ind w:left="2100" w:hanging="420"/>
+      </w:pPr>
+    </w:lvl>
+    <w:lvl w:ilvl="5" w:tplc="0409001B" w:tentative="1">
+      <w:start w:val="1"/>
+      <w:numFmt w:val="lowerRoman"/>
+      <w:lvlText w:val="%6."/>
+      <w:lvlJc w:val="right"/>
+      <w:pPr>
+        <w:ind w:left="2520" w:hanging="420"/>
+      </w:pPr>
+    </w:lvl>
+    <w:lvl w:ilvl="6" w:tplc="0409000F" w:tentative="1">
+      <w:start w:val="1"/>
+      <w:numFmt w:val="decimal"/>
+      <w:lvlText w:val="%7."/>
+      <w:lvlJc w:val="left"/>
+      <w:pPr>
+        <w:ind w:left="2940" w:hanging="420"/>
+      </w:pPr>
+    </w:lvl>
+    <w:lvl w:ilvl="7" w:tplc="04090019" w:tentative="1">
+      <w:start w:val="1"/>
+      <w:numFmt w:val="lowerLetter"/>
+      <w:lvlText w:val="%8)"/>
+      <w:lvlJc w:val="left"/>
+      <w:pPr>
+        <w:ind w:left="3360" w:hanging="420"/>
+      </w:pPr>
+    </w:lvl>
+    <w:lvl w:ilvl="8" w:tplc="0409001B" w:tentative="1">
+      <w:start w:val="1"/>
+      <w:numFmt w:val="lowerRoman"/>
+      <w:lvlText w:val="%9."/>
+      <w:lvlJc w:val="right"/>
+      <w:pPr>
+        <w:ind w:left="3780" w:hanging="420"/>
+      </w:pPr>
+    </w:lvl>
+  </w:abstractNum>
+  <w:abstractNum w:abstractNumId="15">
+    <w:nsid w:val="76CE203E"/>
+    <w:multiLevelType w:val="multilevel"/>
+    <w:tmpl w:val="44AAA3C8"/>
+    <w:lvl w:ilvl="0">
+      <w:start w:val="1"/>
+      <w:numFmt w:val="decimal"/>
+      <w:lvlText w:val="%1"/>
+      <w:lvlJc w:val="left"/>
+      <w:pPr>
+        <w:ind w:left="720" w:hanging="720"/>
+      </w:pPr>
+      <w:rPr>
+        <w:rFonts w:hint="default"/>
+      </w:rPr>
+    </w:lvl>
+    <w:lvl w:ilvl="1">
+      <w:start w:val="1"/>
+      <w:numFmt w:val="decimal"/>
+      <w:lvlText w:val="%1.%2"/>
+      <w:lvlJc w:val="left"/>
+      <w:pPr>
+        <w:ind w:left="720" w:hanging="720"/>
+      </w:pPr>
+      <w:rPr>
+        <w:rFonts w:hint="default"/>
+      </w:rPr>
+    </w:lvl>
+    <w:lvl w:ilvl="2">
+      <w:start w:val="1"/>
+      <w:numFmt w:val="decimal"/>
+      <w:lvlText w:val="%1.%2.%3"/>
+      <w:lvlJc w:val="left"/>
+      <w:pPr>
+        <w:ind w:left="720" w:hanging="720"/>
+      </w:pPr>
+      <w:rPr>
+        <w:rFonts w:hint="default"/>
+      </w:rPr>
+    </w:lvl>
+    <w:lvl w:ilvl="3">
+      <w:start w:val="1"/>
+      <w:numFmt w:val="decimal"/>
+      <w:lvlText w:val="%1.%2.%3.%4"/>
+      <w:lvlJc w:val="left"/>
+      <w:pPr>
+        <w:ind w:left="1080" w:hanging="1080"/>
+      </w:pPr>
+      <w:rPr>
+        <w:rFonts w:hint="default"/>
+      </w:rPr>
+    </w:lvl>
+    <w:lvl w:ilvl="4">
+      <w:start w:val="1"/>
+      <w:numFmt w:val="decimal"/>
+      <w:lvlText w:val="%1.%2.%3.%4.%5"/>
+      <w:lvlJc w:val="left"/>
+      <w:pPr>
+        <w:ind w:left="1080" w:hanging="1080"/>
+      </w:pPr>
+      <w:rPr>
+        <w:rFonts w:hint="default"/>
+      </w:rPr>
+    </w:lvl>
+    <w:lvl w:ilvl="5">
+      <w:start w:val="1"/>
+      <w:numFmt w:val="decimal"/>
+      <w:lvlText w:val="%1.%2.%3.%4.%5.%6"/>
+      <w:lvlJc w:val="left"/>
+      <w:pPr>
+        <w:ind w:left="1440" w:hanging="1440"/>
+      </w:pPr>
+      <w:rPr>
+        <w:rFonts w:hint="default"/>
+      </w:rPr>
+    </w:lvl>
+    <w:lvl w:ilvl="6">
+      <w:start w:val="1"/>
+      <w:numFmt w:val="decimal"/>
+      <w:lvlText w:val="%1.%2.%3.%4.%5.%6.%7"/>
+      <w:lvlJc w:val="left"/>
+      <w:pPr>
+        <w:ind w:left="1800" w:hanging="1800"/>
+      </w:pPr>
+      <w:rPr>
+        <w:rFonts w:hint="default"/>
+      </w:rPr>
+    </w:lvl>
+    <w:lvl w:ilvl="7">
+      <w:start w:val="1"/>
+      <w:numFmt w:val="decimal"/>
+      <w:lvlText w:val="%1.%2.%3.%4.%5.%6.%7.%8"/>
+      <w:lvlJc w:val="left"/>
+      <w:pPr>
+        <w:ind w:left="1800" w:hanging="1800"/>
+      </w:pPr>
+      <w:rPr>
+        <w:rFonts w:hint="default"/>
+      </w:rPr>
+    </w:lvl>
+    <w:lvl w:ilvl="8">
+      <w:start w:val="1"/>
+      <w:numFmt w:val="decimal"/>
+      <w:lvlText w:val="%1.%2.%3.%4.%5.%6.%7.%8.%9"/>
+      <w:lvlJc w:val="left"/>
+      <w:pPr>
+        <w:ind w:left="2160" w:hanging="2160"/>
+      </w:pPr>
+      <w:rPr>
+        <w:rFonts w:hint="default"/>
+      </w:rPr>
     </w:lvl>
   </w:abstractNum>
   <w:num w:numId="1">
@@ -5006,11 +6735,17 @@
   <w:num w:numId="14">
     <w:abstractNumId w:val="0"/>
   </w:num>
+  <w:num w:numId="15">
+    <w:abstractNumId w:val="15"/>
+  </w:num>
+  <w:num w:numId="16">
+    <w:abstractNumId w:val="14"/>
+  </w:num>
 </w:numbering>
 </file>
 
 <file path=word/styles.xml><?xml version="1.0" encoding="utf-8"?>
-<w:styles xmlns:mc="http://schemas.openxmlformats.org/markup-compatibility/2006" xmlns:r="http://schemas.openxmlformats.org/officeDocument/2006/relationships" xmlns:w="http://schemas.openxmlformats.org/wordprocessingml/2006/main" xmlns:w14="http://schemas.microsoft.com/office/word/2010/wordml" xmlns:w15="http://schemas.microsoft.com/office/word/2012/wordml" mc:Ignorable="w14 w15">
+<w:styles xmlns:mc="http://schemas.openxmlformats.org/markup-compatibility/2006" xmlns:r="http://schemas.openxmlformats.org/officeDocument/2006/relationships" xmlns:w="http://schemas.openxmlformats.org/wordprocessingml/2006/main" xmlns:w14="http://schemas.microsoft.com/office/word/2010/wordml" mc:Ignorable="w14">
   <w:docDefaults>
     <w:rPrDefault>
       <w:rPr>
@@ -5020,387 +6755,149 @@
     </w:rPrDefault>
     <w:pPrDefault/>
   </w:docDefaults>
-  <w:latentStyles w:defLockedState="0" w:defUIPriority="99" w:defSemiHidden="0" w:defUnhideWhenUsed="0" w:defQFormat="0" w:count="382">
-    <w:lsdException w:name="Normal" w:uiPriority="0" w:qFormat="1"/>
-    <w:lsdException w:name="heading 1" w:qFormat="1"/>
-    <w:lsdException w:name="heading 2" w:qFormat="1"/>
-    <w:lsdException w:name="heading 3" w:qFormat="1"/>
-    <w:lsdException w:name="heading 4" w:locked="1" w:semiHidden="1" w:uiPriority="0" w:unhideWhenUsed="1" w:qFormat="1"/>
-    <w:lsdException w:name="heading 5" w:locked="1" w:semiHidden="1" w:uiPriority="0" w:unhideWhenUsed="1" w:qFormat="1"/>
-    <w:lsdException w:name="heading 6" w:locked="1" w:semiHidden="1" w:uiPriority="0" w:unhideWhenUsed="1" w:qFormat="1"/>
-    <w:lsdException w:name="heading 7" w:locked="1" w:semiHidden="1" w:uiPriority="0" w:unhideWhenUsed="1" w:qFormat="1"/>
-    <w:lsdException w:name="heading 8" w:locked="1" w:semiHidden="1" w:uiPriority="0" w:unhideWhenUsed="1" w:qFormat="1"/>
-    <w:lsdException w:name="heading 9" w:locked="1" w:semiHidden="1" w:uiPriority="0" w:unhideWhenUsed="1" w:qFormat="1"/>
-    <w:lsdException w:name="index 1" w:semiHidden="1" w:qFormat="1"/>
-    <w:lsdException w:name="index 2" w:semiHidden="1" w:unhideWhenUsed="1"/>
-    <w:lsdException w:name="index 3" w:semiHidden="1" w:unhideWhenUsed="1"/>
-    <w:lsdException w:name="index 4" w:semiHidden="1" w:unhideWhenUsed="1"/>
-    <w:lsdException w:name="index 5" w:semiHidden="1" w:unhideWhenUsed="1"/>
-    <w:lsdException w:name="index 6" w:semiHidden="1" w:unhideWhenUsed="1"/>
-    <w:lsdException w:name="index 7" w:semiHidden="1" w:unhideWhenUsed="1"/>
-    <w:lsdException w:name="index 8" w:semiHidden="1" w:unhideWhenUsed="1"/>
-    <w:lsdException w:name="index 9" w:semiHidden="1" w:unhideWhenUsed="1"/>
-    <w:lsdException w:name="toc 1" w:qFormat="1"/>
-    <w:lsdException w:name="toc 2" w:uiPriority="39" w:qFormat="1"/>
-    <w:lsdException w:name="toc 3" w:uiPriority="39" w:qFormat="1"/>
-    <w:lsdException w:name="toc 4" w:locked="1" w:uiPriority="0"/>
-    <w:lsdException w:name="toc 5" w:locked="1" w:uiPriority="0"/>
-    <w:lsdException w:name="toc 6" w:locked="1" w:uiPriority="0"/>
-    <w:lsdException w:name="toc 7" w:locked="1" w:uiPriority="0"/>
-    <w:lsdException w:name="toc 8" w:locked="1" w:uiPriority="0"/>
-    <w:lsdException w:name="toc 9" w:locked="1" w:uiPriority="0"/>
-    <w:lsdException w:name="Normal Indent" w:semiHidden="1" w:unhideWhenUsed="1"/>
-    <w:lsdException w:name="footnote text" w:semiHidden="1" w:unhideWhenUsed="1"/>
-    <w:lsdException w:name="annotation text" w:semiHidden="1" w:unhideWhenUsed="1"/>
-    <w:lsdException w:name="header" w:qFormat="1"/>
-    <w:lsdException w:name="footer" w:qFormat="1"/>
-    <w:lsdException w:name="index heading" w:semiHidden="1" w:unhideWhenUsed="1"/>
-    <w:lsdException w:name="caption" w:locked="1" w:semiHidden="1" w:uiPriority="0" w:unhideWhenUsed="1" w:qFormat="1"/>
-    <w:lsdException w:name="table of figures" w:semiHidden="1" w:unhideWhenUsed="1"/>
-    <w:lsdException w:name="envelope address" w:semiHidden="1" w:unhideWhenUsed="1"/>
-    <w:lsdException w:name="envelope return" w:semiHidden="1" w:unhideWhenUsed="1"/>
-    <w:lsdException w:name="footnote reference" w:semiHidden="1" w:unhideWhenUsed="1"/>
-    <w:lsdException w:name="annotation reference" w:semiHidden="1" w:unhideWhenUsed="1"/>
-    <w:lsdException w:name="line number" w:semiHidden="1" w:unhideWhenUsed="1"/>
-    <w:lsdException w:name="page number" w:qFormat="1"/>
-    <w:lsdException w:name="endnote reference" w:semiHidden="1" w:unhideWhenUsed="1"/>
-    <w:lsdException w:name="endnote text" w:semiHidden="1" w:unhideWhenUsed="1"/>
-    <w:lsdException w:name="table of authorities" w:semiHidden="1" w:unhideWhenUsed="1"/>
-    <w:lsdException w:name="macro" w:semiHidden="1" w:unhideWhenUsed="1"/>
-    <w:lsdException w:name="toa heading" w:semiHidden="1" w:unhideWhenUsed="1"/>
-    <w:lsdException w:name="List" w:semiHidden="1" w:unhideWhenUsed="1"/>
-    <w:lsdException w:name="List Bullet" w:semiHidden="1" w:unhideWhenUsed="1"/>
-    <w:lsdException w:name="List Number" w:semiHidden="1" w:unhideWhenUsed="1"/>
-    <w:lsdException w:name="List 2" w:semiHidden="1" w:unhideWhenUsed="1"/>
-    <w:lsdException w:name="List 3" w:semiHidden="1" w:unhideWhenUsed="1"/>
-    <w:lsdException w:name="List 4" w:semiHidden="1" w:unhideWhenUsed="1"/>
-    <w:lsdException w:name="List 5" w:semiHidden="1" w:unhideWhenUsed="1"/>
-    <w:lsdException w:name="List Bullet 2" w:semiHidden="1" w:unhideWhenUsed="1"/>
-    <w:lsdException w:name="List Bullet 3" w:semiHidden="1" w:unhideWhenUsed="1"/>
-    <w:lsdException w:name="List Bullet 4" w:semiHidden="1" w:unhideWhenUsed="1"/>
-    <w:lsdException w:name="List Bullet 5" w:semiHidden="1" w:unhideWhenUsed="1"/>
-    <w:lsdException w:name="List Number 2" w:semiHidden="1" w:unhideWhenUsed="1"/>
-    <w:lsdException w:name="List Number 3" w:semiHidden="1" w:unhideWhenUsed="1"/>
-    <w:lsdException w:name="List Number 4" w:semiHidden="1" w:unhideWhenUsed="1"/>
-    <w:lsdException w:name="List Number 5" w:semiHidden="1" w:unhideWhenUsed="1"/>
-    <w:lsdException w:name="Title" w:locked="1" w:uiPriority="0" w:qFormat="1"/>
-    <w:lsdException w:name="Closing" w:semiHidden="1" w:unhideWhenUsed="1"/>
-    <w:lsdException w:name="Signature" w:semiHidden="1" w:unhideWhenUsed="1"/>
-    <w:lsdException w:name="Default Paragraph Font" w:semiHidden="1" w:uiPriority="1" w:unhideWhenUsed="1"/>
-    <w:lsdException w:name="Body Text" w:semiHidden="1" w:unhideWhenUsed="1"/>
-    <w:lsdException w:name="Body Text Indent" w:semiHidden="1" w:unhideWhenUsed="1"/>
-    <w:lsdException w:name="List Continue" w:semiHidden="1" w:unhideWhenUsed="1"/>
-    <w:lsdException w:name="List Continue 2" w:semiHidden="1" w:unhideWhenUsed="1"/>
-    <w:lsdException w:name="List Continue 3" w:semiHidden="1" w:unhideWhenUsed="1"/>
-    <w:lsdException w:name="List Continue 4" w:semiHidden="1" w:unhideWhenUsed="1"/>
-    <w:lsdException w:name="List Continue 5" w:semiHidden="1" w:unhideWhenUsed="1"/>
-    <w:lsdException w:name="Message Header" w:semiHidden="1" w:unhideWhenUsed="1"/>
-    <w:lsdException w:name="Subtitle" w:locked="1" w:uiPriority="0" w:qFormat="1"/>
-    <w:lsdException w:name="Salutation" w:semiHidden="1" w:unhideWhenUsed="1"/>
-    <w:lsdException w:name="Date" w:semiHidden="1" w:unhideWhenUsed="1"/>
-    <w:lsdException w:name="Body Text First Indent" w:semiHidden="1" w:unhideWhenUsed="1"/>
-    <w:lsdException w:name="Body Text First Indent 2" w:semiHidden="1" w:unhideWhenUsed="1"/>
-    <w:lsdException w:name="Note Heading" w:semiHidden="1" w:unhideWhenUsed="1"/>
-    <w:lsdException w:name="Body Text 2" w:semiHidden="1" w:unhideWhenUsed="1"/>
-    <w:lsdException w:name="Body Text 3" w:semiHidden="1" w:unhideWhenUsed="1"/>
-    <w:lsdException w:name="Body Text Indent 2" w:semiHidden="1" w:unhideWhenUsed="1"/>
-    <w:lsdException w:name="Body Text Indent 3" w:semiHidden="1" w:unhideWhenUsed="1"/>
-    <w:lsdException w:name="Block Text" w:semiHidden="1" w:unhideWhenUsed="1"/>
-    <w:lsdException w:name="Hyperlink" w:qFormat="1"/>
-    <w:lsdException w:name="FollowedHyperlink" w:semiHidden="1" w:unhideWhenUsed="1"/>
-    <w:lsdException w:name="Strong" w:locked="1" w:uiPriority="0" w:qFormat="1"/>
-    <w:lsdException w:name="Emphasis" w:locked="1" w:uiPriority="0" w:qFormat="1"/>
-    <w:lsdException w:name="Document Map" w:semiHidden="1" w:unhideWhenUsed="1"/>
-    <w:lsdException w:name="Plain Text" w:semiHidden="1" w:unhideWhenUsed="1"/>
-    <w:lsdException w:name="E-mail Signature" w:semiHidden="1" w:unhideWhenUsed="1"/>
-    <w:lsdException w:name="HTML Top of Form" w:semiHidden="1" w:unhideWhenUsed="1"/>
-    <w:lsdException w:name="HTML Bottom of Form" w:semiHidden="1" w:unhideWhenUsed="1"/>
-    <w:lsdException w:name="Normal (Web)" w:qFormat="1"/>
-    <w:lsdException w:name="HTML Acronym" w:semiHidden="1" w:unhideWhenUsed="1"/>
-    <w:lsdException w:name="HTML Address" w:semiHidden="1" w:unhideWhenUsed="1"/>
-    <w:lsdException w:name="HTML Cite" w:semiHidden="1" w:unhideWhenUsed="1"/>
-    <w:lsdException w:name="HTML Code" w:semiHidden="1" w:unhideWhenUsed="1"/>
-    <w:lsdException w:name="HTML Definition" w:semiHidden="1" w:unhideWhenUsed="1"/>
-    <w:lsdException w:name="HTML Keyboard" w:semiHidden="1" w:unhideWhenUsed="1"/>
-    <w:lsdException w:name="HTML Preformatted" w:semiHidden="1" w:unhideWhenUsed="1"/>
-    <w:lsdException w:name="HTML Sample" w:semiHidden="1" w:unhideWhenUsed="1"/>
-    <w:lsdException w:name="HTML Typewriter" w:semiHidden="1" w:unhideWhenUsed="1"/>
-    <w:lsdException w:name="HTML Variable" w:semiHidden="1" w:unhideWhenUsed="1"/>
-    <w:lsdException w:name="Normal Table" w:semiHidden="1" w:unhideWhenUsed="1"/>
-    <w:lsdException w:name="annotation subject" w:semiHidden="1" w:unhideWhenUsed="1"/>
-    <w:lsdException w:name="No List" w:semiHidden="1" w:unhideWhenUsed="1"/>
-    <w:lsdException w:name="Outline List 1" w:semiHidden="1" w:unhideWhenUsed="1"/>
-    <w:lsdException w:name="Outline List 2" w:semiHidden="1" w:unhideWhenUsed="1"/>
-    <w:lsdException w:name="Outline List 3" w:semiHidden="1" w:unhideWhenUsed="1"/>
-    <w:lsdException w:name="Table Simple 1" w:semiHidden="1" w:unhideWhenUsed="1"/>
-    <w:lsdException w:name="Table Simple 2" w:semiHidden="1" w:unhideWhenUsed="1"/>
-    <w:lsdException w:name="Table Simple 3" w:semiHidden="1" w:unhideWhenUsed="1"/>
-    <w:lsdException w:name="Table Classic 1" w:semiHidden="1" w:unhideWhenUsed="1"/>
-    <w:lsdException w:name="Table Classic 2" w:semiHidden="1" w:unhideWhenUsed="1"/>
-    <w:lsdException w:name="Table Classic 3" w:semiHidden="1" w:unhideWhenUsed="1"/>
-    <w:lsdException w:name="Table Classic 4" w:semiHidden="1" w:unhideWhenUsed="1"/>
-    <w:lsdException w:name="Table Colorful 1" w:semiHidden="1" w:unhideWhenUsed="1"/>
-    <w:lsdException w:name="Table Colorful 2" w:semiHidden="1" w:unhideWhenUsed="1"/>
-    <w:lsdException w:name="Table Colorful 3" w:semiHidden="1" w:unhideWhenUsed="1"/>
-    <w:lsdException w:name="Table Columns 1" w:semiHidden="1" w:unhideWhenUsed="1"/>
-    <w:lsdException w:name="Table Columns 2" w:semiHidden="1" w:unhideWhenUsed="1"/>
-    <w:lsdException w:name="Table Columns 3" w:semiHidden="1" w:unhideWhenUsed="1"/>
-    <w:lsdException w:name="Table Columns 4" w:semiHidden="1" w:unhideWhenUsed="1"/>
-    <w:lsdException w:name="Table Columns 5" w:semiHidden="1" w:unhideWhenUsed="1"/>
-    <w:lsdException w:name="Table Grid 1" w:semiHidden="1" w:unhideWhenUsed="1"/>
-    <w:lsdException w:name="Table Grid 2" w:semiHidden="1" w:unhideWhenUsed="1"/>
-    <w:lsdException w:name="Table Grid 3" w:semiHidden="1" w:unhideWhenUsed="1"/>
-    <w:lsdException w:name="Table Grid 4" w:semiHidden="1" w:unhideWhenUsed="1"/>
-    <w:lsdException w:name="Table Grid 5" w:semiHidden="1" w:unhideWhenUsed="1"/>
-    <w:lsdException w:name="Table Grid 6" w:semiHidden="1" w:unhideWhenUsed="1"/>
-    <w:lsdException w:name="Table Grid 7" w:semiHidden="1" w:unhideWhenUsed="1"/>
-    <w:lsdException w:name="Table Grid 8" w:semiHidden="1" w:unhideWhenUsed="1"/>
-    <w:lsdException w:name="Table List 1" w:semiHidden="1" w:unhideWhenUsed="1"/>
-    <w:lsdException w:name="Table List 2" w:semiHidden="1" w:unhideWhenUsed="1"/>
-    <w:lsdException w:name="Table List 3" w:semiHidden="1" w:unhideWhenUsed="1"/>
-    <w:lsdException w:name="Table List 4" w:semiHidden="1" w:unhideWhenUsed="1"/>
-    <w:lsdException w:name="Table List 5" w:semiHidden="1" w:unhideWhenUsed="1"/>
-    <w:lsdException w:name="Table List 6" w:semiHidden="1" w:unhideWhenUsed="1"/>
-    <w:lsdException w:name="Table List 7" w:semiHidden="1" w:unhideWhenUsed="1"/>
-    <w:lsdException w:name="Table List 8" w:semiHidden="1" w:unhideWhenUsed="1"/>
-    <w:lsdException w:name="Table 3D effects 1" w:semiHidden="1" w:unhideWhenUsed="1"/>
-    <w:lsdException w:name="Table 3D effects 2" w:semiHidden="1" w:unhideWhenUsed="1"/>
-    <w:lsdException w:name="Table 3D effects 3" w:semiHidden="1" w:unhideWhenUsed="1"/>
-    <w:lsdException w:name="Table Contemporary" w:semiHidden="1" w:unhideWhenUsed="1"/>
-    <w:lsdException w:name="Table Elegant" w:semiHidden="1" w:unhideWhenUsed="1"/>
-    <w:lsdException w:name="Table Professional" w:semiHidden="1" w:unhideWhenUsed="1"/>
-    <w:lsdException w:name="Table Subtle 1" w:semiHidden="1" w:unhideWhenUsed="1"/>
-    <w:lsdException w:name="Table Subtle 2" w:semiHidden="1" w:unhideWhenUsed="1"/>
-    <w:lsdException w:name="Table Web 1" w:semiHidden="1" w:unhideWhenUsed="1"/>
-    <w:lsdException w:name="Table Web 2" w:semiHidden="1" w:unhideWhenUsed="1"/>
-    <w:lsdException w:name="Table Web 3" w:semiHidden="1" w:unhideWhenUsed="1"/>
-    <w:lsdException w:name="Balloon Text" w:unhideWhenUsed="1" w:qFormat="1"/>
-    <w:lsdException w:name="Table Grid" w:qFormat="1"/>
-    <w:lsdException w:name="Table Theme" w:semiHidden="1" w:unhideWhenUsed="1"/>
-    <w:lsdException w:name="Note Level 1" w:semiHidden="1" w:unhideWhenUsed="1"/>
-    <w:lsdException w:name="Note Level 2" w:semiHidden="1" w:unhideWhenUsed="1"/>
-    <w:lsdException w:name="Note Level 3" w:semiHidden="1" w:unhideWhenUsed="1"/>
-    <w:lsdException w:name="Note Level 4" w:semiHidden="1" w:unhideWhenUsed="1"/>
-    <w:lsdException w:name="Note Level 5" w:semiHidden="1" w:unhideWhenUsed="1"/>
-    <w:lsdException w:name="Note Level 6" w:semiHidden="1" w:unhideWhenUsed="1"/>
-    <w:lsdException w:name="Note Level 7" w:semiHidden="1" w:unhideWhenUsed="1"/>
-    <w:lsdException w:name="Note Level 8" w:semiHidden="1" w:unhideWhenUsed="1"/>
-    <w:lsdException w:name="Note Level 9" w:semiHidden="1" w:unhideWhenUsed="1"/>
-    <w:lsdException w:name="Placeholder Text" w:semiHidden="1" w:unhideWhenUsed="1"/>
-    <w:lsdException w:name="No Spacing" w:semiHidden="1" w:unhideWhenUsed="1"/>
-    <w:lsdException w:name="Light Shading" w:uiPriority="60"/>
-    <w:lsdException w:name="Light List" w:uiPriority="61"/>
-    <w:lsdException w:name="Light Grid" w:uiPriority="62"/>
-    <w:lsdException w:name="Medium Shading 1" w:uiPriority="63"/>
-    <w:lsdException w:name="Medium Shading 2" w:uiPriority="64"/>
-    <w:lsdException w:name="Medium List 1" w:uiPriority="65"/>
-    <w:lsdException w:name="Medium List 2" w:uiPriority="66"/>
-    <w:lsdException w:name="Medium Grid 1" w:uiPriority="67"/>
-    <w:lsdException w:name="Medium Grid 2" w:uiPriority="68"/>
-    <w:lsdException w:name="Medium Grid 3" w:uiPriority="69"/>
-    <w:lsdException w:name="Dark List" w:uiPriority="70"/>
-    <w:lsdException w:name="Colorful Shading" w:uiPriority="71"/>
-    <w:lsdException w:name="Colorful List" w:uiPriority="72"/>
-    <w:lsdException w:name="Colorful Grid" w:uiPriority="73"/>
-    <w:lsdException w:name="Light Shading Accent 1" w:uiPriority="60"/>
-    <w:lsdException w:name="Light List Accent 1" w:uiPriority="61"/>
-    <w:lsdException w:name="Light Grid Accent 1" w:uiPriority="62"/>
-    <w:lsdException w:name="Medium Shading 1 Accent 1" w:uiPriority="63"/>
-    <w:lsdException w:name="Medium Shading 2 Accent 1" w:uiPriority="64"/>
-    <w:lsdException w:name="Medium List 1 Accent 1" w:uiPriority="65"/>
-    <w:lsdException w:name="Revision" w:semiHidden="1"/>
-    <w:lsdException w:name="List Paragraph" w:qFormat="1"/>
-    <w:lsdException w:name="Medium List 2 Accent 1" w:uiPriority="66"/>
-    <w:lsdException w:name="Medium Grid 1 Accent 1" w:uiPriority="67"/>
-    <w:lsdException w:name="Medium Grid 2 Accent 1" w:uiPriority="68"/>
-    <w:lsdException w:name="Medium Grid 3 Accent 1" w:uiPriority="69"/>
-    <w:lsdException w:name="Dark List Accent 1" w:uiPriority="70"/>
-    <w:lsdException w:name="Colorful Shading Accent 1" w:uiPriority="71"/>
-    <w:lsdException w:name="Colorful List Accent 1" w:uiPriority="72"/>
-    <w:lsdException w:name="Colorful Grid Accent 1" w:uiPriority="73"/>
-    <w:lsdException w:name="Light Shading Accent 2" w:uiPriority="60"/>
-    <w:lsdException w:name="Light List Accent 2" w:uiPriority="61"/>
-    <w:lsdException w:name="Light Grid Accent 2" w:uiPriority="62"/>
-    <w:lsdException w:name="Medium Shading 1 Accent 2" w:uiPriority="63"/>
-    <w:lsdException w:name="Medium Shading 2 Accent 2" w:uiPriority="64"/>
-    <w:lsdException w:name="Medium List 1 Accent 2" w:uiPriority="65"/>
-    <w:lsdException w:name="Medium List 2 Accent 2" w:uiPriority="66"/>
-    <w:lsdException w:name="Medium Grid 1 Accent 2" w:uiPriority="67"/>
-    <w:lsdException w:name="Medium Grid 2 Accent 2" w:uiPriority="68"/>
-    <w:lsdException w:name="Medium Grid 3 Accent 2" w:uiPriority="69"/>
-    <w:lsdException w:name="Dark List Accent 2" w:uiPriority="70"/>
-    <w:lsdException w:name="Colorful Shading Accent 2" w:uiPriority="71"/>
-    <w:lsdException w:name="Colorful List Accent 2" w:uiPriority="72"/>
-    <w:lsdException w:name="Colorful Grid Accent 2" w:uiPriority="73"/>
-    <w:lsdException w:name="Light Shading Accent 3" w:uiPriority="60"/>
-    <w:lsdException w:name="Light List Accent 3" w:uiPriority="61"/>
-    <w:lsdException w:name="Light Grid Accent 3" w:uiPriority="62"/>
-    <w:lsdException w:name="Medium Shading 1 Accent 3" w:uiPriority="63"/>
-    <w:lsdException w:name="Medium Shading 2 Accent 3" w:uiPriority="64"/>
-    <w:lsdException w:name="Medium List 1 Accent 3" w:uiPriority="65"/>
-    <w:lsdException w:name="Medium List 2 Accent 3" w:uiPriority="66"/>
-    <w:lsdException w:name="Medium Grid 1 Accent 3" w:uiPriority="67"/>
-    <w:lsdException w:name="Medium Grid 2 Accent 3" w:uiPriority="68"/>
-    <w:lsdException w:name="Medium Grid 3 Accent 3" w:uiPriority="69"/>
-    <w:lsdException w:name="Dark List Accent 3" w:uiPriority="70"/>
-    <w:lsdException w:name="Colorful Shading Accent 3" w:uiPriority="71"/>
-    <w:lsdException w:name="Colorful List Accent 3" w:uiPriority="72"/>
-    <w:lsdException w:name="Colorful Grid Accent 3" w:uiPriority="73"/>
-    <w:lsdException w:name="Light Shading Accent 4" w:uiPriority="60"/>
-    <w:lsdException w:name="Light List Accent 4" w:uiPriority="61"/>
-    <w:lsdException w:name="Light Grid Accent 4" w:uiPriority="62"/>
-    <w:lsdException w:name="Medium Shading 1 Accent 4" w:uiPriority="63"/>
-    <w:lsdException w:name="Medium Shading 2 Accent 4" w:uiPriority="64"/>
-    <w:lsdException w:name="Medium List 1 Accent 4" w:uiPriority="65"/>
-    <w:lsdException w:name="Medium List 2 Accent 4" w:uiPriority="66"/>
-    <w:lsdException w:name="Medium Grid 1 Accent 4" w:uiPriority="67"/>
-    <w:lsdException w:name="Medium Grid 2 Accent 4" w:uiPriority="68"/>
-    <w:lsdException w:name="Medium Grid 3 Accent 4" w:uiPriority="69"/>
-    <w:lsdException w:name="Dark List Accent 4" w:uiPriority="70"/>
-    <w:lsdException w:name="Colorful Shading Accent 4" w:uiPriority="71"/>
-    <w:lsdException w:name="Colorful List Accent 4" w:uiPriority="72"/>
-    <w:lsdException w:name="Colorful Grid Accent 4" w:uiPriority="73"/>
-    <w:lsdException w:name="Light Shading Accent 5" w:uiPriority="60"/>
-    <w:lsdException w:name="Light List Accent 5" w:uiPriority="61"/>
-    <w:lsdException w:name="Light Grid Accent 5" w:uiPriority="62"/>
-    <w:lsdException w:name="Medium Shading 1 Accent 5" w:uiPriority="63"/>
-    <w:lsdException w:name="Medium Shading 2 Accent 5" w:uiPriority="64"/>
-    <w:lsdException w:name="Medium List 1 Accent 5" w:uiPriority="65"/>
-    <w:lsdException w:name="Medium List 2 Accent 5" w:uiPriority="66"/>
-    <w:lsdException w:name="Medium Grid 1 Accent 5" w:uiPriority="67"/>
-    <w:lsdException w:name="Medium Grid 2 Accent 5" w:uiPriority="68"/>
-    <w:lsdException w:name="Medium Grid 3 Accent 5" w:uiPriority="69"/>
-    <w:lsdException w:name="Dark List Accent 5" w:uiPriority="70"/>
-    <w:lsdException w:name="Colorful Shading Accent 5" w:uiPriority="71"/>
-    <w:lsdException w:name="Colorful List Accent 5" w:uiPriority="72"/>
-    <w:lsdException w:name="Colorful Grid Accent 5" w:uiPriority="73"/>
-    <w:lsdException w:name="Light Shading Accent 6" w:uiPriority="60"/>
-    <w:lsdException w:name="Light List Accent 6" w:uiPriority="61"/>
-    <w:lsdException w:name="Light Grid Accent 6" w:uiPriority="62"/>
-    <w:lsdException w:name="Medium Shading 1 Accent 6" w:uiPriority="63"/>
-    <w:lsdException w:name="Medium Shading 2 Accent 6" w:uiPriority="64"/>
-    <w:lsdException w:name="Medium List 1 Accent 6" w:uiPriority="65"/>
-    <w:lsdException w:name="Medium List 2 Accent 6" w:uiPriority="66"/>
-    <w:lsdException w:name="Medium Grid 1 Accent 6" w:uiPriority="67"/>
-    <w:lsdException w:name="Medium Grid 2 Accent 6" w:uiPriority="68"/>
-    <w:lsdException w:name="Medium Grid 3 Accent 6" w:uiPriority="69"/>
-    <w:lsdException w:name="Dark List Accent 6" w:uiPriority="70"/>
-    <w:lsdException w:name="Colorful Shading Accent 6" w:uiPriority="71"/>
-    <w:lsdException w:name="Colorful List Accent 6" w:uiPriority="72"/>
-    <w:lsdException w:name="Colorful Grid Accent 6" w:uiPriority="73"/>
-    <w:lsdException w:name="Subtle Emphasis" w:uiPriority="19" w:qFormat="1"/>
-    <w:lsdException w:name="Intense Emphasis" w:uiPriority="21" w:qFormat="1"/>
-    <w:lsdException w:name="Subtle Reference" w:uiPriority="31" w:qFormat="1"/>
-    <w:lsdException w:name="Intense Reference" w:uiPriority="32" w:qFormat="1"/>
-    <w:lsdException w:name="Book Title" w:uiPriority="33" w:qFormat="1"/>
-    <w:lsdException w:name="Bibliography" w:semiHidden="1" w:uiPriority="37" w:unhideWhenUsed="1"/>
-    <w:lsdException w:name="TOC Heading" w:semiHidden="1" w:uiPriority="39" w:unhideWhenUsed="1" w:qFormat="1"/>
-    <w:lsdException w:name="Plain Table 1" w:uiPriority="41"/>
-    <w:lsdException w:name="Plain Table 2" w:uiPriority="42"/>
-    <w:lsdException w:name="Plain Table 3" w:uiPriority="43"/>
-    <w:lsdException w:name="Plain Table 4" w:uiPriority="44"/>
-    <w:lsdException w:name="Plain Table 5" w:uiPriority="45"/>
-    <w:lsdException w:name="Grid Table Light" w:uiPriority="40"/>
-    <w:lsdException w:name="Grid Table 1 Light" w:uiPriority="46"/>
-    <w:lsdException w:name="Grid Table 2" w:uiPriority="47"/>
-    <w:lsdException w:name="Grid Table 3" w:uiPriority="48"/>
-    <w:lsdException w:name="Grid Table 4" w:uiPriority="49"/>
-    <w:lsdException w:name="Grid Table 5 Dark" w:uiPriority="50"/>
-    <w:lsdException w:name="Grid Table 6 Colorful" w:uiPriority="51"/>
-    <w:lsdException w:name="Grid Table 7 Colorful" w:uiPriority="52"/>
-    <w:lsdException w:name="Grid Table 1 Light Accent 1" w:uiPriority="46"/>
-    <w:lsdException w:name="Grid Table 2 Accent 1" w:uiPriority="47"/>
-    <w:lsdException w:name="Grid Table 3 Accent 1" w:uiPriority="48"/>
-    <w:lsdException w:name="Grid Table 4 Accent 1" w:uiPriority="49"/>
-    <w:lsdException w:name="Grid Table 5 Dark Accent 1" w:uiPriority="50"/>
-    <w:lsdException w:name="Grid Table 6 Colorful Accent 1" w:uiPriority="51"/>
-    <w:lsdException w:name="Grid Table 7 Colorful Accent 1" w:uiPriority="52"/>
-    <w:lsdException w:name="Grid Table 1 Light Accent 2" w:uiPriority="46"/>
-    <w:lsdException w:name="Grid Table 2 Accent 2" w:uiPriority="47"/>
-    <w:lsdException w:name="Grid Table 3 Accent 2" w:uiPriority="48"/>
-    <w:lsdException w:name="Grid Table 4 Accent 2" w:uiPriority="49"/>
-    <w:lsdException w:name="Grid Table 5 Dark Accent 2" w:uiPriority="50"/>
-    <w:lsdException w:name="Grid Table 6 Colorful Accent 2" w:uiPriority="51"/>
-    <w:lsdException w:name="Grid Table 7 Colorful Accent 2" w:uiPriority="52"/>
-    <w:lsdException w:name="Grid Table 1 Light Accent 3" w:uiPriority="46"/>
-    <w:lsdException w:name="Grid Table 2 Accent 3" w:uiPriority="47"/>
-    <w:lsdException w:name="Grid Table 3 Accent 3" w:uiPriority="48"/>
-    <w:lsdException w:name="Grid Table 4 Accent 3" w:uiPriority="49"/>
-    <w:lsdException w:name="Grid Table 5 Dark Accent 3" w:uiPriority="50"/>
-    <w:lsdException w:name="Grid Table 6 Colorful Accent 3" w:uiPriority="51"/>
-    <w:lsdException w:name="Grid Table 7 Colorful Accent 3" w:uiPriority="52"/>
-    <w:lsdException w:name="Grid Table 1 Light Accent 4" w:uiPriority="46"/>
-    <w:lsdException w:name="Grid Table 2 Accent 4" w:uiPriority="47"/>
-    <w:lsdException w:name="Grid Table 3 Accent 4" w:uiPriority="48"/>
-    <w:lsdException w:name="Grid Table 4 Accent 4" w:uiPriority="49"/>
-    <w:lsdException w:name="Grid Table 5 Dark Accent 4" w:uiPriority="50"/>
-    <w:lsdException w:name="Grid Table 6 Colorful Accent 4" w:uiPriority="51"/>
-    <w:lsdException w:name="Grid Table 7 Colorful Accent 4" w:uiPriority="52"/>
-    <w:lsdException w:name="Grid Table 1 Light Accent 5" w:uiPriority="46"/>
-    <w:lsdException w:name="Grid Table 2 Accent 5" w:uiPriority="47"/>
-    <w:lsdException w:name="Grid Table 3 Accent 5" w:uiPriority="48"/>
-    <w:lsdException w:name="Grid Table 4 Accent 5" w:uiPriority="49"/>
-    <w:lsdException w:name="Grid Table 5 Dark Accent 5" w:uiPriority="50"/>
-    <w:lsdException w:name="Grid Table 6 Colorful Accent 5" w:uiPriority="51"/>
-    <w:lsdException w:name="Grid Table 7 Colorful Accent 5" w:uiPriority="52"/>
-    <w:lsdException w:name="Grid Table 1 Light Accent 6" w:uiPriority="46"/>
-    <w:lsdException w:name="Grid Table 2 Accent 6" w:uiPriority="47"/>
-    <w:lsdException w:name="Grid Table 3 Accent 6" w:uiPriority="48"/>
-    <w:lsdException w:name="Grid Table 4 Accent 6" w:uiPriority="49"/>
-    <w:lsdException w:name="Grid Table 5 Dark Accent 6" w:uiPriority="50"/>
-    <w:lsdException w:name="Grid Table 6 Colorful Accent 6" w:uiPriority="51"/>
-    <w:lsdException w:name="Grid Table 7 Colorful Accent 6" w:uiPriority="52"/>
-    <w:lsdException w:name="List Table 1 Light" w:uiPriority="46"/>
-    <w:lsdException w:name="List Table 2" w:uiPriority="47"/>
-    <w:lsdException w:name="List Table 3" w:uiPriority="48"/>
-    <w:lsdException w:name="List Table 4" w:uiPriority="49"/>
-    <w:lsdException w:name="List Table 5 Dark" w:uiPriority="50"/>
-    <w:lsdException w:name="List Table 6 Colorful" w:uiPriority="51"/>
-    <w:lsdException w:name="List Table 7 Colorful" w:uiPriority="52"/>
-    <w:lsdException w:name="List Table 1 Light Accent 1" w:uiPriority="46"/>
-    <w:lsdException w:name="List Table 2 Accent 1" w:uiPriority="47"/>
-    <w:lsdException w:name="List Table 3 Accent 1" w:uiPriority="48"/>
-    <w:lsdException w:name="List Table 4 Accent 1" w:uiPriority="49"/>
-    <w:lsdException w:name="List Table 5 Dark Accent 1" w:uiPriority="50"/>
-    <w:lsdException w:name="List Table 6 Colorful Accent 1" w:uiPriority="51"/>
-    <w:lsdException w:name="List Table 7 Colorful Accent 1" w:uiPriority="52"/>
-    <w:lsdException w:name="List Table 1 Light Accent 2" w:uiPriority="46"/>
-    <w:lsdException w:name="List Table 2 Accent 2" w:uiPriority="47"/>
-    <w:lsdException w:name="List Table 3 Accent 2" w:uiPriority="48"/>
-    <w:lsdException w:name="List Table 4 Accent 2" w:uiPriority="49"/>
-    <w:lsdException w:name="List Table 5 Dark Accent 2" w:uiPriority="50"/>
-    <w:lsdException w:name="List Table 6 Colorful Accent 2" w:uiPriority="51"/>
-    <w:lsdException w:name="List Table 7 Colorful Accent 2" w:uiPriority="52"/>
-    <w:lsdException w:name="List Table 1 Light Accent 3" w:uiPriority="46"/>
-    <w:lsdException w:name="List Table 2 Accent 3" w:uiPriority="47"/>
-    <w:lsdException w:name="List Table 3 Accent 3" w:uiPriority="48"/>
-    <w:lsdException w:name="List Table 4 Accent 3" w:uiPriority="49"/>
-    <w:lsdException w:name="List Table 5 Dark Accent 3" w:uiPriority="50"/>
-    <w:lsdException w:name="List Table 6 Colorful Accent 3" w:uiPriority="51"/>
-    <w:lsdException w:name="List Table 7 Colorful Accent 3" w:uiPriority="52"/>
-    <w:lsdException w:name="List Table 1 Light Accent 4" w:uiPriority="46"/>
-    <w:lsdException w:name="List Table 2 Accent 4" w:uiPriority="47"/>
-    <w:lsdException w:name="List Table 3 Accent 4" w:uiPriority="48"/>
-    <w:lsdException w:name="List Table 4 Accent 4" w:uiPriority="49"/>
-    <w:lsdException w:name="List Table 5 Dark Accent 4" w:uiPriority="50"/>
-    <w:lsdException w:name="List Table 6 Colorful Accent 4" w:uiPriority="51"/>
-    <w:lsdException w:name="List Table 7 Colorful Accent 4" w:uiPriority="52"/>
-    <w:lsdException w:name="List Table 1 Light Accent 5" w:uiPriority="46"/>
-    <w:lsdException w:name="List Table 2 Accent 5" w:uiPriority="47"/>
-    <w:lsdException w:name="List Table 3 Accent 5" w:uiPriority="48"/>
-    <w:lsdException w:name="List Table 4 Accent 5" w:uiPriority="49"/>
-    <w:lsdException w:name="List Table 5 Dark Accent 5" w:uiPriority="50"/>
-    <w:lsdException w:name="List Table 6 Colorful Accent 5" w:uiPriority="51"/>
-    <w:lsdException w:name="List Table 7 Colorful Accent 5" w:uiPriority="52"/>
-    <w:lsdException w:name="List Table 1 Light Accent 6" w:uiPriority="46"/>
-    <w:lsdException w:name="List Table 2 Accent 6" w:uiPriority="47"/>
-    <w:lsdException w:name="List Table 3 Accent 6" w:uiPriority="48"/>
-    <w:lsdException w:name="List Table 4 Accent 6" w:uiPriority="49"/>
-    <w:lsdException w:name="List Table 5 Dark Accent 6" w:uiPriority="50"/>
-    <w:lsdException w:name="List Table 6 Colorful Accent 6" w:uiPriority="51"/>
-    <w:lsdException w:name="List Table 7 Colorful Accent 6" w:uiPriority="52"/>
-    <w:lsdException w:name="Mention" w:semiHidden="1" w:unhideWhenUsed="1"/>
-    <w:lsdException w:name="Smart Hyperlink" w:semiHidden="1" w:unhideWhenUsed="1"/>
+  <w:latentStyles w:defLockedState="0" w:defUIPriority="99" w:defSemiHidden="1" w:defUnhideWhenUsed="1" w:defQFormat="0" w:count="267">
+    <w:lsdException w:name="Normal" w:semiHidden="0" w:uiPriority="0" w:unhideWhenUsed="0" w:qFormat="1"/>
+    <w:lsdException w:name="heading 1" w:semiHidden="0" w:unhideWhenUsed="0" w:qFormat="1"/>
+    <w:lsdException w:name="heading 2" w:semiHidden="0" w:unhideWhenUsed="0" w:qFormat="1"/>
+    <w:lsdException w:name="heading 3" w:semiHidden="0" w:unhideWhenUsed="0" w:qFormat="1"/>
+    <w:lsdException w:name="heading 4" w:locked="1" w:uiPriority="0" w:qFormat="1"/>
+    <w:lsdException w:name="heading 5" w:locked="1" w:uiPriority="0" w:qFormat="1"/>
+    <w:lsdException w:name="heading 6" w:locked="1" w:uiPriority="0" w:qFormat="1"/>
+    <w:lsdException w:name="heading 7" w:locked="1" w:uiPriority="0" w:qFormat="1"/>
+    <w:lsdException w:name="heading 8" w:locked="1" w:uiPriority="0" w:qFormat="1"/>
+    <w:lsdException w:name="heading 9" w:locked="1" w:uiPriority="0" w:qFormat="1"/>
+    <w:lsdException w:name="index 1" w:unhideWhenUsed="0" w:qFormat="1"/>
+    <w:lsdException w:name="toc 1" w:semiHidden="0" w:unhideWhenUsed="0" w:qFormat="1"/>
+    <w:lsdException w:name="toc 2" w:semiHidden="0" w:uiPriority="39" w:unhideWhenUsed="0" w:qFormat="1"/>
+    <w:lsdException w:name="toc 3" w:semiHidden="0" w:uiPriority="39" w:unhideWhenUsed="0" w:qFormat="1"/>
+    <w:lsdException w:name="toc 4" w:locked="1" w:semiHidden="0" w:uiPriority="0" w:unhideWhenUsed="0"/>
+    <w:lsdException w:name="toc 5" w:locked="1" w:semiHidden="0" w:uiPriority="0" w:unhideWhenUsed="0"/>
+    <w:lsdException w:name="toc 6" w:locked="1" w:semiHidden="0" w:uiPriority="0" w:unhideWhenUsed="0"/>
+    <w:lsdException w:name="toc 7" w:locked="1" w:semiHidden="0" w:uiPriority="0" w:unhideWhenUsed="0"/>
+    <w:lsdException w:name="toc 8" w:locked="1" w:semiHidden="0" w:uiPriority="0" w:unhideWhenUsed="0"/>
+    <w:lsdException w:name="toc 9" w:locked="1" w:semiHidden="0" w:uiPriority="0" w:unhideWhenUsed="0"/>
+    <w:lsdException w:name="header" w:semiHidden="0" w:unhideWhenUsed="0" w:qFormat="1"/>
+    <w:lsdException w:name="footer" w:semiHidden="0" w:unhideWhenUsed="0" w:qFormat="1"/>
+    <w:lsdException w:name="caption" w:locked="1" w:uiPriority="0" w:qFormat="1"/>
+    <w:lsdException w:name="page number" w:semiHidden="0" w:unhideWhenUsed="0" w:qFormat="1"/>
+    <w:lsdException w:name="Title" w:locked="1" w:semiHidden="0" w:uiPriority="0" w:unhideWhenUsed="0" w:qFormat="1"/>
+    <w:lsdException w:name="Default Paragraph Font" w:uiPriority="1"/>
+    <w:lsdException w:name="Subtitle" w:locked="1" w:semiHidden="0" w:uiPriority="0" w:unhideWhenUsed="0" w:qFormat="1"/>
+    <w:lsdException w:name="Hyperlink" w:semiHidden="0" w:unhideWhenUsed="0" w:qFormat="1"/>
+    <w:lsdException w:name="Strong" w:locked="1" w:semiHidden="0" w:uiPriority="0" w:unhideWhenUsed="0" w:qFormat="1"/>
+    <w:lsdException w:name="Emphasis" w:locked="1" w:semiHidden="0" w:uiPriority="0" w:unhideWhenUsed="0" w:qFormat="1"/>
+    <w:lsdException w:name="Normal (Web)" w:semiHidden="0" w:unhideWhenUsed="0" w:qFormat="1"/>
+    <w:lsdException w:name="Balloon Text" w:semiHidden="0" w:qFormat="1"/>
+    <w:lsdException w:name="Table Grid" w:semiHidden="0" w:unhideWhenUsed="0" w:qFormat="1"/>
+    <w:lsdException w:name="Light Shading" w:semiHidden="0" w:uiPriority="60" w:unhideWhenUsed="0"/>
+    <w:lsdException w:name="Light List" w:semiHidden="0" w:uiPriority="61" w:unhideWhenUsed="0"/>
+    <w:lsdException w:name="Light Grid" w:semiHidden="0" w:uiPriority="62" w:unhideWhenUsed="0"/>
+    <w:lsdException w:name="Medium Shading 1" w:semiHidden="0" w:uiPriority="63" w:unhideWhenUsed="0"/>
+    <w:lsdException w:name="Medium Shading 2" w:semiHidden="0" w:uiPriority="64" w:unhideWhenUsed="0"/>
+    <w:lsdException w:name="Medium List 1" w:semiHidden="0" w:uiPriority="65" w:unhideWhenUsed="0"/>
+    <w:lsdException w:name="Medium List 2" w:semiHidden="0" w:uiPriority="66" w:unhideWhenUsed="0"/>
+    <w:lsdException w:name="Medium Grid 1" w:semiHidden="0" w:uiPriority="67" w:unhideWhenUsed="0"/>
+    <w:lsdException w:name="Medium Grid 2" w:semiHidden="0" w:uiPriority="68" w:unhideWhenUsed="0"/>
+    <w:lsdException w:name="Medium Grid 3" w:semiHidden="0" w:uiPriority="69" w:unhideWhenUsed="0"/>
+    <w:lsdException w:name="Dark List" w:semiHidden="0" w:uiPriority="70" w:unhideWhenUsed="0"/>
+    <w:lsdException w:name="Colorful Shading" w:semiHidden="0" w:uiPriority="71" w:unhideWhenUsed="0"/>
+    <w:lsdException w:name="Colorful List" w:semiHidden="0" w:uiPriority="72" w:unhideWhenUsed="0"/>
+    <w:lsdException w:name="Colorful Grid" w:semiHidden="0" w:uiPriority="73" w:unhideWhenUsed="0"/>
+    <w:lsdException w:name="Light Shading Accent 1" w:semiHidden="0" w:uiPriority="60" w:unhideWhenUsed="0"/>
+    <w:lsdException w:name="Light List Accent 1" w:semiHidden="0" w:uiPriority="61" w:unhideWhenUsed="0"/>
+    <w:lsdException w:name="Light Grid Accent 1" w:semiHidden="0" w:uiPriority="62" w:unhideWhenUsed="0"/>
+    <w:lsdException w:name="Medium Shading 1 Accent 1" w:semiHidden="0" w:uiPriority="63" w:unhideWhenUsed="0"/>
+    <w:lsdException w:name="Medium Shading 2 Accent 1" w:semiHidden="0" w:uiPriority="64" w:unhideWhenUsed="0"/>
+    <w:lsdException w:name="Medium List 1 Accent 1" w:semiHidden="0" w:uiPriority="65" w:unhideWhenUsed="0"/>
+    <w:lsdException w:name="Revision" w:unhideWhenUsed="0"/>
+    <w:lsdException w:name="List Paragraph" w:semiHidden="0" w:unhideWhenUsed="0" w:qFormat="1"/>
+    <w:lsdException w:name="Quote" w:semiHidden="0" w:unhideWhenUsed="0"/>
+    <w:lsdException w:name="Intense Quote" w:semiHidden="0" w:unhideWhenUsed="0"/>
+    <w:lsdException w:name="Medium List 2 Accent 1" w:semiHidden="0" w:uiPriority="66" w:unhideWhenUsed="0"/>
+    <w:lsdException w:name="Medium Grid 1 Accent 1" w:semiHidden="0" w:uiPriority="67" w:unhideWhenUsed="0"/>
+    <w:lsdException w:name="Medium Grid 2 Accent 1" w:semiHidden="0" w:uiPriority="68" w:unhideWhenUsed="0"/>
+    <w:lsdException w:name="Medium Grid 3 Accent 1" w:semiHidden="0" w:uiPriority="69" w:unhideWhenUsed="0"/>
+    <w:lsdException w:name="Dark List Accent 1" w:semiHidden="0" w:uiPriority="70" w:unhideWhenUsed="0"/>
+    <w:lsdException w:name="Colorful Shading Accent 1" w:semiHidden="0" w:uiPriority="71" w:unhideWhenUsed="0"/>
+    <w:lsdException w:name="Colorful List Accent 1" w:semiHidden="0" w:uiPriority="72" w:unhideWhenUsed="0"/>
+    <w:lsdException w:name="Colorful Grid Accent 1" w:semiHidden="0" w:uiPriority="73" w:unhideWhenUsed="0"/>
+    <w:lsdException w:name="Light Shading Accent 2" w:semiHidden="0" w:uiPriority="60" w:unhideWhenUsed="0"/>
+    <w:lsdException w:name="Light List Accent 2" w:semiHidden="0" w:uiPriority="61" w:unhideWhenUsed="0"/>
+    <w:lsdException w:name="Light Grid Accent 2" w:semiHidden="0" w:uiPriority="62" w:unhideWhenUsed="0"/>
+    <w:lsdException w:name="Medium Shading 1 Accent 2" w:semiHidden="0" w:uiPriority="63" w:unhideWhenUsed="0"/>
+    <w:lsdException w:name="Medium Shading 2 Accent 2" w:semiHidden="0" w:uiPriority="64" w:unhideWhenUsed="0"/>
+    <w:lsdException w:name="Medium List 1 Accent 2" w:semiHidden="0" w:uiPriority="65" w:unhideWhenUsed="0"/>
+    <w:lsdException w:name="Medium List 2 Accent 2" w:semiHidden="0" w:uiPriority="66" w:unhideWhenUsed="0"/>
+    <w:lsdException w:name="Medium Grid 1 Accent 2" w:semiHidden="0" w:uiPriority="67" w:unhideWhenUsed="0"/>
+    <w:lsdException w:name="Medium Grid 2 Accent 2" w:semiHidden="0" w:uiPriority="68" w:unhideWhenUsed="0"/>
+    <w:lsdException w:name="Medium Grid 3 Accent 2" w:semiHidden="0" w:uiPriority="69" w:unhideWhenUsed="0"/>
+    <w:lsdException w:name="Dark List Accent 2" w:semiHidden="0" w:uiPriority="70" w:unhideWhenUsed="0"/>
+    <w:lsdException w:name="Colorful Shading Accent 2" w:semiHidden="0" w:uiPriority="71" w:unhideWhenUsed="0"/>
+    <w:lsdException w:name="Colorful List Accent 2" w:semiHidden="0" w:uiPriority="72" w:unhideWhenUsed="0"/>
+    <w:lsdException w:name="Colorful Grid Accent 2" w:semiHidden="0" w:uiPriority="73" w:unhideWhenUsed="0"/>
+    <w:lsdException w:name="Light Shading Accent 3" w:semiHidden="0" w:uiPriority="60" w:unhideWhenUsed="0"/>
+    <w:lsdException w:name="Light List Accent 3" w:semiHidden="0" w:uiPriority="61" w:unhideWhenUsed="0"/>
+    <w:lsdException w:name="Light Grid Accent 3" w:semiHidden="0" w:uiPriority="62" w:unhideWhenUsed="0"/>
+    <w:lsdException w:name="Medium Shading 1 Accent 3" w:semiHidden="0" w:uiPriority="63" w:unhideWhenUsed="0"/>
+    <w:lsdException w:name="Medium Shading 2 Accent 3" w:semiHidden="0" w:uiPriority="64" w:unhideWhenUsed="0"/>
+    <w:lsdException w:name="Medium List 1 Accent 3" w:semiHidden="0" w:uiPriority="65" w:unhideWhenUsed="0"/>
+    <w:lsdException w:name="Medium List 2 Accent 3" w:semiHidden="0" w:uiPriority="66" w:unhideWhenUsed="0"/>
+    <w:lsdException w:name="Medium Grid 1 Accent 3" w:semiHidden="0" w:uiPriority="67" w:unhideWhenUsed="0"/>
+    <w:lsdException w:name="Medium Grid 2 Accent 3" w:semiHidden="0" w:uiPriority="68" w:unhideWhenUsed="0"/>
+    <w:lsdException w:name="Medium Grid 3 Accent 3" w:semiHidden="0" w:uiPriority="69" w:unhideWhenUsed="0"/>
+    <w:lsdException w:name="Dark List Accent 3" w:semiHidden="0" w:uiPriority="70" w:unhideWhenUsed="0"/>
+    <w:lsdException w:name="Colorful Shading Accent 3" w:semiHidden="0" w:uiPriority="71" w:unhideWhenUsed="0"/>
+    <w:lsdException w:name="Colorful List Accent 3" w:semiHidden="0" w:uiPriority="72" w:unhideWhenUsed="0"/>
+    <w:lsdException w:name="Colorful Grid Accent 3" w:semiHidden="0" w:uiPriority="73" w:unhideWhenUsed="0"/>
+    <w:lsdException w:name="Light Shading Accent 4" w:semiHidden="0" w:uiPriority="60" w:unhideWhenUsed="0"/>
+    <w:lsdException w:name="Light List Accent 4" w:semiHidden="0" w:uiPriority="61" w:unhideWhenUsed="0"/>
+    <w:lsdException w:name="Light Grid Accent 4" w:semiHidden="0" w:uiPriority="62" w:unhideWhenUsed="0"/>
+    <w:lsdException w:name="Medium Shading 1 Accent 4" w:semiHidden="0" w:uiPriority="63" w:unhideWhenUsed="0"/>
+    <w:lsdException w:name="Medium Shading 2 Accent 4" w:semiHidden="0" w:uiPriority="64" w:unhideWhenUsed="0"/>
+    <w:lsdException w:name="Medium List 1 Accent 4" w:semiHidden="0" w:uiPriority="65" w:unhideWhenUsed="0"/>
+    <w:lsdException w:name="Medium List 2 Accent 4" w:semiHidden="0" w:uiPriority="66" w:unhideWhenUsed="0"/>
+    <w:lsdException w:name="Medium Grid 1 Accent 4" w:semiHidden="0" w:uiPriority="67" w:unhideWhenUsed="0"/>
+    <w:lsdException w:name="Medium Grid 2 Accent 4" w:semiHidden="0" w:uiPriority="68" w:unhideWhenUsed="0"/>
+    <w:lsdException w:name="Medium Grid 3 Accent 4" w:semiHidden="0" w:uiPriority="69" w:unhideWhenUsed="0"/>
+    <w:lsdException w:name="Dark List Accent 4" w:semiHidden="0" w:uiPriority="70" w:unhideWhenUsed="0"/>
+    <w:lsdException w:name="Colorful Shading Accent 4" w:semiHidden="0" w:uiPriority="71" w:unhideWhenUsed="0"/>
+    <w:lsdException w:name="Colorful List Accent 4" w:semiHidden="0" w:uiPriority="72" w:unhideWhenUsed="0"/>
+    <w:lsdException w:name="Colorful Grid Accent 4" w:semiHidden="0" w:uiPriority="73" w:unhideWhenUsed="0"/>
+    <w:lsdException w:name="Light Shading Accent 5" w:semiHidden="0" w:uiPriority="60" w:unhideWhenUsed="0"/>
+    <w:lsdException w:name="Light List Accent 5" w:semiHidden="0" w:uiPriority="61" w:unhideWhenUsed="0"/>
+    <w:lsdException w:name="Light Grid Accent 5" w:semiHidden="0" w:uiPriority="62" w:unhideWhenUsed="0"/>
+    <w:lsdException w:name="Medium Shading 1 Accent 5" w:semiHidden="0" w:uiPriority="63" w:unhideWhenUsed="0"/>
+    <w:lsdException w:name="Medium Shading 2 Accent 5" w:semiHidden="0" w:uiPriority="64" w:unhideWhenUsed="0"/>
+    <w:lsdException w:name="Medium List 1 Accent 5" w:semiHidden="0" w:uiPriority="65" w:unhideWhenUsed="0"/>
+    <w:lsdException w:name="Medium List 2 Accent 5" w:semiHidden="0" w:uiPriority="66" w:unhideWhenUsed="0"/>
+    <w:lsdException w:name="Medium Grid 1 Accent 5" w:semiHidden="0" w:uiPriority="67" w:unhideWhenUsed="0"/>
+    <w:lsdException w:name="Medium Grid 2 Accent 5" w:semiHidden="0" w:uiPriority="68" w:unhideWhenUsed="0"/>
+    <w:lsdException w:name="Medium Grid 3 Accent 5" w:semiHidden="0" w:uiPriority="69" w:unhideWhenUsed="0"/>
+    <w:lsdException w:name="Dark List Accent 5" w:semiHidden="0" w:uiPriority="70" w:unhideWhenUsed="0"/>
+    <w:lsdException w:name="Colorful Shading Accent 5" w:semiHidden="0" w:uiPriority="71" w:unhideWhenUsed="0"/>
+    <w:lsdException w:name="Colorful List Accent 5" w:semiHidden="0" w:uiPriority="72" w:unhideWhenUsed="0"/>
+    <w:lsdException w:name="Colorful Grid Accent 5" w:semiHidden="0" w:uiPriority="73" w:unhideWhenUsed="0"/>
+    <w:lsdException w:name="Light Shading Accent 6" w:semiHidden="0" w:uiPriority="60" w:unhideWhenUsed="0"/>
+    <w:lsdException w:name="Light List Accent 6" w:semiHidden="0" w:uiPriority="61" w:unhideWhenUsed="0"/>
+    <w:lsdException w:name="Light Grid Accent 6" w:semiHidden="0" w:uiPriority="62" w:unhideWhenUsed="0"/>
+    <w:lsdException w:name="Medium Shading 1 Accent 6" w:semiHidden="0" w:uiPriority="63" w:unhideWhenUsed="0"/>
+    <w:lsdException w:name="Medium Shading 2 Accent 6" w:semiHidden="0" w:uiPriority="64" w:unhideWhenUsed="0"/>
+    <w:lsdException w:name="Medium List 1 Accent 6" w:semiHidden="0" w:uiPriority="65" w:unhideWhenUsed="0"/>
+    <w:lsdException w:name="Medium List 2 Accent 6" w:semiHidden="0" w:uiPriority="66" w:unhideWhenUsed="0"/>
+    <w:lsdException w:name="Medium Grid 1 Accent 6" w:semiHidden="0" w:uiPriority="67" w:unhideWhenUsed="0"/>
+    <w:lsdException w:name="Medium Grid 2 Accent 6" w:semiHidden="0" w:uiPriority="68" w:unhideWhenUsed="0"/>
+    <w:lsdException w:name="Medium Grid 3 Accent 6" w:semiHidden="0" w:uiPriority="69" w:unhideWhenUsed="0"/>
+    <w:lsdException w:name="Dark List Accent 6" w:semiHidden="0" w:uiPriority="70" w:unhideWhenUsed="0"/>
+    <w:lsdException w:name="Colorful Shading Accent 6" w:semiHidden="0" w:uiPriority="71" w:unhideWhenUsed="0"/>
+    <w:lsdException w:name="Colorful List Accent 6" w:semiHidden="0" w:uiPriority="72" w:unhideWhenUsed="0"/>
+    <w:lsdException w:name="Colorful Grid Accent 6" w:semiHidden="0" w:uiPriority="73" w:unhideWhenUsed="0"/>
+    <w:lsdException w:name="Subtle Emphasis" w:semiHidden="0" w:uiPriority="19" w:unhideWhenUsed="0" w:qFormat="1"/>
+    <w:lsdException w:name="Intense Emphasis" w:semiHidden="0" w:uiPriority="21" w:unhideWhenUsed="0" w:qFormat="1"/>
+    <w:lsdException w:name="Subtle Reference" w:semiHidden="0" w:uiPriority="31" w:unhideWhenUsed="0" w:qFormat="1"/>
+    <w:lsdException w:name="Intense Reference" w:semiHidden="0" w:uiPriority="32" w:unhideWhenUsed="0" w:qFormat="1"/>
+    <w:lsdException w:name="Book Title" w:semiHidden="0" w:uiPriority="33" w:unhideWhenUsed="0" w:qFormat="1"/>
+    <w:lsdException w:name="Bibliography" w:uiPriority="37"/>
+    <w:lsdException w:name="TOC Heading" w:uiPriority="39" w:qFormat="1"/>
   </w:latentStyles>
   <w:style w:type="paragraph" w:default="1" w:styleId="a">
     <w:name w:val="Normal"/>
@@ -5420,7 +6917,7 @@
     <w:name w:val="heading 1"/>
     <w:basedOn w:val="a"/>
     <w:next w:val="a"/>
-    <w:link w:val="10"/>
+    <w:link w:val="1Char"/>
     <w:uiPriority w:val="99"/>
     <w:qFormat/>
     <w:rsid w:val="00F95E77"/>
@@ -5443,7 +6940,7 @@
     <w:name w:val="heading 2"/>
     <w:basedOn w:val="a"/>
     <w:next w:val="a"/>
-    <w:link w:val="20"/>
+    <w:link w:val="2Char"/>
     <w:uiPriority w:val="99"/>
     <w:qFormat/>
     <w:rsid w:val="00F95E77"/>
@@ -5464,7 +6961,7 @@
     <w:name w:val="heading 3"/>
     <w:basedOn w:val="a"/>
     <w:next w:val="a"/>
-    <w:link w:val="30"/>
+    <w:link w:val="3Char"/>
     <w:uiPriority w:val="99"/>
     <w:qFormat/>
     <w:rsid w:val="00F95E77"/>
@@ -5507,7 +7004,7 @@
     <w:semiHidden/>
     <w:unhideWhenUsed/>
   </w:style>
-  <w:style w:type="paragraph" w:styleId="31">
+  <w:style w:type="paragraph" w:styleId="30">
     <w:name w:val="toc 3"/>
     <w:basedOn w:val="a"/>
     <w:next w:val="a"/>
@@ -5532,7 +7029,7 @@
   <w:style w:type="paragraph" w:styleId="a3">
     <w:name w:val="Balloon Text"/>
     <w:basedOn w:val="a"/>
-    <w:link w:val="a4"/>
+    <w:link w:val="Char"/>
     <w:uiPriority w:val="99"/>
     <w:unhideWhenUsed/>
     <w:qFormat/>
@@ -5542,10 +7039,10 @@
       <w:szCs w:val="18"/>
     </w:rPr>
   </w:style>
-  <w:style w:type="paragraph" w:styleId="a5">
+  <w:style w:type="paragraph" w:styleId="a4">
     <w:name w:val="footer"/>
     <w:basedOn w:val="a"/>
-    <w:link w:val="a6"/>
+    <w:link w:val="Char0"/>
     <w:uiPriority w:val="99"/>
     <w:qFormat/>
     <w:rsid w:val="00F95E77"/>
@@ -5563,10 +7060,10 @@
       <w:szCs w:val="18"/>
     </w:rPr>
   </w:style>
-  <w:style w:type="paragraph" w:styleId="a7">
+  <w:style w:type="paragraph" w:styleId="a5">
     <w:name w:val="header"/>
     <w:basedOn w:val="a"/>
-    <w:link w:val="a8"/>
+    <w:link w:val="Char1"/>
     <w:uiPriority w:val="99"/>
     <w:qFormat/>
     <w:rsid w:val="00F95E77"/>
@@ -5589,7 +7086,7 @@
       <w:szCs w:val="18"/>
     </w:rPr>
   </w:style>
-  <w:style w:type="paragraph" w:styleId="11">
+  <w:style w:type="paragraph" w:styleId="10">
     <w:name w:val="toc 1"/>
     <w:basedOn w:val="a"/>
     <w:next w:val="a"/>
@@ -5605,7 +7102,7 @@
       <w:szCs w:val="20"/>
     </w:rPr>
   </w:style>
-  <w:style w:type="paragraph" w:styleId="21">
+  <w:style w:type="paragraph" w:styleId="20">
     <w:name w:val="toc 2"/>
     <w:basedOn w:val="a"/>
     <w:next w:val="a"/>
@@ -5625,7 +7122,7 @@
       <w:sz w:val="28"/>
     </w:rPr>
   </w:style>
-  <w:style w:type="paragraph" w:styleId="a9">
+  <w:style w:type="paragraph" w:styleId="a6">
     <w:name w:val="Normal (Web)"/>
     <w:basedOn w:val="a"/>
     <w:uiPriority w:val="99"/>
@@ -5643,7 +7140,7 @@
       <w:szCs w:val="24"/>
     </w:rPr>
   </w:style>
-  <w:style w:type="paragraph" w:styleId="12">
+  <w:style w:type="paragraph" w:styleId="11">
     <w:name w:val="index 1"/>
     <w:basedOn w:val="a"/>
     <w:next w:val="a"/>
@@ -5652,7 +7149,7 @@
     <w:qFormat/>
     <w:rsid w:val="00F95E77"/>
   </w:style>
-  <w:style w:type="character" w:styleId="aa">
+  <w:style w:type="character" w:styleId="a7">
     <w:name w:val="Strong"/>
     <w:basedOn w:val="a0"/>
     <w:qFormat/>
@@ -5662,7 +7159,7 @@
       <w:b/>
     </w:rPr>
   </w:style>
-  <w:style w:type="character" w:styleId="ab">
+  <w:style w:type="character" w:styleId="a8">
     <w:name w:val="page number"/>
     <w:uiPriority w:val="99"/>
     <w:qFormat/>
@@ -5671,7 +7168,7 @@
       <w:rFonts w:cs="Times New Roman"/>
     </w:rPr>
   </w:style>
-  <w:style w:type="character" w:styleId="ac">
+  <w:style w:type="character" w:styleId="a9">
     <w:name w:val="Hyperlink"/>
     <w:uiPriority w:val="99"/>
     <w:qFormat/>
@@ -5682,7 +7179,7 @@
       <w:u w:val="single"/>
     </w:rPr>
   </w:style>
-  <w:style w:type="table" w:styleId="ad">
+  <w:style w:type="table" w:styleId="aa">
     <w:name w:val="Table Grid"/>
     <w:basedOn w:val="a1"/>
     <w:uiPriority w:val="99"/>
@@ -5693,7 +7190,6 @@
       <w:jc w:val="both"/>
     </w:pPr>
     <w:tblPr>
-      <w:tblInd w:w="0" w:type="dxa"/>
       <w:tblBorders>
         <w:top w:val="single" w:sz="4" w:space="0" w:color="auto"/>
         <w:left w:val="single" w:sz="4" w:space="0" w:color="auto"/>
@@ -5702,16 +7198,10 @@
         <w:insideH w:val="single" w:sz="4" w:space="0" w:color="auto"/>
         <w:insideV w:val="single" w:sz="4" w:space="0" w:color="auto"/>
       </w:tblBorders>
-      <w:tblCellMar>
-        <w:top w:w="0" w:type="dxa"/>
-        <w:left w:w="108" w:type="dxa"/>
-        <w:bottom w:w="0" w:type="dxa"/>
-        <w:right w:w="108" w:type="dxa"/>
-      </w:tblCellMar>
     </w:tblPr>
   </w:style>
-  <w:style w:type="character" w:customStyle="1" w:styleId="10">
-    <w:name w:val="标题 1字符"/>
+  <w:style w:type="character" w:customStyle="1" w:styleId="1Char">
+    <w:name w:val="标题 1 Char"/>
     <w:link w:val="1"/>
     <w:uiPriority w:val="99"/>
     <w:qFormat/>
@@ -5750,20 +7240,8 @@
       <w:sz w:val="32"/>
     </w:rPr>
   </w:style>
-  <w:style w:type="character" w:customStyle="1" w:styleId="a8">
-    <w:name w:val="页眉字符"/>
-    <w:link w:val="a7"/>
-    <w:uiPriority w:val="99"/>
-    <w:qFormat/>
-    <w:locked/>
-    <w:rsid w:val="00F95E77"/>
-    <w:rPr>
-      <w:rFonts w:cs="Times New Roman"/>
-      <w:sz w:val="18"/>
-    </w:rPr>
-  </w:style>
-  <w:style w:type="character" w:customStyle="1" w:styleId="a6">
-    <w:name w:val="页脚字符"/>
+  <w:style w:type="character" w:customStyle="1" w:styleId="Char1">
+    <w:name w:val="页眉 Char"/>
     <w:link w:val="a5"/>
     <w:uiPriority w:val="99"/>
     <w:qFormat/>
@@ -5774,8 +7252,20 @@
       <w:sz w:val="18"/>
     </w:rPr>
   </w:style>
-  <w:style w:type="character" w:customStyle="1" w:styleId="20">
-    <w:name w:val="标题 2字符"/>
+  <w:style w:type="character" w:customStyle="1" w:styleId="Char0">
+    <w:name w:val="页脚 Char"/>
+    <w:link w:val="a4"/>
+    <w:uiPriority w:val="99"/>
+    <w:qFormat/>
+    <w:locked/>
+    <w:rsid w:val="00F95E77"/>
+    <w:rPr>
+      <w:rFonts w:cs="Times New Roman"/>
+      <w:sz w:val="18"/>
+    </w:rPr>
+  </w:style>
+  <w:style w:type="character" w:customStyle="1" w:styleId="2Char">
+    <w:name w:val="标题 2 Char"/>
     <w:link w:val="2"/>
     <w:uiPriority w:val="99"/>
     <w:semiHidden/>
@@ -5789,8 +7279,8 @@
       <w:sz w:val="32"/>
     </w:rPr>
   </w:style>
-  <w:style w:type="character" w:customStyle="1" w:styleId="30">
-    <w:name w:val="标题 3字符"/>
+  <w:style w:type="character" w:customStyle="1" w:styleId="3Char">
+    <w:name w:val="标题 3 Char"/>
     <w:link w:val="3"/>
     <w:uiPriority w:val="99"/>
     <w:qFormat/>
@@ -5802,7 +7292,7 @@
       <w:sz w:val="32"/>
     </w:rPr>
   </w:style>
-  <w:style w:type="paragraph" w:customStyle="1" w:styleId="13">
+  <w:style w:type="paragraph" w:customStyle="1" w:styleId="12">
     <w:name w:val="列出段落1"/>
     <w:basedOn w:val="a"/>
     <w:uiPriority w:val="99"/>
@@ -5815,8 +7305,8 @@
       <w:szCs w:val="24"/>
     </w:rPr>
   </w:style>
-  <w:style w:type="character" w:customStyle="1" w:styleId="a4">
-    <w:name w:val="批注框文本字符"/>
+  <w:style w:type="character" w:customStyle="1" w:styleId="Char">
+    <w:name w:val="批注框文本 Char"/>
     <w:basedOn w:val="a0"/>
     <w:link w:val="a3"/>
     <w:uiPriority w:val="99"/>
@@ -5829,7 +7319,7 @@
       <w:szCs w:val="18"/>
     </w:rPr>
   </w:style>
-  <w:style w:type="paragraph" w:styleId="ae">
+  <w:style w:type="paragraph" w:styleId="ab">
     <w:name w:val="List Paragraph"/>
     <w:basedOn w:val="a"/>
     <w:uiPriority w:val="99"/>
@@ -5839,6 +7329,197 @@
     <w:pPr>
       <w:ind w:firstLineChars="200" w:firstLine="420"/>
     </w:pPr>
+  </w:style>
+</w:styles>
+</file>
+
+<file path=word/stylesWithEffects.xml><?xml version="1.0" encoding="utf-8"?>
+<w:styles xmlns:wpc="http://schemas.microsoft.com/office/word/2010/wordprocessingCanvas" xmlns:mc="http://schemas.openxmlformats.org/markup-compatibility/2006" xmlns:o="urn:schemas-microsoft-com:office:office" xmlns:r="http://schemas.openxmlformats.org/officeDocument/2006/relationships" xmlns:m="http://schemas.openxmlformats.org/officeDocument/2006/math" xmlns:v="urn:schemas-microsoft-com:vml" xmlns:wp14="http://schemas.microsoft.com/office/word/2010/wordprocessingDrawing" xmlns:wp="http://schemas.openxmlformats.org/drawingml/2006/wordprocessingDrawing" xmlns:w10="urn:schemas-microsoft-com:office:word" xmlns:w="http://schemas.openxmlformats.org/wordprocessingml/2006/main" xmlns:w14="http://schemas.microsoft.com/office/word/2010/wordml" xmlns:wpg="http://schemas.microsoft.com/office/word/2010/wordprocessingGroup" xmlns:wpi="http://schemas.microsoft.com/office/word/2010/wordprocessingInk" xmlns:wne="http://schemas.microsoft.com/office/word/2006/wordml" xmlns:wps="http://schemas.microsoft.com/office/word/2010/wordprocessingShape" mc:Ignorable="w14 wp14">
+  <w:docDefaults>
+    <w:rPrDefault>
+      <w:rPr>
+        <w:rFonts w:asciiTheme="minorHAnsi" w:eastAsiaTheme="minorEastAsia" w:hAnsiTheme="minorHAnsi" w:cstheme="minorBidi"/>
+        <w:kern w:val="2"/>
+        <w:sz w:val="21"/>
+        <w:szCs w:val="22"/>
+        <w:lang w:val="en-US" w:eastAsia="zh-CN" w:bidi="ar-SA"/>
+      </w:rPr>
+    </w:rPrDefault>
+    <w:pPrDefault/>
+  </w:docDefaults>
+  <w:latentStyles w:defLockedState="0" w:defUIPriority="99" w:defSemiHidden="1" w:defUnhideWhenUsed="1" w:defQFormat="0" w:count="267">
+    <w:lsdException w:name="Normal" w:semiHidden="0" w:uiPriority="0" w:unhideWhenUsed="0" w:qFormat="1"/>
+    <w:lsdException w:name="heading 1" w:semiHidden="0" w:uiPriority="9" w:unhideWhenUsed="0" w:qFormat="1"/>
+    <w:lsdException w:name="heading 2" w:uiPriority="9" w:qFormat="1"/>
+    <w:lsdException w:name="heading 3" w:uiPriority="9" w:qFormat="1"/>
+    <w:lsdException w:name="heading 4" w:uiPriority="9" w:qFormat="1"/>
+    <w:lsdException w:name="heading 5" w:uiPriority="9" w:qFormat="1"/>
+    <w:lsdException w:name="heading 6" w:uiPriority="9" w:qFormat="1"/>
+    <w:lsdException w:name="heading 7" w:uiPriority="9" w:qFormat="1"/>
+    <w:lsdException w:name="heading 8" w:uiPriority="9" w:qFormat="1"/>
+    <w:lsdException w:name="heading 9" w:uiPriority="9" w:qFormat="1"/>
+    <w:lsdException w:name="toc 1" w:uiPriority="39"/>
+    <w:lsdException w:name="toc 2" w:uiPriority="39"/>
+    <w:lsdException w:name="toc 3" w:uiPriority="39"/>
+    <w:lsdException w:name="toc 4" w:uiPriority="39"/>
+    <w:lsdException w:name="toc 5" w:uiPriority="39"/>
+    <w:lsdException w:name="toc 6" w:uiPriority="39"/>
+    <w:lsdException w:name="toc 7" w:uiPriority="39"/>
+    <w:lsdException w:name="toc 8" w:uiPriority="39"/>
+    <w:lsdException w:name="toc 9" w:uiPriority="39"/>
+    <w:lsdException w:name="caption" w:uiPriority="35" w:qFormat="1"/>
+    <w:lsdException w:name="Title" w:semiHidden="0" w:uiPriority="10" w:unhideWhenUsed="0" w:qFormat="1"/>
+    <w:lsdException w:name="Default Paragraph Font" w:uiPriority="1"/>
+    <w:lsdException w:name="Subtitle" w:semiHidden="0" w:uiPriority="11" w:unhideWhenUsed="0" w:qFormat="1"/>
+    <w:lsdException w:name="Strong" w:semiHidden="0" w:uiPriority="22" w:unhideWhenUsed="0" w:qFormat="1"/>
+    <w:lsdException w:name="Emphasis" w:semiHidden="0" w:uiPriority="20" w:unhideWhenUsed="0" w:qFormat="1"/>
+    <w:lsdException w:name="Table Grid" w:semiHidden="0" w:uiPriority="59" w:unhideWhenUsed="0"/>
+    <w:lsdException w:name="Placeholder Text" w:unhideWhenUsed="0"/>
+    <w:lsdException w:name="No Spacing" w:semiHidden="0" w:uiPriority="1" w:unhideWhenUsed="0" w:qFormat="1"/>
+    <w:lsdException w:name="Light Shading" w:semiHidden="0" w:uiPriority="60" w:unhideWhenUsed="0"/>
+    <w:lsdException w:name="Light List" w:semiHidden="0" w:uiPriority="61" w:unhideWhenUsed="0"/>
+    <w:lsdException w:name="Light Grid" w:semiHidden="0" w:uiPriority="62" w:unhideWhenUsed="0"/>
+    <w:lsdException w:name="Medium Shading 1" w:semiHidden="0" w:uiPriority="63" w:unhideWhenUsed="0"/>
+    <w:lsdException w:name="Medium Shading 2" w:semiHidden="0" w:uiPriority="64" w:unhideWhenUsed="0"/>
+    <w:lsdException w:name="Medium List 1" w:semiHidden="0" w:uiPriority="65" w:unhideWhenUsed="0"/>
+    <w:lsdException w:name="Medium List 2" w:semiHidden="0" w:uiPriority="66" w:unhideWhenUsed="0"/>
+    <w:lsdException w:name="Medium Grid 1" w:semiHidden="0" w:uiPriority="67" w:unhideWhenUsed="0"/>
+    <w:lsdException w:name="Medium Grid 2" w:semiHidden="0" w:uiPriority="68" w:unhideWhenUsed="0"/>
+    <w:lsdException w:name="Medium Grid 3" w:semiHidden="0" w:uiPriority="69" w:unhideWhenUsed="0"/>
+    <w:lsdException w:name="Dark List" w:semiHidden="0" w:uiPriority="70" w:unhideWhenUsed="0"/>
+    <w:lsdException w:name="Colorful Shading" w:semiHidden="0" w:uiPriority="71" w:unhideWhenUsed="0"/>
+    <w:lsdException w:name="Colorful List" w:semiHidden="0" w:uiPriority="72" w:unhideWhenUsed="0"/>
+    <w:lsdException w:name="Colorful Grid" w:semiHidden="0" w:uiPriority="73" w:unhideWhenUsed="0"/>
+    <w:lsdException w:name="Light Shading Accent 1" w:semiHidden="0" w:uiPriority="60" w:unhideWhenUsed="0"/>
+    <w:lsdException w:name="Light List Accent 1" w:semiHidden="0" w:uiPriority="61" w:unhideWhenUsed="0"/>
+    <w:lsdException w:name="Light Grid Accent 1" w:semiHidden="0" w:uiPriority="62" w:unhideWhenUsed="0"/>
+    <w:lsdException w:name="Medium Shading 1 Accent 1" w:semiHidden="0" w:uiPriority="63" w:unhideWhenUsed="0"/>
+    <w:lsdException w:name="Medium Shading 2 Accent 1" w:semiHidden="0" w:uiPriority="64" w:unhideWhenUsed="0"/>
+    <w:lsdException w:name="Medium List 1 Accent 1" w:semiHidden="0" w:uiPriority="65" w:unhideWhenUsed="0"/>
+    <w:lsdException w:name="Revision" w:unhideWhenUsed="0"/>
+    <w:lsdException w:name="List Paragraph" w:semiHidden="0" w:uiPriority="34" w:unhideWhenUsed="0" w:qFormat="1"/>
+    <w:lsdException w:name="Quote" w:semiHidden="0" w:uiPriority="29" w:unhideWhenUsed="0" w:qFormat="1"/>
+    <w:lsdException w:name="Intense Quote" w:semiHidden="0" w:uiPriority="30" w:unhideWhenUsed="0" w:qFormat="1"/>
+    <w:lsdException w:name="Medium List 2 Accent 1" w:semiHidden="0" w:uiPriority="66" w:unhideWhenUsed="0"/>
+    <w:lsdException w:name="Medium Grid 1 Accent 1" w:semiHidden="0" w:uiPriority="67" w:unhideWhenUsed="0"/>
+    <w:lsdException w:name="Medium Grid 2 Accent 1" w:semiHidden="0" w:uiPriority="68" w:unhideWhenUsed="0"/>
+    <w:lsdException w:name="Medium Grid 3 Accent 1" w:semiHidden="0" w:uiPriority="69" w:unhideWhenUsed="0"/>
+    <w:lsdException w:name="Dark List Accent 1" w:semiHidden="0" w:uiPriority="70" w:unhideWhenUsed="0"/>
+    <w:lsdException w:name="Colorful Shading Accent 1" w:semiHidden="0" w:uiPriority="71" w:unhideWhenUsed="0"/>
+    <w:lsdException w:name="Colorful List Accent 1" w:semiHidden="0" w:uiPriority="72" w:unhideWhenUsed="0"/>
+    <w:lsdException w:name="Colorful Grid Accent 1" w:semiHidden="0" w:uiPriority="73" w:unhideWhenUsed="0"/>
+    <w:lsdException w:name="Light Shading Accent 2" w:semiHidden="0" w:uiPriority="60" w:unhideWhenUsed="0"/>
+    <w:lsdException w:name="Light List Accent 2" w:semiHidden="0" w:uiPriority="61" w:unhideWhenUsed="0"/>
+    <w:lsdException w:name="Light Grid Accent 2" w:semiHidden="0" w:uiPriority="62" w:unhideWhenUsed="0"/>
+    <w:lsdException w:name="Medium Shading 1 Accent 2" w:semiHidden="0" w:uiPriority="63" w:unhideWhenUsed="0"/>
+    <w:lsdException w:name="Medium Shading 2 Accent 2" w:semiHidden="0" w:uiPriority="64" w:unhideWhenUsed="0"/>
+    <w:lsdException w:name="Medium List 1 Accent 2" w:semiHidden="0" w:uiPriority="65" w:unhideWhenUsed="0"/>
+    <w:lsdException w:name="Medium List 2 Accent 2" w:semiHidden="0" w:uiPriority="66" w:unhideWhenUsed="0"/>
+    <w:lsdException w:name="Medium Grid 1 Accent 2" w:semiHidden="0" w:uiPriority="67" w:unhideWhenUsed="0"/>
+    <w:lsdException w:name="Medium Grid 2 Accent 2" w:semiHidden="0" w:uiPriority="68" w:unhideWhenUsed="0"/>
+    <w:lsdException w:name="Medium Grid 3 Accent 2" w:semiHidden="0" w:uiPriority="69" w:unhideWhenUsed="0"/>
+    <w:lsdException w:name="Dark List Accent 2" w:semiHidden="0" w:uiPriority="70" w:unhideWhenUsed="0"/>
+    <w:lsdException w:name="Colorful Shading Accent 2" w:semiHidden="0" w:uiPriority="71" w:unhideWhenUsed="0"/>
+    <w:lsdException w:name="Colorful List Accent 2" w:semiHidden="0" w:uiPriority="72" w:unhideWhenUsed="0"/>
+    <w:lsdException w:name="Colorful Grid Accent 2" w:semiHidden="0" w:uiPriority="73" w:unhideWhenUsed="0"/>
+    <w:lsdException w:name="Light Shading Accent 3" w:semiHidden="0" w:uiPriority="60" w:unhideWhenUsed="0"/>
+    <w:lsdException w:name="Light List Accent 3" w:semiHidden="0" w:uiPriority="61" w:unhideWhenUsed="0"/>
+    <w:lsdException w:name="Light Grid Accent 3" w:semiHidden="0" w:uiPriority="62" w:unhideWhenUsed="0"/>
+    <w:lsdException w:name="Medium Shading 1 Accent 3" w:semiHidden="0" w:uiPriority="63" w:unhideWhenUsed="0"/>
+    <w:lsdException w:name="Medium Shading 2 Accent 3" w:semiHidden="0" w:uiPriority="64" w:unhideWhenUsed="0"/>
+    <w:lsdException w:name="Medium List 1 Accent 3" w:semiHidden="0" w:uiPriority="65" w:unhideWhenUsed="0"/>
+    <w:lsdException w:name="Medium List 2 Accent 3" w:semiHidden="0" w:uiPriority="66" w:unhideWhenUsed="0"/>
+    <w:lsdException w:name="Medium Grid 1 Accent 3" w:semiHidden="0" w:uiPriority="67" w:unhideWhenUsed="0"/>
+    <w:lsdException w:name="Medium Grid 2 Accent 3" w:semiHidden="0" w:uiPriority="68" w:unhideWhenUsed="0"/>
+    <w:lsdException w:name="Medium Grid 3 Accent 3" w:semiHidden="0" w:uiPriority="69" w:unhideWhenUsed="0"/>
+    <w:lsdException w:name="Dark List Accent 3" w:semiHidden="0" w:uiPriority="70" w:unhideWhenUsed="0"/>
+    <w:lsdException w:name="Colorful Shading Accent 3" w:semiHidden="0" w:uiPriority="71" w:unhideWhenUsed="0"/>
+    <w:lsdException w:name="Colorful List Accent 3" w:semiHidden="0" w:uiPriority="72" w:unhideWhenUsed="0"/>
+    <w:lsdException w:name="Colorful Grid Accent 3" w:semiHidden="0" w:uiPriority="73" w:unhideWhenUsed="0"/>
+    <w:lsdException w:name="Light Shading Accent 4" w:semiHidden="0" w:uiPriority="60" w:unhideWhenUsed="0"/>
+    <w:lsdException w:name="Light List Accent 4" w:semiHidden="0" w:uiPriority="61" w:unhideWhenUsed="0"/>
+    <w:lsdException w:name="Light Grid Accent 4" w:semiHidden="0" w:uiPriority="62" w:unhideWhenUsed="0"/>
+    <w:lsdException w:name="Medium Shading 1 Accent 4" w:semiHidden="0" w:uiPriority="63" w:unhideWhenUsed="0"/>
+    <w:lsdException w:name="Medium Shading 2 Accent 4" w:semiHidden="0" w:uiPriority="64" w:unhideWhenUsed="0"/>
+    <w:lsdException w:name="Medium List 1 Accent 4" w:semiHidden="0" w:uiPriority="65" w:unhideWhenUsed="0"/>
+    <w:lsdException w:name="Medium List 2 Accent 4" w:semiHidden="0" w:uiPriority="66" w:unhideWhenUsed="0"/>
+    <w:lsdException w:name="Medium Grid 1 Accent 4" w:semiHidden="0" w:uiPriority="67" w:unhideWhenUsed="0"/>
+    <w:lsdException w:name="Medium Grid 2 Accent 4" w:semiHidden="0" w:uiPriority="68" w:unhideWhenUsed="0"/>
+    <w:lsdException w:name="Medium Grid 3 Accent 4" w:semiHidden="0" w:uiPriority="69" w:unhideWhenUsed="0"/>
+    <w:lsdException w:name="Dark List Accent 4" w:semiHidden="0" w:uiPriority="70" w:unhideWhenUsed="0"/>
+    <w:lsdException w:name="Colorful Shading Accent 4" w:semiHidden="0" w:uiPriority="71" w:unhideWhenUsed="0"/>
+    <w:lsdException w:name="Colorful List Accent 4" w:semiHidden="0" w:uiPriority="72" w:unhideWhenUsed="0"/>
+    <w:lsdException w:name="Colorful Grid Accent 4" w:semiHidden="0" w:uiPriority="73" w:unhideWhenUsed="0"/>
+    <w:lsdException w:name="Light Shading Accent 5" w:semiHidden="0" w:uiPriority="60" w:unhideWhenUsed="0"/>
+    <w:lsdException w:name="Light List Accent 5" w:semiHidden="0" w:uiPriority="61" w:unhideWhenUsed="0"/>
+    <w:lsdException w:name="Light Grid Accent 5" w:semiHidden="0" w:uiPriority="62" w:unhideWhenUsed="0"/>
+    <w:lsdException w:name="Medium Shading 1 Accent 5" w:semiHidden="0" w:uiPriority="63" w:unhideWhenUsed="0"/>
+    <w:lsdException w:name="Medium Shading 2 Accent 5" w:semiHidden="0" w:uiPriority="64" w:unhideWhenUsed="0"/>
+    <w:lsdException w:name="Medium List 1 Accent 5" w:semiHidden="0" w:uiPriority="65" w:unhideWhenUsed="0"/>
+    <w:lsdException w:name="Medium List 2 Accent 5" w:semiHidden="0" w:uiPriority="66" w:unhideWhenUsed="0"/>
+    <w:lsdException w:name="Medium Grid 1 Accent 5" w:semiHidden="0" w:uiPriority="67" w:unhideWhenUsed="0"/>
+    <w:lsdException w:name="Medium Grid 2 Accent 5" w:semiHidden="0" w:uiPriority="68" w:unhideWhenUsed="0"/>
+    <w:lsdException w:name="Medium Grid 3 Accent 5" w:semiHidden="0" w:uiPriority="69" w:unhideWhenUsed="0"/>
+    <w:lsdException w:name="Dark List Accent 5" w:semiHidden="0" w:uiPriority="70" w:unhideWhenUsed="0"/>
+    <w:lsdException w:name="Colorful Shading Accent 5" w:semiHidden="0" w:uiPriority="71" w:unhideWhenUsed="0"/>
+    <w:lsdException w:name="Colorful List Accent 5" w:semiHidden="0" w:uiPriority="72" w:unhideWhenUsed="0"/>
+    <w:lsdException w:name="Colorful Grid Accent 5" w:semiHidden="0" w:uiPriority="73" w:unhideWhenUsed="0"/>
+    <w:lsdException w:name="Light Shading Accent 6" w:semiHidden="0" w:uiPriority="60" w:unhideWhenUsed="0"/>
+    <w:lsdException w:name="Light List Accent 6" w:semiHidden="0" w:uiPriority="61" w:unhideWhenUsed="0"/>
+    <w:lsdException w:name="Light Grid Accent 6" w:semiHidden="0" w:uiPriority="62" w:unhideWhenUsed="0"/>
+    <w:lsdException w:name="Medium Shading 1 Accent 6" w:semiHidden="0" w:uiPriority="63" w:unhideWhenUsed="0"/>
+    <w:lsdException w:name="Medium Shading 2 Accent 6" w:semiHidden="0" w:uiPriority="64" w:unhideWhenUsed="0"/>
+    <w:lsdException w:name="Medium List 1 Accent 6" w:semiHidden="0" w:uiPriority="65" w:unhideWhenUsed="0"/>
+    <w:lsdException w:name="Medium List 2 Accent 6" w:semiHidden="0" w:uiPriority="66" w:unhideWhenUsed="0"/>
+    <w:lsdException w:name="Medium Grid 1 Accent 6" w:semiHidden="0" w:uiPriority="67" w:unhideWhenUsed="0"/>
+    <w:lsdException w:name="Medium Grid 2 Accent 6" w:semiHidden="0" w:uiPriority="68" w:unhideWhenUsed="0"/>
+    <w:lsdException w:name="Medium Grid 3 Accent 6" w:semiHidden="0" w:uiPriority="69" w:unhideWhenUsed="0"/>
+    <w:lsdException w:name="Dark List Accent 6" w:semiHidden="0" w:uiPriority="70" w:unhideWhenUsed="0"/>
+    <w:lsdException w:name="Colorful Shading Accent 6" w:semiHidden="0" w:uiPriority="71" w:unhideWhenUsed="0"/>
+    <w:lsdException w:name="Colorful List Accent 6" w:semiHidden="0" w:uiPriority="72" w:unhideWhenUsed="0"/>
+    <w:lsdException w:name="Colorful Grid Accent 6" w:semiHidden="0" w:uiPriority="73" w:unhideWhenUsed="0"/>
+    <w:lsdException w:name="Subtle Emphasis" w:semiHidden="0" w:uiPriority="19" w:unhideWhenUsed="0" w:qFormat="1"/>
+    <w:lsdException w:name="Intense Emphasis" w:semiHidden="0" w:uiPriority="21" w:unhideWhenUsed="0" w:qFormat="1"/>
+    <w:lsdException w:name="Subtle Reference" w:semiHidden="0" w:uiPriority="31" w:unhideWhenUsed="0" w:qFormat="1"/>
+    <w:lsdException w:name="Intense Reference" w:semiHidden="0" w:uiPriority="32" w:unhideWhenUsed="0" w:qFormat="1"/>
+    <w:lsdException w:name="Book Title" w:semiHidden="0" w:uiPriority="33" w:unhideWhenUsed="0" w:qFormat="1"/>
+    <w:lsdException w:name="Bibliography" w:uiPriority="37"/>
+    <w:lsdException w:name="TOC Heading" w:uiPriority="39" w:qFormat="1"/>
+  </w:latentStyles>
+  <w:style w:type="paragraph" w:default="1" w:styleId="a">
+    <w:name w:val="Normal"/>
+    <w:qFormat/>
+    <w:pPr>
+      <w:widowControl w:val="0"/>
+      <w:jc w:val="both"/>
+    </w:pPr>
+  </w:style>
+  <w:style w:type="character" w:default="1" w:styleId="a0">
+    <w:name w:val="Default Paragraph Font"/>
+    <w:uiPriority w:val="1"/>
+    <w:semiHidden/>
+    <w:unhideWhenUsed/>
+  </w:style>
+  <w:style w:type="table" w:default="1" w:styleId="a1">
+    <w:name w:val="Normal Table"/>
+    <w:uiPriority w:val="99"/>
+    <w:semiHidden/>
+    <w:unhideWhenUsed/>
+    <w:tblPr>
+      <w:tblInd w:w="0" w:type="dxa"/>
+      <w:tblCellMar>
+        <w:top w:w="0" w:type="dxa"/>
+        <w:left w:w="108" w:type="dxa"/>
+        <w:bottom w:w="0" w:type="dxa"/>
+        <w:right w:w="108" w:type="dxa"/>
+      </w:tblCellMar>
+    </w:tblPr>
+  </w:style>
+  <w:style w:type="numbering" w:default="1" w:styleId="a2">
+    <w:name w:val="No List"/>
+    <w:uiPriority w:val="99"/>
+    <w:semiHidden/>
+    <w:unhideWhenUsed/>
   </w:style>
 </w:styles>
 </file>
@@ -6158,7 +7839,7 @@
 </file>
 
 <file path=customXml/itemProps2.xml><?xml version="1.0" encoding="utf-8"?>
-<ds:datastoreItem xmlns:ds="http://schemas.openxmlformats.org/officeDocument/2006/customXml" ds:itemID="{EF0BB055-3B7A-7D4C-A814-8B78E2A69B59}">
+<ds:datastoreItem xmlns:ds="http://schemas.openxmlformats.org/officeDocument/2006/customXml" ds:itemID="{7A3F21EA-DD7A-4EF3-B485-A3DCDEF7EE04}">
   <ds:schemaRefs>
     <ds:schemaRef ds:uri="http://schemas.openxmlformats.org/officeDocument/2006/bibliography"/>
   </ds:schemaRefs>

</xml_diff>